<commit_message>
Finalisation of short presentation
</commit_message>
<xml_diff>
--- a/templates/doc_template.docx
+++ b/templates/doc_template.docx
@@ -1,6 +1,6 @@
 
 <file path=word/document.xml><?xml version="1.0" encoding="utf-8"?>
-<w:document xmlns:wpc="http://schemas.microsoft.com/office/word/2010/wordprocessingCanvas" xmlns:cx="http://schemas.microsoft.com/office/drawing/2014/chartex" xmlns:cx1="http://schemas.microsoft.com/office/drawing/2015/9/8/chartex" xmlns:cx2="http://schemas.microsoft.com/office/drawing/2015/10/21/chartex" xmlns:cx3="http://schemas.microsoft.com/office/drawing/2016/5/9/chartex" xmlns:cx4="http://schemas.microsoft.com/office/drawing/2016/5/10/chartex" xmlns:cx5="http://schemas.microsoft.com/office/drawing/2016/5/11/chartex" xmlns:cx6="http://schemas.microsoft.com/office/drawing/2016/5/12/chartex" xmlns:cx7="http://schemas.microsoft.com/office/drawing/2016/5/13/chartex" xmlns:cx8="http://schemas.microsoft.com/office/drawing/2016/5/14/chartex" xmlns:mc="http://schemas.openxmlformats.org/markup-compatibility/2006" xmlns:aink="http://schemas.microsoft.com/office/drawing/2016/ink" xmlns:am3d="http://schemas.microsoft.com/office/drawing/2017/model3d" xmlns:o="urn:schemas-microsoft-com:office:office" xmlns:r="http://schemas.openxmlformats.org/officeDocument/2006/relationships" xmlns:m="http://schemas.openxmlformats.org/officeDocument/2006/math" xmlns:v="urn:schemas-microsoft-com:vml" xmlns:wp14="http://schemas.microsoft.com/office/word/2010/wordprocessingDrawing" xmlns:wp="http://schemas.openxmlformats.org/drawingml/2006/wordprocessingDrawing" xmlns:w10="urn:schemas-microsoft-com:office:word" xmlns:w="http://schemas.openxmlformats.org/wordprocessingml/2006/main" xmlns:w14="http://schemas.microsoft.com/office/word/2010/wordml" xmlns:w15="http://schemas.microsoft.com/office/word/2012/wordml" xmlns:w16cex="http://schemas.microsoft.com/office/word/2018/wordml/cex" xmlns:w16cid="http://schemas.microsoft.com/office/word/2016/wordml/cid" xmlns:w16="http://schemas.microsoft.com/office/word/2018/wordml" xmlns:w16se="http://schemas.microsoft.com/office/word/2015/wordml/symex" xmlns:wpg="http://schemas.microsoft.com/office/word/2010/wordprocessingGroup" xmlns:wpi="http://schemas.microsoft.com/office/word/2010/wordprocessingInk" xmlns:wne="http://schemas.microsoft.com/office/word/2006/wordml" xmlns:wps="http://schemas.microsoft.com/office/word/2010/wordprocessingShape" mc:Ignorable="w14 w15 w16se w16cid w16 w16cex wp14">
+<w:document xmlns:wpc="http://schemas.microsoft.com/office/word/2010/wordprocessingCanvas" xmlns:cx="http://schemas.microsoft.com/office/drawing/2014/chartex" xmlns:cx1="http://schemas.microsoft.com/office/drawing/2015/9/8/chartex" xmlns:cx2="http://schemas.microsoft.com/office/drawing/2015/10/21/chartex" xmlns:cx3="http://schemas.microsoft.com/office/drawing/2016/5/9/chartex" xmlns:cx4="http://schemas.microsoft.com/office/drawing/2016/5/10/chartex" xmlns:cx5="http://schemas.microsoft.com/office/drawing/2016/5/11/chartex" xmlns:cx6="http://schemas.microsoft.com/office/drawing/2016/5/12/chartex" xmlns:cx7="http://schemas.microsoft.com/office/drawing/2016/5/13/chartex" xmlns:cx8="http://schemas.microsoft.com/office/drawing/2016/5/14/chartex" xmlns:mc="http://schemas.openxmlformats.org/markup-compatibility/2006" xmlns:aink="http://schemas.microsoft.com/office/drawing/2016/ink" xmlns:am3d="http://schemas.microsoft.com/office/drawing/2017/model3d" xmlns:o="urn:schemas-microsoft-com:office:office" xmlns:r="http://schemas.openxmlformats.org/officeDocument/2006/relationships" xmlns:m="http://schemas.openxmlformats.org/officeDocument/2006/math" xmlns:v="urn:schemas-microsoft-com:vml" xmlns:wp14="http://schemas.microsoft.com/office/word/2010/wordprocessingDrawing" xmlns:wp="http://schemas.openxmlformats.org/drawingml/2006/wordprocessingDrawing" xmlns:w10="urn:schemas-microsoft-com:office:word" xmlns:w="http://schemas.openxmlformats.org/wordprocessingml/2006/main" xmlns:w14="http://schemas.microsoft.com/office/word/2010/wordml" xmlns:w15="http://schemas.microsoft.com/office/word/2012/wordml" xmlns:w16cex="http://schemas.microsoft.com/office/word/2018/wordml/cex" xmlns:w16cid="http://schemas.microsoft.com/office/word/2016/wordml/cid" xmlns:w16="http://schemas.microsoft.com/office/word/2018/wordml" xmlns:w16sdtdh="http://schemas.microsoft.com/office/word/2020/wordml/sdtdatahash" xmlns:w16se="http://schemas.microsoft.com/office/word/2015/wordml/symex" xmlns:wpg="http://schemas.microsoft.com/office/word/2010/wordprocessingGroup" xmlns:wpi="http://schemas.microsoft.com/office/word/2010/wordprocessingInk" xmlns:wne="http://schemas.microsoft.com/office/word/2006/wordml" xmlns:wps="http://schemas.microsoft.com/office/word/2010/wordprocessingShape" mc:Ignorable="w14 w15 w16se w16cid w16 w16cex w16sdtdh wp14">
   <w:body>
     <w:p>
       <w:pPr>
@@ -21,7 +21,6 @@
     <w:p>
       <w:pPr>
         <w:pStyle w:val="Authorandrevision"/>
-        <w:jc w:val="center"/>
       </w:pPr>
       <w:r>
         <w:t xml:space="preserve">Prepared by: </w:t>
@@ -30,6 +29,18 @@
         <w:t xml:space="preserve">&lt; author </w:t>
       </w:r>
       <w:r>
+        <w:t xml:space="preserve">&gt;, </w:t>
+      </w:r>
+      <w:r>
+        <w:t xml:space="preserve">Last updated: </w:t>
+      </w:r>
+      <w:r>
+        <w:t>&lt;</w:t>
+      </w:r>
+      <w:r>
+        <w:t xml:space="preserve"> Date of last update </w:t>
+      </w:r>
+      <w:r>
         <w:t>&gt;</w:t>
       </w:r>
     </w:p>
@@ -45,8 +56,21 @@
     </w:p>
     <w:p>
       <w:r>
-        <w:t>Lorem ipsum sit dolor amet</w:t>
-      </w:r>
+        <w:t xml:space="preserve">Lorem ipsum sit </w:t>
+      </w:r>
+      <w:proofErr w:type="spellStart"/>
+      <w:r>
+        <w:t>dolor</w:t>
+      </w:r>
+      <w:proofErr w:type="spellEnd"/>
+      <w:r>
+        <w:t xml:space="preserve"> </w:t>
+      </w:r>
+      <w:proofErr w:type="spellStart"/>
+      <w:r>
+        <w:t>amet</w:t>
+      </w:r>
+      <w:proofErr w:type="spellEnd"/>
     </w:p>
     <w:p>
       <w:pPr>
@@ -92,9 +116,11 @@
           <w:numId w:val="1"/>
         </w:numPr>
       </w:pPr>
+      <w:proofErr w:type="spellStart"/>
       <w:r>
         <w:t>Dolor</w:t>
       </w:r>
+      <w:proofErr w:type="spellEnd"/>
     </w:p>
     <w:p>
       <w:pPr>
@@ -104,9 +130,11 @@
           <w:numId w:val="1"/>
         </w:numPr>
       </w:pPr>
+      <w:proofErr w:type="spellStart"/>
       <w:r>
         <w:t>Amet</w:t>
       </w:r>
+      <w:proofErr w:type="spellEnd"/>
     </w:p>
     <w:p>
       <w:pPr>
@@ -127,8 +155,30 @@
           <w:rPr>
             <w:rStyle w:val="Hyperlink"/>
           </w:rPr>
-          <w:t>Lorem ipsum sit dolor amet</w:t>
-        </w:r>
+          <w:t xml:space="preserve">Lorem ipsum sit </w:t>
+        </w:r>
+        <w:proofErr w:type="spellStart"/>
+        <w:r>
+          <w:rPr>
+            <w:rStyle w:val="Hyperlink"/>
+          </w:rPr>
+          <w:t>dolor</w:t>
+        </w:r>
+        <w:proofErr w:type="spellEnd"/>
+        <w:r>
+          <w:rPr>
+            <w:rStyle w:val="Hyperlink"/>
+          </w:rPr>
+          <w:t xml:space="preserve"> </w:t>
+        </w:r>
+        <w:proofErr w:type="spellStart"/>
+        <w:r>
+          <w:rPr>
+            <w:rStyle w:val="Hyperlink"/>
+          </w:rPr>
+          <w:t>amet</w:t>
+        </w:r>
+        <w:proofErr w:type="spellEnd"/>
       </w:hyperlink>
       <w:r>
         <w:rPr>
@@ -283,7 +333,6 @@
           <w:b/>
           <w:noProof/>
         </w:rPr>
-        <w:lastRenderedPageBreak/>
         <w:drawing>
           <wp:inline distT="0" distB="0" distL="0" distR="0" wp14:anchorId="38225C70" wp14:editId="6846CD5E">
             <wp:extent cx="1494430" cy="1494430"/>
@@ -361,12 +410,14 @@
       <w:r>
         <w:t xml:space="preserve"> </w:t>
       </w:r>
+      <w:proofErr w:type="spellStart"/>
       <w:r>
         <w:rPr>
           <w:color w:val="FF0000"/>
         </w:rPr>
         <w:t>Foobar</w:t>
       </w:r>
+      <w:proofErr w:type="spellEnd"/>
     </w:p>
     <w:p>
       <w:pPr>
@@ -376,6 +427,7 @@
         <w:rPr>
           <w:noProof/>
         </w:rPr>
+        <w:lastRenderedPageBreak/>
         <w:drawing>
           <wp:inline distT="0" distB="0" distL="0" distR="0" wp14:anchorId="2D20B7FC" wp14:editId="5B3F1696">
             <wp:extent cx="6333744" cy="2895600"/>
@@ -515,8 +567,21 @@
     </w:p>
     <w:p>
       <w:r>
-        <w:t>Lorem ipsum sit dolor amet</w:t>
-      </w:r>
+        <w:t xml:space="preserve">Lorem ipsum sit </w:t>
+      </w:r>
+      <w:proofErr w:type="spellStart"/>
+      <w:r>
+        <w:t>dolor</w:t>
+      </w:r>
+      <w:proofErr w:type="spellEnd"/>
+      <w:r>
+        <w:t xml:space="preserve"> </w:t>
+      </w:r>
+      <w:proofErr w:type="spellStart"/>
+      <w:r>
+        <w:t>amet</w:t>
+      </w:r>
+      <w:proofErr w:type="spellEnd"/>
       <w:r>
         <w:rPr>
           <w:rStyle w:val="FootnoteReference"/>
@@ -584,9 +649,9 @@
         <w:tblLook w:val="04A0" w:firstRow="1" w:lastRow="0" w:firstColumn="1" w:lastColumn="0" w:noHBand="0" w:noVBand="1"/>
       </w:tblPr>
       <w:tblGrid>
-        <w:gridCol w:w="3032"/>
-        <w:gridCol w:w="3022"/>
-        <w:gridCol w:w="2962"/>
+        <w:gridCol w:w="3493"/>
+        <w:gridCol w:w="3493"/>
+        <w:gridCol w:w="3494"/>
       </w:tblGrid>
       <w:tr>
         <w:tc>
@@ -657,7 +722,6 @@
           </w:tcPr>
           <w:p>
             <w:r>
-              <w:lastRenderedPageBreak/>
               <w:t>Lorem</w:t>
             </w:r>
           </w:p>
@@ -694,8 +758,21 @@
     </w:p>
     <w:p>
       <w:r>
-        <w:t>Lorem ipsum sit dolor amet</w:t>
-      </w:r>
+        <w:t xml:space="preserve">Lorem ipsum sit </w:t>
+      </w:r>
+      <w:proofErr w:type="spellStart"/>
+      <w:r>
+        <w:t>dolor</w:t>
+      </w:r>
+      <w:proofErr w:type="spellEnd"/>
+      <w:r>
+        <w:t xml:space="preserve"> </w:t>
+      </w:r>
+      <w:proofErr w:type="spellStart"/>
+      <w:r>
+        <w:t>amet</w:t>
+      </w:r>
+      <w:proofErr w:type="spellEnd"/>
       <w:r>
         <w:rPr>
           <w:rStyle w:val="FootnoteReference"/>
@@ -1525,8 +1602,21 @@
     </w:p>
     <w:p>
       <w:r>
-        <w:t>Lorem ipsum sit dolor amet</w:t>
-      </w:r>
+        <w:t xml:space="preserve">Lorem ipsum sit </w:t>
+      </w:r>
+      <w:proofErr w:type="spellStart"/>
+      <w:r>
+        <w:t>dolor</w:t>
+      </w:r>
+      <w:proofErr w:type="spellEnd"/>
+      <w:r>
+        <w:t xml:space="preserve"> </w:t>
+      </w:r>
+      <w:proofErr w:type="spellStart"/>
+      <w:r>
+        <w:t>amet</w:t>
+      </w:r>
+      <w:proofErr w:type="spellEnd"/>
     </w:p>
     <w:p>
       <w:pPr>
@@ -1540,8 +1630,21 @@
     </w:p>
     <w:p>
       <w:r>
-        <w:t>Lorem ipsum sit dolor amet</w:t>
-      </w:r>
+        <w:t xml:space="preserve">Lorem ipsum sit </w:t>
+      </w:r>
+      <w:proofErr w:type="spellStart"/>
+      <w:r>
+        <w:t>dolor</w:t>
+      </w:r>
+      <w:proofErr w:type="spellEnd"/>
+      <w:r>
+        <w:t xml:space="preserve"> </w:t>
+      </w:r>
+      <w:proofErr w:type="spellStart"/>
+      <w:r>
+        <w:t>amet</w:t>
+      </w:r>
+      <w:proofErr w:type="spellEnd"/>
     </w:p>
     <w:p>
       <w:pPr>
@@ -1555,8 +1658,21 @@
     </w:p>
     <w:p>
       <w:r>
-        <w:t>Lorem ipsum sit dolor amet</w:t>
-      </w:r>
+        <w:t xml:space="preserve">Lorem ipsum sit </w:t>
+      </w:r>
+      <w:proofErr w:type="spellStart"/>
+      <w:r>
+        <w:t>dolor</w:t>
+      </w:r>
+      <w:proofErr w:type="spellEnd"/>
+      <w:r>
+        <w:t xml:space="preserve"> </w:t>
+      </w:r>
+      <w:proofErr w:type="spellStart"/>
+      <w:r>
+        <w:t>amet</w:t>
+      </w:r>
+      <w:proofErr w:type="spellEnd"/>
     </w:p>
     <w:p>
       <w:pPr>
@@ -1568,15 +1684,29 @@
     </w:p>
     <w:p>
       <w:r>
-        <w:t>Lorem ipsum sit dolor amet</w:t>
-      </w:r>
+        <w:t xml:space="preserve">Lorem ipsum sit </w:t>
+      </w:r>
+      <w:proofErr w:type="spellStart"/>
+      <w:r>
+        <w:t>dolor</w:t>
+      </w:r>
+      <w:proofErr w:type="spellEnd"/>
+      <w:r>
+        <w:t xml:space="preserve"> </w:t>
+      </w:r>
+      <w:proofErr w:type="spellStart"/>
+      <w:r>
+        <w:t>amet</w:t>
+      </w:r>
+      <w:proofErr w:type="spellEnd"/>
     </w:p>
     <w:sectPr>
-      <w:footerReference w:type="default" r:id="rId12"/>
-      <w:footerReference w:type="first" r:id="rId13"/>
+      <w:headerReference w:type="default" r:id="rId12"/>
+      <w:footerReference w:type="default" r:id="rId13"/>
+      <w:headerReference w:type="first" r:id="rId14"/>
+      <w:footerReference w:type="first" r:id="rId15"/>
       <w:pgSz w:w="11906" w:h="16838"/>
-      <w:pgMar w:top="1440" w:right="1440" w:bottom="1440" w:left="1440" w:header="283" w:footer="567" w:gutter="0"/>
-      <w:lnNumType w:countBy="1" w:restart="continuous"/>
+      <w:pgMar w:top="206" w:right="707" w:bottom="709" w:left="709" w:header="283" w:footer="567" w:gutter="0"/>
       <w:cols w:space="708"/>
       <w:titlePg/>
       <w:docGrid w:linePitch="360"/>
@@ -1586,7 +1716,7 @@
 </file>
 
 <file path=word/endnotes.xml><?xml version="1.0" encoding="utf-8"?>
-<w:endnotes xmlns:wpc="http://schemas.microsoft.com/office/word/2010/wordprocessingCanvas" xmlns:cx="http://schemas.microsoft.com/office/drawing/2014/chartex" xmlns:cx1="http://schemas.microsoft.com/office/drawing/2015/9/8/chartex" xmlns:cx2="http://schemas.microsoft.com/office/drawing/2015/10/21/chartex" xmlns:cx3="http://schemas.microsoft.com/office/drawing/2016/5/9/chartex" xmlns:cx4="http://schemas.microsoft.com/office/drawing/2016/5/10/chartex" xmlns:cx5="http://schemas.microsoft.com/office/drawing/2016/5/11/chartex" xmlns:cx6="http://schemas.microsoft.com/office/drawing/2016/5/12/chartex" xmlns:cx7="http://schemas.microsoft.com/office/drawing/2016/5/13/chartex" xmlns:cx8="http://schemas.microsoft.com/office/drawing/2016/5/14/chartex" xmlns:mc="http://schemas.openxmlformats.org/markup-compatibility/2006" xmlns:aink="http://schemas.microsoft.com/office/drawing/2016/ink" xmlns:am3d="http://schemas.microsoft.com/office/drawing/2017/model3d" xmlns:o="urn:schemas-microsoft-com:office:office" xmlns:r="http://schemas.openxmlformats.org/officeDocument/2006/relationships" xmlns:m="http://schemas.openxmlformats.org/officeDocument/2006/math" xmlns:v="urn:schemas-microsoft-com:vml" xmlns:wp14="http://schemas.microsoft.com/office/word/2010/wordprocessingDrawing" xmlns:wp="http://schemas.openxmlformats.org/drawingml/2006/wordprocessingDrawing" xmlns:w10="urn:schemas-microsoft-com:office:word" xmlns:w="http://schemas.openxmlformats.org/wordprocessingml/2006/main" xmlns:w14="http://schemas.microsoft.com/office/word/2010/wordml" xmlns:w15="http://schemas.microsoft.com/office/word/2012/wordml" xmlns:w16cex="http://schemas.microsoft.com/office/word/2018/wordml/cex" xmlns:w16cid="http://schemas.microsoft.com/office/word/2016/wordml/cid" xmlns:w16="http://schemas.microsoft.com/office/word/2018/wordml" xmlns:w16se="http://schemas.microsoft.com/office/word/2015/wordml/symex" xmlns:wpg="http://schemas.microsoft.com/office/word/2010/wordprocessingGroup" xmlns:wpi="http://schemas.microsoft.com/office/word/2010/wordprocessingInk" xmlns:wne="http://schemas.microsoft.com/office/word/2006/wordml" xmlns:wps="http://schemas.microsoft.com/office/word/2010/wordprocessingShape" mc:Ignorable="w14 w15 w16se w16cid w16 w16cex wp14">
+<w:endnotes xmlns:wpc="http://schemas.microsoft.com/office/word/2010/wordprocessingCanvas" xmlns:cx="http://schemas.microsoft.com/office/drawing/2014/chartex" xmlns:cx1="http://schemas.microsoft.com/office/drawing/2015/9/8/chartex" xmlns:cx2="http://schemas.microsoft.com/office/drawing/2015/10/21/chartex" xmlns:cx3="http://schemas.microsoft.com/office/drawing/2016/5/9/chartex" xmlns:cx4="http://schemas.microsoft.com/office/drawing/2016/5/10/chartex" xmlns:cx5="http://schemas.microsoft.com/office/drawing/2016/5/11/chartex" xmlns:cx6="http://schemas.microsoft.com/office/drawing/2016/5/12/chartex" xmlns:cx7="http://schemas.microsoft.com/office/drawing/2016/5/13/chartex" xmlns:cx8="http://schemas.microsoft.com/office/drawing/2016/5/14/chartex" xmlns:mc="http://schemas.openxmlformats.org/markup-compatibility/2006" xmlns:aink="http://schemas.microsoft.com/office/drawing/2016/ink" xmlns:am3d="http://schemas.microsoft.com/office/drawing/2017/model3d" xmlns:o="urn:schemas-microsoft-com:office:office" xmlns:r="http://schemas.openxmlformats.org/officeDocument/2006/relationships" xmlns:m="http://schemas.openxmlformats.org/officeDocument/2006/math" xmlns:v="urn:schemas-microsoft-com:vml" xmlns:wp14="http://schemas.microsoft.com/office/word/2010/wordprocessingDrawing" xmlns:wp="http://schemas.openxmlformats.org/drawingml/2006/wordprocessingDrawing" xmlns:w10="urn:schemas-microsoft-com:office:word" xmlns:w="http://schemas.openxmlformats.org/wordprocessingml/2006/main" xmlns:w14="http://schemas.microsoft.com/office/word/2010/wordml" xmlns:w15="http://schemas.microsoft.com/office/word/2012/wordml" xmlns:w16cex="http://schemas.microsoft.com/office/word/2018/wordml/cex" xmlns:w16cid="http://schemas.microsoft.com/office/word/2016/wordml/cid" xmlns:w16="http://schemas.microsoft.com/office/word/2018/wordml" xmlns:w16sdtdh="http://schemas.microsoft.com/office/word/2020/wordml/sdtdatahash" xmlns:w16se="http://schemas.microsoft.com/office/word/2015/wordml/symex" xmlns:wpg="http://schemas.microsoft.com/office/word/2010/wordprocessingGroup" xmlns:wpi="http://schemas.microsoft.com/office/word/2010/wordprocessingInk" xmlns:wne="http://schemas.microsoft.com/office/word/2006/wordml" xmlns:wps="http://schemas.microsoft.com/office/word/2010/wordprocessingShape" mc:Ignorable="w14 w15 w16se w16cid w16 w16cex w16sdtdh wp14">
   <w:endnote w:type="separator" w:id="-1">
     <w:p>
       <w:r>
@@ -1605,7 +1735,7 @@
 </file>
 
 <file path=word/footer1.xml><?xml version="1.0" encoding="utf-8"?>
-<w:ftr xmlns:wpc="http://schemas.microsoft.com/office/word/2010/wordprocessingCanvas" xmlns:cx="http://schemas.microsoft.com/office/drawing/2014/chartex" xmlns:cx1="http://schemas.microsoft.com/office/drawing/2015/9/8/chartex" xmlns:cx2="http://schemas.microsoft.com/office/drawing/2015/10/21/chartex" xmlns:cx3="http://schemas.microsoft.com/office/drawing/2016/5/9/chartex" xmlns:cx4="http://schemas.microsoft.com/office/drawing/2016/5/10/chartex" xmlns:cx5="http://schemas.microsoft.com/office/drawing/2016/5/11/chartex" xmlns:cx6="http://schemas.microsoft.com/office/drawing/2016/5/12/chartex" xmlns:cx7="http://schemas.microsoft.com/office/drawing/2016/5/13/chartex" xmlns:cx8="http://schemas.microsoft.com/office/drawing/2016/5/14/chartex" xmlns:mc="http://schemas.openxmlformats.org/markup-compatibility/2006" xmlns:aink="http://schemas.microsoft.com/office/drawing/2016/ink" xmlns:am3d="http://schemas.microsoft.com/office/drawing/2017/model3d" xmlns:o="urn:schemas-microsoft-com:office:office" xmlns:r="http://schemas.openxmlformats.org/officeDocument/2006/relationships" xmlns:m="http://schemas.openxmlformats.org/officeDocument/2006/math" xmlns:v="urn:schemas-microsoft-com:vml" xmlns:wp14="http://schemas.microsoft.com/office/word/2010/wordprocessingDrawing" xmlns:wp="http://schemas.openxmlformats.org/drawingml/2006/wordprocessingDrawing" xmlns:w10="urn:schemas-microsoft-com:office:word" xmlns:w="http://schemas.openxmlformats.org/wordprocessingml/2006/main" xmlns:w14="http://schemas.microsoft.com/office/word/2010/wordml" xmlns:w15="http://schemas.microsoft.com/office/word/2012/wordml" xmlns:w16cex="http://schemas.microsoft.com/office/word/2018/wordml/cex" xmlns:w16cid="http://schemas.microsoft.com/office/word/2016/wordml/cid" xmlns:w16="http://schemas.microsoft.com/office/word/2018/wordml" xmlns:w16se="http://schemas.microsoft.com/office/word/2015/wordml/symex" xmlns:wpg="http://schemas.microsoft.com/office/word/2010/wordprocessingGroup" xmlns:wpi="http://schemas.microsoft.com/office/word/2010/wordprocessingInk" xmlns:wne="http://schemas.microsoft.com/office/word/2006/wordml" xmlns:wps="http://schemas.microsoft.com/office/word/2010/wordprocessingShape" mc:Ignorable="w14 w15 w16se w16cid w16 w16cex wp14">
+<w:ftr xmlns:wpc="http://schemas.microsoft.com/office/word/2010/wordprocessingCanvas" xmlns:cx="http://schemas.microsoft.com/office/drawing/2014/chartex" xmlns:cx1="http://schemas.microsoft.com/office/drawing/2015/9/8/chartex" xmlns:cx2="http://schemas.microsoft.com/office/drawing/2015/10/21/chartex" xmlns:cx3="http://schemas.microsoft.com/office/drawing/2016/5/9/chartex" xmlns:cx4="http://schemas.microsoft.com/office/drawing/2016/5/10/chartex" xmlns:cx5="http://schemas.microsoft.com/office/drawing/2016/5/11/chartex" xmlns:cx6="http://schemas.microsoft.com/office/drawing/2016/5/12/chartex" xmlns:cx7="http://schemas.microsoft.com/office/drawing/2016/5/13/chartex" xmlns:cx8="http://schemas.microsoft.com/office/drawing/2016/5/14/chartex" xmlns:mc="http://schemas.openxmlformats.org/markup-compatibility/2006" xmlns:aink="http://schemas.microsoft.com/office/drawing/2016/ink" xmlns:am3d="http://schemas.microsoft.com/office/drawing/2017/model3d" xmlns:o="urn:schemas-microsoft-com:office:office" xmlns:r="http://schemas.openxmlformats.org/officeDocument/2006/relationships" xmlns:m="http://schemas.openxmlformats.org/officeDocument/2006/math" xmlns:v="urn:schemas-microsoft-com:vml" xmlns:wp14="http://schemas.microsoft.com/office/word/2010/wordprocessingDrawing" xmlns:wp="http://schemas.openxmlformats.org/drawingml/2006/wordprocessingDrawing" xmlns:w10="urn:schemas-microsoft-com:office:word" xmlns:w="http://schemas.openxmlformats.org/wordprocessingml/2006/main" xmlns:w14="http://schemas.microsoft.com/office/word/2010/wordml" xmlns:w15="http://schemas.microsoft.com/office/word/2012/wordml" xmlns:w16cex="http://schemas.microsoft.com/office/word/2018/wordml/cex" xmlns:w16cid="http://schemas.microsoft.com/office/word/2016/wordml/cid" xmlns:w16="http://schemas.microsoft.com/office/word/2018/wordml" xmlns:w16sdtdh="http://schemas.microsoft.com/office/word/2020/wordml/sdtdatahash" xmlns:w16se="http://schemas.microsoft.com/office/word/2015/wordml/symex" xmlns:wpg="http://schemas.microsoft.com/office/word/2010/wordprocessingGroup" xmlns:wpi="http://schemas.microsoft.com/office/word/2010/wordprocessingInk" xmlns:wne="http://schemas.microsoft.com/office/word/2006/wordml" xmlns:wps="http://schemas.microsoft.com/office/word/2010/wordprocessingShape" mc:Ignorable="w14 w15 w16se w16cid w16 w16cex w16sdtdh wp14">
   <w:sdt>
     <w:sdtPr>
       <w:id w:val="-499813249"/>
@@ -1730,7 +1860,7 @@
 </file>
 
 <file path=word/footer2.xml><?xml version="1.0" encoding="utf-8"?>
-<w:ftr xmlns:wpc="http://schemas.microsoft.com/office/word/2010/wordprocessingCanvas" xmlns:cx="http://schemas.microsoft.com/office/drawing/2014/chartex" xmlns:cx1="http://schemas.microsoft.com/office/drawing/2015/9/8/chartex" xmlns:cx2="http://schemas.microsoft.com/office/drawing/2015/10/21/chartex" xmlns:cx3="http://schemas.microsoft.com/office/drawing/2016/5/9/chartex" xmlns:cx4="http://schemas.microsoft.com/office/drawing/2016/5/10/chartex" xmlns:cx5="http://schemas.microsoft.com/office/drawing/2016/5/11/chartex" xmlns:cx6="http://schemas.microsoft.com/office/drawing/2016/5/12/chartex" xmlns:cx7="http://schemas.microsoft.com/office/drawing/2016/5/13/chartex" xmlns:cx8="http://schemas.microsoft.com/office/drawing/2016/5/14/chartex" xmlns:mc="http://schemas.openxmlformats.org/markup-compatibility/2006" xmlns:aink="http://schemas.microsoft.com/office/drawing/2016/ink" xmlns:am3d="http://schemas.microsoft.com/office/drawing/2017/model3d" xmlns:o="urn:schemas-microsoft-com:office:office" xmlns:r="http://schemas.openxmlformats.org/officeDocument/2006/relationships" xmlns:m="http://schemas.openxmlformats.org/officeDocument/2006/math" xmlns:v="urn:schemas-microsoft-com:vml" xmlns:wp14="http://schemas.microsoft.com/office/word/2010/wordprocessingDrawing" xmlns:wp="http://schemas.openxmlformats.org/drawingml/2006/wordprocessingDrawing" xmlns:w10="urn:schemas-microsoft-com:office:word" xmlns:w="http://schemas.openxmlformats.org/wordprocessingml/2006/main" xmlns:w14="http://schemas.microsoft.com/office/word/2010/wordml" xmlns:w15="http://schemas.microsoft.com/office/word/2012/wordml" xmlns:w16cex="http://schemas.microsoft.com/office/word/2018/wordml/cex" xmlns:w16cid="http://schemas.microsoft.com/office/word/2016/wordml/cid" xmlns:w16="http://schemas.microsoft.com/office/word/2018/wordml" xmlns:w16se="http://schemas.microsoft.com/office/word/2015/wordml/symex" xmlns:wpg="http://schemas.microsoft.com/office/word/2010/wordprocessingGroup" xmlns:wpi="http://schemas.microsoft.com/office/word/2010/wordprocessingInk" xmlns:wne="http://schemas.microsoft.com/office/word/2006/wordml" xmlns:wps="http://schemas.microsoft.com/office/word/2010/wordprocessingShape" mc:Ignorable="w14 w15 w16se w16cid w16 w16cex wp14">
+<w:ftr xmlns:wpc="http://schemas.microsoft.com/office/word/2010/wordprocessingCanvas" xmlns:cx="http://schemas.microsoft.com/office/drawing/2014/chartex" xmlns:cx1="http://schemas.microsoft.com/office/drawing/2015/9/8/chartex" xmlns:cx2="http://schemas.microsoft.com/office/drawing/2015/10/21/chartex" xmlns:cx3="http://schemas.microsoft.com/office/drawing/2016/5/9/chartex" xmlns:cx4="http://schemas.microsoft.com/office/drawing/2016/5/10/chartex" xmlns:cx5="http://schemas.microsoft.com/office/drawing/2016/5/11/chartex" xmlns:cx6="http://schemas.microsoft.com/office/drawing/2016/5/12/chartex" xmlns:cx7="http://schemas.microsoft.com/office/drawing/2016/5/13/chartex" xmlns:cx8="http://schemas.microsoft.com/office/drawing/2016/5/14/chartex" xmlns:mc="http://schemas.openxmlformats.org/markup-compatibility/2006" xmlns:aink="http://schemas.microsoft.com/office/drawing/2016/ink" xmlns:am3d="http://schemas.microsoft.com/office/drawing/2017/model3d" xmlns:o="urn:schemas-microsoft-com:office:office" xmlns:r="http://schemas.openxmlformats.org/officeDocument/2006/relationships" xmlns:m="http://schemas.openxmlformats.org/officeDocument/2006/math" xmlns:v="urn:schemas-microsoft-com:vml" xmlns:wp14="http://schemas.microsoft.com/office/word/2010/wordprocessingDrawing" xmlns:wp="http://schemas.openxmlformats.org/drawingml/2006/wordprocessingDrawing" xmlns:w10="urn:schemas-microsoft-com:office:word" xmlns:w="http://schemas.openxmlformats.org/wordprocessingml/2006/main" xmlns:w14="http://schemas.microsoft.com/office/word/2010/wordml" xmlns:w15="http://schemas.microsoft.com/office/word/2012/wordml" xmlns:w16cex="http://schemas.microsoft.com/office/word/2018/wordml/cex" xmlns:w16cid="http://schemas.microsoft.com/office/word/2016/wordml/cid" xmlns:w16="http://schemas.microsoft.com/office/word/2018/wordml" xmlns:w16sdtdh="http://schemas.microsoft.com/office/word/2020/wordml/sdtdatahash" xmlns:w16se="http://schemas.microsoft.com/office/word/2015/wordml/symex" xmlns:wpg="http://schemas.microsoft.com/office/word/2010/wordprocessingGroup" xmlns:wpi="http://schemas.microsoft.com/office/word/2010/wordprocessingInk" xmlns:wne="http://schemas.microsoft.com/office/word/2006/wordml" xmlns:wps="http://schemas.microsoft.com/office/word/2010/wordprocessingShape" mc:Ignorable="w14 w15 w16se w16cid w16 w16cex w16sdtdh wp14">
   <w:sdt>
     <w:sdtPr>
       <w:id w:val="-1484463997"/>
@@ -1854,7 +1984,7 @@
 </file>
 
 <file path=word/footnotes.xml><?xml version="1.0" encoding="utf-8"?>
-<w:footnotes xmlns:wpc="http://schemas.microsoft.com/office/word/2010/wordprocessingCanvas" xmlns:cx="http://schemas.microsoft.com/office/drawing/2014/chartex" xmlns:cx1="http://schemas.microsoft.com/office/drawing/2015/9/8/chartex" xmlns:cx2="http://schemas.microsoft.com/office/drawing/2015/10/21/chartex" xmlns:cx3="http://schemas.microsoft.com/office/drawing/2016/5/9/chartex" xmlns:cx4="http://schemas.microsoft.com/office/drawing/2016/5/10/chartex" xmlns:cx5="http://schemas.microsoft.com/office/drawing/2016/5/11/chartex" xmlns:cx6="http://schemas.microsoft.com/office/drawing/2016/5/12/chartex" xmlns:cx7="http://schemas.microsoft.com/office/drawing/2016/5/13/chartex" xmlns:cx8="http://schemas.microsoft.com/office/drawing/2016/5/14/chartex" xmlns:mc="http://schemas.openxmlformats.org/markup-compatibility/2006" xmlns:aink="http://schemas.microsoft.com/office/drawing/2016/ink" xmlns:am3d="http://schemas.microsoft.com/office/drawing/2017/model3d" xmlns:o="urn:schemas-microsoft-com:office:office" xmlns:r="http://schemas.openxmlformats.org/officeDocument/2006/relationships" xmlns:m="http://schemas.openxmlformats.org/officeDocument/2006/math" xmlns:v="urn:schemas-microsoft-com:vml" xmlns:wp14="http://schemas.microsoft.com/office/word/2010/wordprocessingDrawing" xmlns:wp="http://schemas.openxmlformats.org/drawingml/2006/wordprocessingDrawing" xmlns:w10="urn:schemas-microsoft-com:office:word" xmlns:w="http://schemas.openxmlformats.org/wordprocessingml/2006/main" xmlns:w14="http://schemas.microsoft.com/office/word/2010/wordml" xmlns:w15="http://schemas.microsoft.com/office/word/2012/wordml" xmlns:w16cex="http://schemas.microsoft.com/office/word/2018/wordml/cex" xmlns:w16cid="http://schemas.microsoft.com/office/word/2016/wordml/cid" xmlns:w16="http://schemas.microsoft.com/office/word/2018/wordml" xmlns:w16se="http://schemas.microsoft.com/office/word/2015/wordml/symex" xmlns:wpg="http://schemas.microsoft.com/office/word/2010/wordprocessingGroup" xmlns:wpi="http://schemas.microsoft.com/office/word/2010/wordprocessingInk" xmlns:wne="http://schemas.microsoft.com/office/word/2006/wordml" xmlns:wps="http://schemas.microsoft.com/office/word/2010/wordprocessingShape" mc:Ignorable="w14 w15 w16se w16cid w16 w16cex wp14">
+<w:footnotes xmlns:wpc="http://schemas.microsoft.com/office/word/2010/wordprocessingCanvas" xmlns:cx="http://schemas.microsoft.com/office/drawing/2014/chartex" xmlns:cx1="http://schemas.microsoft.com/office/drawing/2015/9/8/chartex" xmlns:cx2="http://schemas.microsoft.com/office/drawing/2015/10/21/chartex" xmlns:cx3="http://schemas.microsoft.com/office/drawing/2016/5/9/chartex" xmlns:cx4="http://schemas.microsoft.com/office/drawing/2016/5/10/chartex" xmlns:cx5="http://schemas.microsoft.com/office/drawing/2016/5/11/chartex" xmlns:cx6="http://schemas.microsoft.com/office/drawing/2016/5/12/chartex" xmlns:cx7="http://schemas.microsoft.com/office/drawing/2016/5/13/chartex" xmlns:cx8="http://schemas.microsoft.com/office/drawing/2016/5/14/chartex" xmlns:mc="http://schemas.openxmlformats.org/markup-compatibility/2006" xmlns:aink="http://schemas.microsoft.com/office/drawing/2016/ink" xmlns:am3d="http://schemas.microsoft.com/office/drawing/2017/model3d" xmlns:o="urn:schemas-microsoft-com:office:office" xmlns:r="http://schemas.openxmlformats.org/officeDocument/2006/relationships" xmlns:m="http://schemas.openxmlformats.org/officeDocument/2006/math" xmlns:v="urn:schemas-microsoft-com:vml" xmlns:wp14="http://schemas.microsoft.com/office/word/2010/wordprocessingDrawing" xmlns:wp="http://schemas.openxmlformats.org/drawingml/2006/wordprocessingDrawing" xmlns:w10="urn:schemas-microsoft-com:office:word" xmlns:w="http://schemas.openxmlformats.org/wordprocessingml/2006/main" xmlns:w14="http://schemas.microsoft.com/office/word/2010/wordml" xmlns:w15="http://schemas.microsoft.com/office/word/2012/wordml" xmlns:w16cex="http://schemas.microsoft.com/office/word/2018/wordml/cex" xmlns:w16cid="http://schemas.microsoft.com/office/word/2016/wordml/cid" xmlns:w16="http://schemas.microsoft.com/office/word/2018/wordml" xmlns:w16sdtdh="http://schemas.microsoft.com/office/word/2020/wordml/sdtdatahash" xmlns:w16se="http://schemas.microsoft.com/office/word/2015/wordml/symex" xmlns:wpg="http://schemas.microsoft.com/office/word/2010/wordprocessingGroup" xmlns:wpi="http://schemas.microsoft.com/office/word/2010/wordprocessingInk" xmlns:wne="http://schemas.microsoft.com/office/word/2006/wordml" xmlns:wps="http://schemas.microsoft.com/office/word/2010/wordprocessingShape" mc:Ignorable="w14 w15 w16se w16cid w16 w16cex w16sdtdh wp14">
   <w:footnote w:type="separator" w:id="-1">
     <w:p>
       <w:r>
@@ -1883,8 +2013,21 @@
       <w:r>
         <w:t xml:space="preserve"> </w:t>
       </w:r>
-      <w:r>
-        <w:t>Amet dolor sit ipsum lorem</w:t>
+      <w:proofErr w:type="spellStart"/>
+      <w:r>
+        <w:t>Amet</w:t>
+      </w:r>
+      <w:proofErr w:type="spellEnd"/>
+      <w:r>
+        <w:t xml:space="preserve"> </w:t>
+      </w:r>
+      <w:proofErr w:type="spellStart"/>
+      <w:r>
+        <w:t>dolor</w:t>
+      </w:r>
+      <w:proofErr w:type="spellEnd"/>
+      <w:r>
+        <w:t xml:space="preserve"> sit ipsum lorem</w:t>
       </w:r>
     </w:p>
   </w:footnote>
@@ -1903,15 +2046,160 @@
         <w:t xml:space="preserve"> </w:t>
       </w:r>
       <w:r>
-        <w:t>Lorem ipsum sit dolor amet</w:t>
-      </w:r>
+        <w:t xml:space="preserve">Lorem ipsum sit </w:t>
+      </w:r>
+      <w:proofErr w:type="spellStart"/>
+      <w:r>
+        <w:t>dolor</w:t>
+      </w:r>
+      <w:proofErr w:type="spellEnd"/>
+      <w:r>
+        <w:t xml:space="preserve"> </w:t>
+      </w:r>
+      <w:proofErr w:type="spellStart"/>
+      <w:r>
+        <w:t>amet</w:t>
+      </w:r>
+      <w:proofErr w:type="spellEnd"/>
     </w:p>
   </w:footnote>
 </w:footnotes>
 </file>
 
+<file path=word/header1.xml><?xml version="1.0" encoding="utf-8"?>
+<w:hdr xmlns:wpc="http://schemas.microsoft.com/office/word/2010/wordprocessingCanvas" xmlns:cx="http://schemas.microsoft.com/office/drawing/2014/chartex" xmlns:cx1="http://schemas.microsoft.com/office/drawing/2015/9/8/chartex" xmlns:cx2="http://schemas.microsoft.com/office/drawing/2015/10/21/chartex" xmlns:cx3="http://schemas.microsoft.com/office/drawing/2016/5/9/chartex" xmlns:cx4="http://schemas.microsoft.com/office/drawing/2016/5/10/chartex" xmlns:cx5="http://schemas.microsoft.com/office/drawing/2016/5/11/chartex" xmlns:cx6="http://schemas.microsoft.com/office/drawing/2016/5/12/chartex" xmlns:cx7="http://schemas.microsoft.com/office/drawing/2016/5/13/chartex" xmlns:cx8="http://schemas.microsoft.com/office/drawing/2016/5/14/chartex" xmlns:mc="http://schemas.openxmlformats.org/markup-compatibility/2006" xmlns:aink="http://schemas.microsoft.com/office/drawing/2016/ink" xmlns:am3d="http://schemas.microsoft.com/office/drawing/2017/model3d" xmlns:o="urn:schemas-microsoft-com:office:office" xmlns:r="http://schemas.openxmlformats.org/officeDocument/2006/relationships" xmlns:m="http://schemas.openxmlformats.org/officeDocument/2006/math" xmlns:v="urn:schemas-microsoft-com:vml" xmlns:wp14="http://schemas.microsoft.com/office/word/2010/wordprocessingDrawing" xmlns:wp="http://schemas.openxmlformats.org/drawingml/2006/wordprocessingDrawing" xmlns:w10="urn:schemas-microsoft-com:office:word" xmlns:w="http://schemas.openxmlformats.org/wordprocessingml/2006/main" xmlns:w14="http://schemas.microsoft.com/office/word/2010/wordml" xmlns:w15="http://schemas.microsoft.com/office/word/2012/wordml" xmlns:w16cex="http://schemas.microsoft.com/office/word/2018/wordml/cex" xmlns:w16cid="http://schemas.microsoft.com/office/word/2016/wordml/cid" xmlns:w16="http://schemas.microsoft.com/office/word/2018/wordml" xmlns:w16sdtdh="http://schemas.microsoft.com/office/word/2020/wordml/sdtdatahash" xmlns:w16se="http://schemas.microsoft.com/office/word/2015/wordml/symex" xmlns:wpg="http://schemas.microsoft.com/office/word/2010/wordprocessingGroup" xmlns:wpi="http://schemas.microsoft.com/office/word/2010/wordprocessingInk" xmlns:wne="http://schemas.microsoft.com/office/word/2006/wordml" xmlns:wps="http://schemas.microsoft.com/office/word/2010/wordprocessingShape" mc:Ignorable="w14 w15 w16se w16cid w16 w16cex w16sdtdh wp14">
+  <w:p>
+    <w:pPr>
+      <w:pStyle w:val="Documentreference"/>
+    </w:pPr>
+    <w:r>
+      <w:t>IOTC-20</w:t>
+    </w:r>
+    <w:r>
+      <w:t>2</w:t>
+    </w:r>
+    <w:r>
+      <w:t>2</w:t>
+    </w:r>
+    <w:r>
+      <w:t>-W</w:t>
+    </w:r>
+    <w:r>
+      <w:t>PT</w:t>
+    </w:r>
+    <w:r>
+      <w:t>m</w:t>
+    </w:r>
+    <w:r>
+      <w:t>T</w:t>
+    </w:r>
+    <w:r>
+      <w:t>08</w:t>
+    </w:r>
+    <w:r>
+      <w:t>-</w:t>
+    </w:r>
+    <w:r>
+      <w:t>0</w:t>
+    </w:r>
+    <w:r>
+      <w:t>7</w:t>
+    </w:r>
+  </w:p>
+</w:hdr>
+</file>
+
+<file path=word/header2.xml><?xml version="1.0" encoding="utf-8"?>
+<w:hdr xmlns:wpc="http://schemas.microsoft.com/office/word/2010/wordprocessingCanvas" xmlns:cx="http://schemas.microsoft.com/office/drawing/2014/chartex" xmlns:cx1="http://schemas.microsoft.com/office/drawing/2015/9/8/chartex" xmlns:cx2="http://schemas.microsoft.com/office/drawing/2015/10/21/chartex" xmlns:cx3="http://schemas.microsoft.com/office/drawing/2016/5/9/chartex" xmlns:cx4="http://schemas.microsoft.com/office/drawing/2016/5/10/chartex" xmlns:cx5="http://schemas.microsoft.com/office/drawing/2016/5/11/chartex" xmlns:cx6="http://schemas.microsoft.com/office/drawing/2016/5/12/chartex" xmlns:cx7="http://schemas.microsoft.com/office/drawing/2016/5/13/chartex" xmlns:cx8="http://schemas.microsoft.com/office/drawing/2016/5/14/chartex" xmlns:mc="http://schemas.openxmlformats.org/markup-compatibility/2006" xmlns:aink="http://schemas.microsoft.com/office/drawing/2016/ink" xmlns:am3d="http://schemas.microsoft.com/office/drawing/2017/model3d" xmlns:o="urn:schemas-microsoft-com:office:office" xmlns:r="http://schemas.openxmlformats.org/officeDocument/2006/relationships" xmlns:m="http://schemas.openxmlformats.org/officeDocument/2006/math" xmlns:v="urn:schemas-microsoft-com:vml" xmlns:wp14="http://schemas.microsoft.com/office/word/2010/wordprocessingDrawing" xmlns:wp="http://schemas.openxmlformats.org/drawingml/2006/wordprocessingDrawing" xmlns:w10="urn:schemas-microsoft-com:office:word" xmlns:w="http://schemas.openxmlformats.org/wordprocessingml/2006/main" xmlns:w14="http://schemas.microsoft.com/office/word/2010/wordml" xmlns:w15="http://schemas.microsoft.com/office/word/2012/wordml" xmlns:w16cex="http://schemas.microsoft.com/office/word/2018/wordml/cex" xmlns:w16cid="http://schemas.microsoft.com/office/word/2016/wordml/cid" xmlns:w16="http://schemas.microsoft.com/office/word/2018/wordml" xmlns:w16sdtdh="http://schemas.microsoft.com/office/word/2020/wordml/sdtdatahash" xmlns:w16se="http://schemas.microsoft.com/office/word/2015/wordml/symex" xmlns:wpg="http://schemas.microsoft.com/office/word/2010/wordprocessingGroup" xmlns:wpi="http://schemas.microsoft.com/office/word/2010/wordprocessingInk" xmlns:wne="http://schemas.microsoft.com/office/word/2006/wordml" xmlns:wps="http://schemas.microsoft.com/office/word/2010/wordprocessingShape" mc:Ignorable="w14 w15 w16se w16cid w16 w16cex w16sdtdh wp14">
+  <w:p>
+    <w:pPr>
+      <w:pStyle w:val="Documentreference"/>
+    </w:pPr>
+    <w:r>
+      <w:drawing>
+        <wp:inline distT="0" distB="0" distL="0" distR="0" wp14:anchorId="580A28D5" wp14:editId="18CD4833">
+          <wp:extent cx="6569534" cy="647700"/>
+          <wp:effectExtent l="0" t="0" r="3175" b="0"/>
+          <wp:docPr id="15" name="Picture 15"/>
+          <wp:cNvGraphicFramePr>
+            <a:graphicFrameLocks xmlns:a="http://schemas.openxmlformats.org/drawingml/2006/main" noChangeAspect="1"/>
+          </wp:cNvGraphicFramePr>
+          <a:graphic xmlns:a="http://schemas.openxmlformats.org/drawingml/2006/main">
+            <a:graphicData uri="http://schemas.openxmlformats.org/drawingml/2006/picture">
+              <pic:pic xmlns:pic="http://schemas.openxmlformats.org/drawingml/2006/picture">
+                <pic:nvPicPr>
+                  <pic:cNvPr id="5" name="IOTC Letterhead.png"/>
+                  <pic:cNvPicPr/>
+                </pic:nvPicPr>
+                <pic:blipFill>
+                  <a:blip r:embed="rId1">
+                    <a:extLst>
+                      <a:ext uri="{28A0092B-C50C-407E-A947-70E740481C1C}">
+                        <a14:useLocalDpi xmlns:a14="http://schemas.microsoft.com/office/drawing/2010/main" val="0"/>
+                      </a:ext>
+                    </a:extLst>
+                  </a:blip>
+                  <a:stretch>
+                    <a:fillRect/>
+                  </a:stretch>
+                </pic:blipFill>
+                <pic:spPr>
+                  <a:xfrm>
+                    <a:off x="0" y="0"/>
+                    <a:ext cx="6569534" cy="647700"/>
+                  </a:xfrm>
+                  <a:prstGeom prst="rect">
+                    <a:avLst/>
+                  </a:prstGeom>
+                </pic:spPr>
+              </pic:pic>
+            </a:graphicData>
+          </a:graphic>
+        </wp:inline>
+      </w:drawing>
+    </w:r>
+    <w:r>
+      <w:t xml:space="preserve"> IOTC-20</w:t>
+    </w:r>
+    <w:r>
+      <w:t>2</w:t>
+    </w:r>
+    <w:r>
+      <w:t>2</w:t>
+    </w:r>
+    <w:r>
+      <w:t>-W</w:t>
+    </w:r>
+    <w:r>
+      <w:t>PT</w:t>
+    </w:r>
+    <w:r>
+      <w:t>m</w:t>
+    </w:r>
+    <w:r>
+      <w:t>T</w:t>
+    </w:r>
+    <w:r>
+      <w:t>08</w:t>
+    </w:r>
+    <w:r>
+      <w:t>(DP)</w:t>
+    </w:r>
+    <w:r>
+      <w:t>-</w:t>
+    </w:r>
+    <w:r>
+      <w:t>0</w:t>
+    </w:r>
+    <w:r>
+      <w:t>7</w:t>
+    </w:r>
+  </w:p>
+</w:hdr>
+</file>
+
 <file path=word/numbering.xml><?xml version="1.0" encoding="utf-8"?>
-<w:numbering xmlns:wpc="http://schemas.microsoft.com/office/word/2010/wordprocessingCanvas" xmlns:cx="http://schemas.microsoft.com/office/drawing/2014/chartex" xmlns:cx1="http://schemas.microsoft.com/office/drawing/2015/9/8/chartex" xmlns:cx2="http://schemas.microsoft.com/office/drawing/2015/10/21/chartex" xmlns:cx3="http://schemas.microsoft.com/office/drawing/2016/5/9/chartex" xmlns:cx4="http://schemas.microsoft.com/office/drawing/2016/5/10/chartex" xmlns:cx5="http://schemas.microsoft.com/office/drawing/2016/5/11/chartex" xmlns:cx6="http://schemas.microsoft.com/office/drawing/2016/5/12/chartex" xmlns:cx7="http://schemas.microsoft.com/office/drawing/2016/5/13/chartex" xmlns:cx8="http://schemas.microsoft.com/office/drawing/2016/5/14/chartex" xmlns:mc="http://schemas.openxmlformats.org/markup-compatibility/2006" xmlns:aink="http://schemas.microsoft.com/office/drawing/2016/ink" xmlns:am3d="http://schemas.microsoft.com/office/drawing/2017/model3d" xmlns:o="urn:schemas-microsoft-com:office:office" xmlns:r="http://schemas.openxmlformats.org/officeDocument/2006/relationships" xmlns:m="http://schemas.openxmlformats.org/officeDocument/2006/math" xmlns:v="urn:schemas-microsoft-com:vml" xmlns:wp14="http://schemas.microsoft.com/office/word/2010/wordprocessingDrawing" xmlns:wp="http://schemas.openxmlformats.org/drawingml/2006/wordprocessingDrawing" xmlns:w10="urn:schemas-microsoft-com:office:word" xmlns:w="http://schemas.openxmlformats.org/wordprocessingml/2006/main" xmlns:w14="http://schemas.microsoft.com/office/word/2010/wordml" xmlns:w15="http://schemas.microsoft.com/office/word/2012/wordml" xmlns:w16cex="http://schemas.microsoft.com/office/word/2018/wordml/cex" xmlns:w16cid="http://schemas.microsoft.com/office/word/2016/wordml/cid" xmlns:w16="http://schemas.microsoft.com/office/word/2018/wordml" xmlns:w16se="http://schemas.microsoft.com/office/word/2015/wordml/symex" xmlns:wpg="http://schemas.microsoft.com/office/word/2010/wordprocessingGroup" xmlns:wpi="http://schemas.microsoft.com/office/word/2010/wordprocessingInk" xmlns:wne="http://schemas.microsoft.com/office/word/2006/wordml" xmlns:wps="http://schemas.microsoft.com/office/word/2010/wordprocessingShape" mc:Ignorable="w14 w15 w16se w16cid w16 w16cex wp14">
+<w:numbering xmlns:wpc="http://schemas.microsoft.com/office/word/2010/wordprocessingCanvas" xmlns:cx="http://schemas.microsoft.com/office/drawing/2014/chartex" xmlns:cx1="http://schemas.microsoft.com/office/drawing/2015/9/8/chartex" xmlns:cx2="http://schemas.microsoft.com/office/drawing/2015/10/21/chartex" xmlns:cx3="http://schemas.microsoft.com/office/drawing/2016/5/9/chartex" xmlns:cx4="http://schemas.microsoft.com/office/drawing/2016/5/10/chartex" xmlns:cx5="http://schemas.microsoft.com/office/drawing/2016/5/11/chartex" xmlns:cx6="http://schemas.microsoft.com/office/drawing/2016/5/12/chartex" xmlns:cx7="http://schemas.microsoft.com/office/drawing/2016/5/13/chartex" xmlns:cx8="http://schemas.microsoft.com/office/drawing/2016/5/14/chartex" xmlns:mc="http://schemas.openxmlformats.org/markup-compatibility/2006" xmlns:aink="http://schemas.microsoft.com/office/drawing/2016/ink" xmlns:am3d="http://schemas.microsoft.com/office/drawing/2017/model3d" xmlns:o="urn:schemas-microsoft-com:office:office" xmlns:r="http://schemas.openxmlformats.org/officeDocument/2006/relationships" xmlns:m="http://schemas.openxmlformats.org/officeDocument/2006/math" xmlns:v="urn:schemas-microsoft-com:vml" xmlns:wp14="http://schemas.microsoft.com/office/word/2010/wordprocessingDrawing" xmlns:wp="http://schemas.openxmlformats.org/drawingml/2006/wordprocessingDrawing" xmlns:w10="urn:schemas-microsoft-com:office:word" xmlns:w="http://schemas.openxmlformats.org/wordprocessingml/2006/main" xmlns:w14="http://schemas.microsoft.com/office/word/2010/wordml" xmlns:w15="http://schemas.microsoft.com/office/word/2012/wordml" xmlns:w16cex="http://schemas.microsoft.com/office/word/2018/wordml/cex" xmlns:w16cid="http://schemas.microsoft.com/office/word/2016/wordml/cid" xmlns:w16="http://schemas.microsoft.com/office/word/2018/wordml" xmlns:w16sdtdh="http://schemas.microsoft.com/office/word/2020/wordml/sdtdatahash" xmlns:w16se="http://schemas.microsoft.com/office/word/2015/wordml/symex" xmlns:wpg="http://schemas.microsoft.com/office/word/2010/wordprocessingGroup" xmlns:wpi="http://schemas.microsoft.com/office/word/2010/wordprocessingInk" xmlns:wne="http://schemas.microsoft.com/office/word/2006/wordml" xmlns:wps="http://schemas.microsoft.com/office/word/2010/wordprocessingShape" mc:Ignorable="w14 w15 w16se w16cid w16 w16cex w16sdtdh wp14">
   <w:abstractNum w:abstractNumId="0" w15:restartNumberingAfterBreak="0">
     <w:nsid w:val="FFFFFF7C"/>
     <w:multiLevelType w:val="singleLevel"/>
@@ -2247,7 +2535,7 @@
 </file>
 
 <file path=word/styles.xml><?xml version="1.0" encoding="utf-8"?>
-<w:styles xmlns:mc="http://schemas.openxmlformats.org/markup-compatibility/2006" xmlns:r="http://schemas.openxmlformats.org/officeDocument/2006/relationships" xmlns:w="http://schemas.openxmlformats.org/wordprocessingml/2006/main" xmlns:w14="http://schemas.microsoft.com/office/word/2010/wordml" xmlns:w15="http://schemas.microsoft.com/office/word/2012/wordml" xmlns:w16cex="http://schemas.microsoft.com/office/word/2018/wordml/cex" xmlns:w16cid="http://schemas.microsoft.com/office/word/2016/wordml/cid" xmlns:w16="http://schemas.microsoft.com/office/word/2018/wordml" xmlns:w16se="http://schemas.microsoft.com/office/word/2015/wordml/symex" mc:Ignorable="w14 w15 w16se w16cid w16 w16cex">
+<w:styles xmlns:mc="http://schemas.openxmlformats.org/markup-compatibility/2006" xmlns:r="http://schemas.openxmlformats.org/officeDocument/2006/relationships" xmlns:w="http://schemas.openxmlformats.org/wordprocessingml/2006/main" xmlns:w14="http://schemas.microsoft.com/office/word/2010/wordml" xmlns:w15="http://schemas.microsoft.com/office/word/2012/wordml" xmlns:w16cex="http://schemas.microsoft.com/office/word/2018/wordml/cex" xmlns:w16cid="http://schemas.microsoft.com/office/word/2016/wordml/cid" xmlns:w16="http://schemas.microsoft.com/office/word/2018/wordml" xmlns:w16sdtdh="http://schemas.microsoft.com/office/word/2020/wordml/sdtdatahash" xmlns:w16se="http://schemas.microsoft.com/office/word/2015/wordml/symex" mc:Ignorable="w14 w15 w16se w16cid w16 w16cex w16sdtdh">
   <w:docDefaults>
     <w:rPrDefault>
       <w:rPr>
@@ -2645,9 +2933,8 @@
     <w:name w:val="Normal"/>
     <w:uiPriority w:val="1"/>
     <w:qFormat/>
-    <w:rsid w:val="00804F04"/>
+    <w:rsid w:val="00181BA0"/>
     <w:pPr>
-      <w:spacing w:before="120" w:after="280" w:line="480" w:lineRule="auto"/>
       <w:jc w:val="both"/>
     </w:pPr>
     <w:rPr>
@@ -2686,7 +2973,7 @@
     <w:pPr>
       <w:keepNext/>
       <w:keepLines/>
-      <w:spacing w:after="60"/>
+      <w:spacing w:before="120" w:after="60"/>
       <w:outlineLvl w:val="1"/>
     </w:pPr>
     <w:rPr>
@@ -2900,7 +3187,7 @@
     <w:next w:val="Normal"/>
     <w:link w:val="TitleChar"/>
     <w:qFormat/>
-    <w:rsid w:val="00A842FC"/>
+    <w:rsid w:val="00D232B6"/>
     <w:pPr>
       <w:spacing w:before="240" w:after="240" w:line="240" w:lineRule="auto"/>
       <w:jc w:val="center"/>
@@ -2908,6 +3195,7 @@
     <w:rPr>
       <w:rFonts w:eastAsiaTheme="majorEastAsia" w:cstheme="majorBidi"/>
       <w:b/>
+      <w:caps/>
       <w:spacing w:val="-10"/>
       <w:kern w:val="28"/>
       <w:sz w:val="36"/>
@@ -2918,10 +3206,11 @@
     <w:name w:val="Title Char"/>
     <w:basedOn w:val="DefaultParagraphFont"/>
     <w:link w:val="Title"/>
-    <w:rsid w:val="00A842FC"/>
+    <w:rsid w:val="00064D53"/>
     <w:rPr>
       <w:rFonts w:ascii="Calibri" w:eastAsiaTheme="majorEastAsia" w:hAnsi="Calibri" w:cstheme="majorBidi"/>
       <w:b/>
+      <w:caps/>
       <w:spacing w:val="-10"/>
       <w:kern w:val="28"/>
       <w:sz w:val="36"/>
@@ -3295,14 +3584,6 @@
     <w:rPr>
       <w:i w:val="0"/>
     </w:rPr>
-  </w:style>
-  <w:style w:type="character" w:styleId="LineNumber">
-    <w:name w:val="line number"/>
-    <w:basedOn w:val="DefaultParagraphFont"/>
-    <w:uiPriority w:val="99"/>
-    <w:semiHidden/>
-    <w:unhideWhenUsed/>
-    <w:rsid w:val="00804F04"/>
   </w:style>
 </w:styles>
 </file>

</xml_diff>

<commit_message>
Structure of the paper
</commit_message>
<xml_diff>
--- a/templates/doc_template.docx
+++ b/templates/doc_template.docx
@@ -1,6 +1,6 @@
 
 <file path=word/document.xml><?xml version="1.0" encoding="utf-8"?>
-<w:document xmlns:wpc="http://schemas.microsoft.com/office/word/2010/wordprocessingCanvas" xmlns:cx="http://schemas.microsoft.com/office/drawing/2014/chartex" xmlns:cx1="http://schemas.microsoft.com/office/drawing/2015/9/8/chartex" xmlns:cx2="http://schemas.microsoft.com/office/drawing/2015/10/21/chartex" xmlns:cx3="http://schemas.microsoft.com/office/drawing/2016/5/9/chartex" xmlns:cx4="http://schemas.microsoft.com/office/drawing/2016/5/10/chartex" xmlns:cx5="http://schemas.microsoft.com/office/drawing/2016/5/11/chartex" xmlns:cx6="http://schemas.microsoft.com/office/drawing/2016/5/12/chartex" xmlns:cx7="http://schemas.microsoft.com/office/drawing/2016/5/13/chartex" xmlns:cx8="http://schemas.microsoft.com/office/drawing/2016/5/14/chartex" xmlns:mc="http://schemas.openxmlformats.org/markup-compatibility/2006" xmlns:aink="http://schemas.microsoft.com/office/drawing/2016/ink" xmlns:am3d="http://schemas.microsoft.com/office/drawing/2017/model3d" xmlns:o="urn:schemas-microsoft-com:office:office" xmlns:r="http://schemas.openxmlformats.org/officeDocument/2006/relationships" xmlns:m="http://schemas.openxmlformats.org/officeDocument/2006/math" xmlns:v="urn:schemas-microsoft-com:vml" xmlns:wp14="http://schemas.microsoft.com/office/word/2010/wordprocessingDrawing" xmlns:wp="http://schemas.openxmlformats.org/drawingml/2006/wordprocessingDrawing" xmlns:w10="urn:schemas-microsoft-com:office:word" xmlns:w="http://schemas.openxmlformats.org/wordprocessingml/2006/main" xmlns:w14="http://schemas.microsoft.com/office/word/2010/wordml" xmlns:w15="http://schemas.microsoft.com/office/word/2012/wordml" xmlns:w16cex="http://schemas.microsoft.com/office/word/2018/wordml/cex" xmlns:w16cid="http://schemas.microsoft.com/office/word/2016/wordml/cid" xmlns:w16="http://schemas.microsoft.com/office/word/2018/wordml" xmlns:w16sdtdh="http://schemas.microsoft.com/office/word/2020/wordml/sdtdatahash" xmlns:w16se="http://schemas.microsoft.com/office/word/2015/wordml/symex" xmlns:wpg="http://schemas.microsoft.com/office/word/2010/wordprocessingGroup" xmlns:wpi="http://schemas.microsoft.com/office/word/2010/wordprocessingInk" xmlns:wne="http://schemas.microsoft.com/office/word/2006/wordml" xmlns:wps="http://schemas.microsoft.com/office/word/2010/wordprocessingShape" mc:Ignorable="w14 w15 w16se w16cid w16 w16cex w16sdtdh wp14">
+<w:document xmlns:wpc="http://schemas.microsoft.com/office/word/2010/wordprocessingCanvas" xmlns:cx="http://schemas.microsoft.com/office/drawing/2014/chartex" xmlns:cx1="http://schemas.microsoft.com/office/drawing/2015/9/8/chartex" xmlns:cx2="http://schemas.microsoft.com/office/drawing/2015/10/21/chartex" xmlns:cx3="http://schemas.microsoft.com/office/drawing/2016/5/9/chartex" xmlns:cx4="http://schemas.microsoft.com/office/drawing/2016/5/10/chartex" xmlns:cx5="http://schemas.microsoft.com/office/drawing/2016/5/11/chartex" xmlns:cx6="http://schemas.microsoft.com/office/drawing/2016/5/12/chartex" xmlns:cx7="http://schemas.microsoft.com/office/drawing/2016/5/13/chartex" xmlns:cx8="http://schemas.microsoft.com/office/drawing/2016/5/14/chartex" xmlns:mc="http://schemas.openxmlformats.org/markup-compatibility/2006" xmlns:aink="http://schemas.microsoft.com/office/drawing/2016/ink" xmlns:am3d="http://schemas.microsoft.com/office/drawing/2017/model3d" xmlns:o="urn:schemas-microsoft-com:office:office" xmlns:r="http://schemas.openxmlformats.org/officeDocument/2006/relationships" xmlns:m="http://schemas.openxmlformats.org/officeDocument/2006/math" xmlns:v="urn:schemas-microsoft-com:vml" xmlns:wp14="http://schemas.microsoft.com/office/word/2010/wordprocessingDrawing" xmlns:wp="http://schemas.openxmlformats.org/drawingml/2006/wordprocessingDrawing" xmlns:w10="urn:schemas-microsoft-com:office:word" xmlns:w="http://schemas.openxmlformats.org/wordprocessingml/2006/main" xmlns:w14="http://schemas.microsoft.com/office/word/2010/wordml" xmlns:w15="http://schemas.microsoft.com/office/word/2012/wordml" xmlns:w16cex="http://schemas.microsoft.com/office/word/2018/wordml/cex" xmlns:w16cid="http://schemas.microsoft.com/office/word/2016/wordml/cid" xmlns:w16="http://schemas.microsoft.com/office/word/2018/wordml" xmlns:w16se="http://schemas.microsoft.com/office/word/2015/wordml/symex" xmlns:wpg="http://schemas.microsoft.com/office/word/2010/wordprocessingGroup" xmlns:wpi="http://schemas.microsoft.com/office/word/2010/wordprocessingInk" xmlns:wne="http://schemas.microsoft.com/office/word/2006/wordml" xmlns:wps="http://schemas.microsoft.com/office/word/2010/wordprocessingShape" mc:Ignorable="w14 w15 w16se w16cid w16 w16cex wp14">
   <w:body>
     <w:p>
       <w:pPr>
@@ -21,6 +21,7 @@
     <w:p>
       <w:pPr>
         <w:pStyle w:val="Authorandrevision"/>
+        <w:jc w:val="center"/>
       </w:pPr>
       <w:r>
         <w:t xml:space="preserve">Prepared by: </w:t>
@@ -29,18 +30,6 @@
         <w:t xml:space="preserve">&lt; author </w:t>
       </w:r>
       <w:r>
-        <w:t xml:space="preserve">&gt;, </w:t>
-      </w:r>
-      <w:r>
-        <w:t xml:space="preserve">Last updated: </w:t>
-      </w:r>
-      <w:r>
-        <w:t>&lt;</w:t>
-      </w:r>
-      <w:r>
-        <w:t xml:space="preserve"> Date of last update </w:t>
-      </w:r>
-      <w:r>
         <w:t>&gt;</w:t>
       </w:r>
     </w:p>
@@ -56,21 +45,8 @@
     </w:p>
     <w:p>
       <w:r>
-        <w:t xml:space="preserve">Lorem ipsum sit </w:t>
-      </w:r>
-      <w:proofErr w:type="spellStart"/>
-      <w:r>
-        <w:t>dolor</w:t>
-      </w:r>
-      <w:proofErr w:type="spellEnd"/>
-      <w:r>
-        <w:t xml:space="preserve"> </w:t>
-      </w:r>
-      <w:proofErr w:type="spellStart"/>
-      <w:r>
-        <w:t>amet</w:t>
-      </w:r>
-      <w:proofErr w:type="spellEnd"/>
+        <w:t>Lorem ipsum sit dolor amet</w:t>
+      </w:r>
     </w:p>
     <w:p>
       <w:pPr>
@@ -116,11 +92,9 @@
           <w:numId w:val="1"/>
         </w:numPr>
       </w:pPr>
-      <w:proofErr w:type="spellStart"/>
       <w:r>
         <w:t>Dolor</w:t>
       </w:r>
-      <w:proofErr w:type="spellEnd"/>
     </w:p>
     <w:p>
       <w:pPr>
@@ -130,11 +104,9 @@
           <w:numId w:val="1"/>
         </w:numPr>
       </w:pPr>
-      <w:proofErr w:type="spellStart"/>
       <w:r>
         <w:t>Amet</w:t>
       </w:r>
-      <w:proofErr w:type="spellEnd"/>
     </w:p>
     <w:p>
       <w:pPr>
@@ -155,30 +127,8 @@
           <w:rPr>
             <w:rStyle w:val="Hyperlink"/>
           </w:rPr>
-          <w:t xml:space="preserve">Lorem ipsum sit </w:t>
-        </w:r>
-        <w:proofErr w:type="spellStart"/>
-        <w:r>
-          <w:rPr>
-            <w:rStyle w:val="Hyperlink"/>
-          </w:rPr>
-          <w:t>dolor</w:t>
-        </w:r>
-        <w:proofErr w:type="spellEnd"/>
-        <w:r>
-          <w:rPr>
-            <w:rStyle w:val="Hyperlink"/>
-          </w:rPr>
-          <w:t xml:space="preserve"> </w:t>
-        </w:r>
-        <w:proofErr w:type="spellStart"/>
-        <w:r>
-          <w:rPr>
-            <w:rStyle w:val="Hyperlink"/>
-          </w:rPr>
-          <w:t>amet</w:t>
-        </w:r>
-        <w:proofErr w:type="spellEnd"/>
+          <w:t>Lorem ipsum sit dolor amet</w:t>
+        </w:r>
       </w:hyperlink>
       <w:r>
         <w:rPr>
@@ -333,6 +283,7 @@
           <w:b/>
           <w:noProof/>
         </w:rPr>
+        <w:lastRenderedPageBreak/>
         <w:drawing>
           <wp:inline distT="0" distB="0" distL="0" distR="0" wp14:anchorId="38225C70" wp14:editId="6846CD5E">
             <wp:extent cx="1494430" cy="1494430"/>
@@ -410,14 +361,12 @@
       <w:r>
         <w:t xml:space="preserve"> </w:t>
       </w:r>
-      <w:proofErr w:type="spellStart"/>
       <w:r>
         <w:rPr>
           <w:color w:val="FF0000"/>
         </w:rPr>
         <w:t>Foobar</w:t>
       </w:r>
-      <w:proofErr w:type="spellEnd"/>
     </w:p>
     <w:p>
       <w:pPr>
@@ -427,7 +376,6 @@
         <w:rPr>
           <w:noProof/>
         </w:rPr>
-        <w:lastRenderedPageBreak/>
         <w:drawing>
           <wp:inline distT="0" distB="0" distL="0" distR="0" wp14:anchorId="2D20B7FC" wp14:editId="5B3F1696">
             <wp:extent cx="6333744" cy="2895600"/>
@@ -567,21 +515,8 @@
     </w:p>
     <w:p>
       <w:r>
-        <w:t xml:space="preserve">Lorem ipsum sit </w:t>
-      </w:r>
-      <w:proofErr w:type="spellStart"/>
-      <w:r>
-        <w:t>dolor</w:t>
-      </w:r>
-      <w:proofErr w:type="spellEnd"/>
-      <w:r>
-        <w:t xml:space="preserve"> </w:t>
-      </w:r>
-      <w:proofErr w:type="spellStart"/>
-      <w:r>
-        <w:t>amet</w:t>
-      </w:r>
-      <w:proofErr w:type="spellEnd"/>
+        <w:t>Lorem ipsum sit dolor amet</w:t>
+      </w:r>
       <w:r>
         <w:rPr>
           <w:rStyle w:val="FootnoteReference"/>
@@ -649,9 +584,9 @@
         <w:tblLook w:val="04A0" w:firstRow="1" w:lastRow="0" w:firstColumn="1" w:lastColumn="0" w:noHBand="0" w:noVBand="1"/>
       </w:tblPr>
       <w:tblGrid>
-        <w:gridCol w:w="3493"/>
-        <w:gridCol w:w="3493"/>
-        <w:gridCol w:w="3494"/>
+        <w:gridCol w:w="3032"/>
+        <w:gridCol w:w="3022"/>
+        <w:gridCol w:w="2962"/>
       </w:tblGrid>
       <w:tr>
         <w:tc>
@@ -722,6 +657,7 @@
           </w:tcPr>
           <w:p>
             <w:r>
+              <w:lastRenderedPageBreak/>
               <w:t>Lorem</w:t>
             </w:r>
           </w:p>
@@ -758,21 +694,8 @@
     </w:p>
     <w:p>
       <w:r>
-        <w:t xml:space="preserve">Lorem ipsum sit </w:t>
-      </w:r>
-      <w:proofErr w:type="spellStart"/>
-      <w:r>
-        <w:t>dolor</w:t>
-      </w:r>
-      <w:proofErr w:type="spellEnd"/>
-      <w:r>
-        <w:t xml:space="preserve"> </w:t>
-      </w:r>
-      <w:proofErr w:type="spellStart"/>
-      <w:r>
-        <w:t>amet</w:t>
-      </w:r>
-      <w:proofErr w:type="spellEnd"/>
+        <w:t>Lorem ipsum sit dolor amet</w:t>
+      </w:r>
       <w:r>
         <w:rPr>
           <w:rStyle w:val="FootnoteReference"/>
@@ -1602,21 +1525,8 @@
     </w:p>
     <w:p>
       <w:r>
-        <w:t xml:space="preserve">Lorem ipsum sit </w:t>
-      </w:r>
-      <w:proofErr w:type="spellStart"/>
-      <w:r>
-        <w:t>dolor</w:t>
-      </w:r>
-      <w:proofErr w:type="spellEnd"/>
-      <w:r>
-        <w:t xml:space="preserve"> </w:t>
-      </w:r>
-      <w:proofErr w:type="spellStart"/>
-      <w:r>
-        <w:t>amet</w:t>
-      </w:r>
-      <w:proofErr w:type="spellEnd"/>
+        <w:t>Lorem ipsum sit dolor amet</w:t>
+      </w:r>
     </w:p>
     <w:p>
       <w:pPr>
@@ -1630,21 +1540,8 @@
     </w:p>
     <w:p>
       <w:r>
-        <w:t xml:space="preserve">Lorem ipsum sit </w:t>
-      </w:r>
-      <w:proofErr w:type="spellStart"/>
-      <w:r>
-        <w:t>dolor</w:t>
-      </w:r>
-      <w:proofErr w:type="spellEnd"/>
-      <w:r>
-        <w:t xml:space="preserve"> </w:t>
-      </w:r>
-      <w:proofErr w:type="spellStart"/>
-      <w:r>
-        <w:t>amet</w:t>
-      </w:r>
-      <w:proofErr w:type="spellEnd"/>
+        <w:t>Lorem ipsum sit dolor amet</w:t>
+      </w:r>
     </w:p>
     <w:p>
       <w:pPr>
@@ -1658,21 +1555,8 @@
     </w:p>
     <w:p>
       <w:r>
-        <w:t xml:space="preserve">Lorem ipsum sit </w:t>
-      </w:r>
-      <w:proofErr w:type="spellStart"/>
-      <w:r>
-        <w:t>dolor</w:t>
-      </w:r>
-      <w:proofErr w:type="spellEnd"/>
-      <w:r>
-        <w:t xml:space="preserve"> </w:t>
-      </w:r>
-      <w:proofErr w:type="spellStart"/>
-      <w:r>
-        <w:t>amet</w:t>
-      </w:r>
-      <w:proofErr w:type="spellEnd"/>
+        <w:t>Lorem ipsum sit dolor amet</w:t>
+      </w:r>
     </w:p>
     <w:p>
       <w:pPr>
@@ -1684,29 +1568,15 @@
     </w:p>
     <w:p>
       <w:r>
-        <w:t xml:space="preserve">Lorem ipsum sit </w:t>
-      </w:r>
-      <w:proofErr w:type="spellStart"/>
-      <w:r>
-        <w:t>dolor</w:t>
-      </w:r>
-      <w:proofErr w:type="spellEnd"/>
-      <w:r>
-        <w:t xml:space="preserve"> </w:t>
-      </w:r>
-      <w:proofErr w:type="spellStart"/>
-      <w:r>
-        <w:t>amet</w:t>
-      </w:r>
-      <w:proofErr w:type="spellEnd"/>
+        <w:t>Lorem ipsum sit dolor amet</w:t>
+      </w:r>
     </w:p>
     <w:sectPr>
-      <w:headerReference w:type="default" r:id="rId12"/>
-      <w:footerReference w:type="default" r:id="rId13"/>
-      <w:headerReference w:type="first" r:id="rId14"/>
-      <w:footerReference w:type="first" r:id="rId15"/>
+      <w:footerReference w:type="default" r:id="rId12"/>
+      <w:footerReference w:type="first" r:id="rId13"/>
       <w:pgSz w:w="11906" w:h="16838"/>
-      <w:pgMar w:top="206" w:right="707" w:bottom="709" w:left="709" w:header="283" w:footer="567" w:gutter="0"/>
+      <w:pgMar w:top="1440" w:right="1440" w:bottom="1440" w:left="1440" w:header="283" w:footer="567" w:gutter="0"/>
+      <w:lnNumType w:countBy="1" w:restart="continuous"/>
       <w:cols w:space="708"/>
       <w:titlePg/>
       <w:docGrid w:linePitch="360"/>
@@ -1716,7 +1586,7 @@
 </file>
 
 <file path=word/endnotes.xml><?xml version="1.0" encoding="utf-8"?>
-<w:endnotes xmlns:wpc="http://schemas.microsoft.com/office/word/2010/wordprocessingCanvas" xmlns:cx="http://schemas.microsoft.com/office/drawing/2014/chartex" xmlns:cx1="http://schemas.microsoft.com/office/drawing/2015/9/8/chartex" xmlns:cx2="http://schemas.microsoft.com/office/drawing/2015/10/21/chartex" xmlns:cx3="http://schemas.microsoft.com/office/drawing/2016/5/9/chartex" xmlns:cx4="http://schemas.microsoft.com/office/drawing/2016/5/10/chartex" xmlns:cx5="http://schemas.microsoft.com/office/drawing/2016/5/11/chartex" xmlns:cx6="http://schemas.microsoft.com/office/drawing/2016/5/12/chartex" xmlns:cx7="http://schemas.microsoft.com/office/drawing/2016/5/13/chartex" xmlns:cx8="http://schemas.microsoft.com/office/drawing/2016/5/14/chartex" xmlns:mc="http://schemas.openxmlformats.org/markup-compatibility/2006" xmlns:aink="http://schemas.microsoft.com/office/drawing/2016/ink" xmlns:am3d="http://schemas.microsoft.com/office/drawing/2017/model3d" xmlns:o="urn:schemas-microsoft-com:office:office" xmlns:r="http://schemas.openxmlformats.org/officeDocument/2006/relationships" xmlns:m="http://schemas.openxmlformats.org/officeDocument/2006/math" xmlns:v="urn:schemas-microsoft-com:vml" xmlns:wp14="http://schemas.microsoft.com/office/word/2010/wordprocessingDrawing" xmlns:wp="http://schemas.openxmlformats.org/drawingml/2006/wordprocessingDrawing" xmlns:w10="urn:schemas-microsoft-com:office:word" xmlns:w="http://schemas.openxmlformats.org/wordprocessingml/2006/main" xmlns:w14="http://schemas.microsoft.com/office/word/2010/wordml" xmlns:w15="http://schemas.microsoft.com/office/word/2012/wordml" xmlns:w16cex="http://schemas.microsoft.com/office/word/2018/wordml/cex" xmlns:w16cid="http://schemas.microsoft.com/office/word/2016/wordml/cid" xmlns:w16="http://schemas.microsoft.com/office/word/2018/wordml" xmlns:w16sdtdh="http://schemas.microsoft.com/office/word/2020/wordml/sdtdatahash" xmlns:w16se="http://schemas.microsoft.com/office/word/2015/wordml/symex" xmlns:wpg="http://schemas.microsoft.com/office/word/2010/wordprocessingGroup" xmlns:wpi="http://schemas.microsoft.com/office/word/2010/wordprocessingInk" xmlns:wne="http://schemas.microsoft.com/office/word/2006/wordml" xmlns:wps="http://schemas.microsoft.com/office/word/2010/wordprocessingShape" mc:Ignorable="w14 w15 w16se w16cid w16 w16cex w16sdtdh wp14">
+<w:endnotes xmlns:wpc="http://schemas.microsoft.com/office/word/2010/wordprocessingCanvas" xmlns:cx="http://schemas.microsoft.com/office/drawing/2014/chartex" xmlns:cx1="http://schemas.microsoft.com/office/drawing/2015/9/8/chartex" xmlns:cx2="http://schemas.microsoft.com/office/drawing/2015/10/21/chartex" xmlns:cx3="http://schemas.microsoft.com/office/drawing/2016/5/9/chartex" xmlns:cx4="http://schemas.microsoft.com/office/drawing/2016/5/10/chartex" xmlns:cx5="http://schemas.microsoft.com/office/drawing/2016/5/11/chartex" xmlns:cx6="http://schemas.microsoft.com/office/drawing/2016/5/12/chartex" xmlns:cx7="http://schemas.microsoft.com/office/drawing/2016/5/13/chartex" xmlns:cx8="http://schemas.microsoft.com/office/drawing/2016/5/14/chartex" xmlns:mc="http://schemas.openxmlformats.org/markup-compatibility/2006" xmlns:aink="http://schemas.microsoft.com/office/drawing/2016/ink" xmlns:am3d="http://schemas.microsoft.com/office/drawing/2017/model3d" xmlns:o="urn:schemas-microsoft-com:office:office" xmlns:r="http://schemas.openxmlformats.org/officeDocument/2006/relationships" xmlns:m="http://schemas.openxmlformats.org/officeDocument/2006/math" xmlns:v="urn:schemas-microsoft-com:vml" xmlns:wp14="http://schemas.microsoft.com/office/word/2010/wordprocessingDrawing" xmlns:wp="http://schemas.openxmlformats.org/drawingml/2006/wordprocessingDrawing" xmlns:w10="urn:schemas-microsoft-com:office:word" xmlns:w="http://schemas.openxmlformats.org/wordprocessingml/2006/main" xmlns:w14="http://schemas.microsoft.com/office/word/2010/wordml" xmlns:w15="http://schemas.microsoft.com/office/word/2012/wordml" xmlns:w16cex="http://schemas.microsoft.com/office/word/2018/wordml/cex" xmlns:w16cid="http://schemas.microsoft.com/office/word/2016/wordml/cid" xmlns:w16="http://schemas.microsoft.com/office/word/2018/wordml" xmlns:w16se="http://schemas.microsoft.com/office/word/2015/wordml/symex" xmlns:wpg="http://schemas.microsoft.com/office/word/2010/wordprocessingGroup" xmlns:wpi="http://schemas.microsoft.com/office/word/2010/wordprocessingInk" xmlns:wne="http://schemas.microsoft.com/office/word/2006/wordml" xmlns:wps="http://schemas.microsoft.com/office/word/2010/wordprocessingShape" mc:Ignorable="w14 w15 w16se w16cid w16 w16cex wp14">
   <w:endnote w:type="separator" w:id="-1">
     <w:p>
       <w:r>
@@ -1735,7 +1605,7 @@
 </file>
 
 <file path=word/footer1.xml><?xml version="1.0" encoding="utf-8"?>
-<w:ftr xmlns:wpc="http://schemas.microsoft.com/office/word/2010/wordprocessingCanvas" xmlns:cx="http://schemas.microsoft.com/office/drawing/2014/chartex" xmlns:cx1="http://schemas.microsoft.com/office/drawing/2015/9/8/chartex" xmlns:cx2="http://schemas.microsoft.com/office/drawing/2015/10/21/chartex" xmlns:cx3="http://schemas.microsoft.com/office/drawing/2016/5/9/chartex" xmlns:cx4="http://schemas.microsoft.com/office/drawing/2016/5/10/chartex" xmlns:cx5="http://schemas.microsoft.com/office/drawing/2016/5/11/chartex" xmlns:cx6="http://schemas.microsoft.com/office/drawing/2016/5/12/chartex" xmlns:cx7="http://schemas.microsoft.com/office/drawing/2016/5/13/chartex" xmlns:cx8="http://schemas.microsoft.com/office/drawing/2016/5/14/chartex" xmlns:mc="http://schemas.openxmlformats.org/markup-compatibility/2006" xmlns:aink="http://schemas.microsoft.com/office/drawing/2016/ink" xmlns:am3d="http://schemas.microsoft.com/office/drawing/2017/model3d" xmlns:o="urn:schemas-microsoft-com:office:office" xmlns:r="http://schemas.openxmlformats.org/officeDocument/2006/relationships" xmlns:m="http://schemas.openxmlformats.org/officeDocument/2006/math" xmlns:v="urn:schemas-microsoft-com:vml" xmlns:wp14="http://schemas.microsoft.com/office/word/2010/wordprocessingDrawing" xmlns:wp="http://schemas.openxmlformats.org/drawingml/2006/wordprocessingDrawing" xmlns:w10="urn:schemas-microsoft-com:office:word" xmlns:w="http://schemas.openxmlformats.org/wordprocessingml/2006/main" xmlns:w14="http://schemas.microsoft.com/office/word/2010/wordml" xmlns:w15="http://schemas.microsoft.com/office/word/2012/wordml" xmlns:w16cex="http://schemas.microsoft.com/office/word/2018/wordml/cex" xmlns:w16cid="http://schemas.microsoft.com/office/word/2016/wordml/cid" xmlns:w16="http://schemas.microsoft.com/office/word/2018/wordml" xmlns:w16sdtdh="http://schemas.microsoft.com/office/word/2020/wordml/sdtdatahash" xmlns:w16se="http://schemas.microsoft.com/office/word/2015/wordml/symex" xmlns:wpg="http://schemas.microsoft.com/office/word/2010/wordprocessingGroup" xmlns:wpi="http://schemas.microsoft.com/office/word/2010/wordprocessingInk" xmlns:wne="http://schemas.microsoft.com/office/word/2006/wordml" xmlns:wps="http://schemas.microsoft.com/office/word/2010/wordprocessingShape" mc:Ignorable="w14 w15 w16se w16cid w16 w16cex w16sdtdh wp14">
+<w:ftr xmlns:wpc="http://schemas.microsoft.com/office/word/2010/wordprocessingCanvas" xmlns:cx="http://schemas.microsoft.com/office/drawing/2014/chartex" xmlns:cx1="http://schemas.microsoft.com/office/drawing/2015/9/8/chartex" xmlns:cx2="http://schemas.microsoft.com/office/drawing/2015/10/21/chartex" xmlns:cx3="http://schemas.microsoft.com/office/drawing/2016/5/9/chartex" xmlns:cx4="http://schemas.microsoft.com/office/drawing/2016/5/10/chartex" xmlns:cx5="http://schemas.microsoft.com/office/drawing/2016/5/11/chartex" xmlns:cx6="http://schemas.microsoft.com/office/drawing/2016/5/12/chartex" xmlns:cx7="http://schemas.microsoft.com/office/drawing/2016/5/13/chartex" xmlns:cx8="http://schemas.microsoft.com/office/drawing/2016/5/14/chartex" xmlns:mc="http://schemas.openxmlformats.org/markup-compatibility/2006" xmlns:aink="http://schemas.microsoft.com/office/drawing/2016/ink" xmlns:am3d="http://schemas.microsoft.com/office/drawing/2017/model3d" xmlns:o="urn:schemas-microsoft-com:office:office" xmlns:r="http://schemas.openxmlformats.org/officeDocument/2006/relationships" xmlns:m="http://schemas.openxmlformats.org/officeDocument/2006/math" xmlns:v="urn:schemas-microsoft-com:vml" xmlns:wp14="http://schemas.microsoft.com/office/word/2010/wordprocessingDrawing" xmlns:wp="http://schemas.openxmlformats.org/drawingml/2006/wordprocessingDrawing" xmlns:w10="urn:schemas-microsoft-com:office:word" xmlns:w="http://schemas.openxmlformats.org/wordprocessingml/2006/main" xmlns:w14="http://schemas.microsoft.com/office/word/2010/wordml" xmlns:w15="http://schemas.microsoft.com/office/word/2012/wordml" xmlns:w16cex="http://schemas.microsoft.com/office/word/2018/wordml/cex" xmlns:w16cid="http://schemas.microsoft.com/office/word/2016/wordml/cid" xmlns:w16="http://schemas.microsoft.com/office/word/2018/wordml" xmlns:w16se="http://schemas.microsoft.com/office/word/2015/wordml/symex" xmlns:wpg="http://schemas.microsoft.com/office/word/2010/wordprocessingGroup" xmlns:wpi="http://schemas.microsoft.com/office/word/2010/wordprocessingInk" xmlns:wne="http://schemas.microsoft.com/office/word/2006/wordml" xmlns:wps="http://schemas.microsoft.com/office/word/2010/wordprocessingShape" mc:Ignorable="w14 w15 w16se w16cid w16 w16cex wp14">
   <w:sdt>
     <w:sdtPr>
       <w:id w:val="-499813249"/>
@@ -1860,7 +1730,7 @@
 </file>
 
 <file path=word/footer2.xml><?xml version="1.0" encoding="utf-8"?>
-<w:ftr xmlns:wpc="http://schemas.microsoft.com/office/word/2010/wordprocessingCanvas" xmlns:cx="http://schemas.microsoft.com/office/drawing/2014/chartex" xmlns:cx1="http://schemas.microsoft.com/office/drawing/2015/9/8/chartex" xmlns:cx2="http://schemas.microsoft.com/office/drawing/2015/10/21/chartex" xmlns:cx3="http://schemas.microsoft.com/office/drawing/2016/5/9/chartex" xmlns:cx4="http://schemas.microsoft.com/office/drawing/2016/5/10/chartex" xmlns:cx5="http://schemas.microsoft.com/office/drawing/2016/5/11/chartex" xmlns:cx6="http://schemas.microsoft.com/office/drawing/2016/5/12/chartex" xmlns:cx7="http://schemas.microsoft.com/office/drawing/2016/5/13/chartex" xmlns:cx8="http://schemas.microsoft.com/office/drawing/2016/5/14/chartex" xmlns:mc="http://schemas.openxmlformats.org/markup-compatibility/2006" xmlns:aink="http://schemas.microsoft.com/office/drawing/2016/ink" xmlns:am3d="http://schemas.microsoft.com/office/drawing/2017/model3d" xmlns:o="urn:schemas-microsoft-com:office:office" xmlns:r="http://schemas.openxmlformats.org/officeDocument/2006/relationships" xmlns:m="http://schemas.openxmlformats.org/officeDocument/2006/math" xmlns:v="urn:schemas-microsoft-com:vml" xmlns:wp14="http://schemas.microsoft.com/office/word/2010/wordprocessingDrawing" xmlns:wp="http://schemas.openxmlformats.org/drawingml/2006/wordprocessingDrawing" xmlns:w10="urn:schemas-microsoft-com:office:word" xmlns:w="http://schemas.openxmlformats.org/wordprocessingml/2006/main" xmlns:w14="http://schemas.microsoft.com/office/word/2010/wordml" xmlns:w15="http://schemas.microsoft.com/office/word/2012/wordml" xmlns:w16cex="http://schemas.microsoft.com/office/word/2018/wordml/cex" xmlns:w16cid="http://schemas.microsoft.com/office/word/2016/wordml/cid" xmlns:w16="http://schemas.microsoft.com/office/word/2018/wordml" xmlns:w16sdtdh="http://schemas.microsoft.com/office/word/2020/wordml/sdtdatahash" xmlns:w16se="http://schemas.microsoft.com/office/word/2015/wordml/symex" xmlns:wpg="http://schemas.microsoft.com/office/word/2010/wordprocessingGroup" xmlns:wpi="http://schemas.microsoft.com/office/word/2010/wordprocessingInk" xmlns:wne="http://schemas.microsoft.com/office/word/2006/wordml" xmlns:wps="http://schemas.microsoft.com/office/word/2010/wordprocessingShape" mc:Ignorable="w14 w15 w16se w16cid w16 w16cex w16sdtdh wp14">
+<w:ftr xmlns:wpc="http://schemas.microsoft.com/office/word/2010/wordprocessingCanvas" xmlns:cx="http://schemas.microsoft.com/office/drawing/2014/chartex" xmlns:cx1="http://schemas.microsoft.com/office/drawing/2015/9/8/chartex" xmlns:cx2="http://schemas.microsoft.com/office/drawing/2015/10/21/chartex" xmlns:cx3="http://schemas.microsoft.com/office/drawing/2016/5/9/chartex" xmlns:cx4="http://schemas.microsoft.com/office/drawing/2016/5/10/chartex" xmlns:cx5="http://schemas.microsoft.com/office/drawing/2016/5/11/chartex" xmlns:cx6="http://schemas.microsoft.com/office/drawing/2016/5/12/chartex" xmlns:cx7="http://schemas.microsoft.com/office/drawing/2016/5/13/chartex" xmlns:cx8="http://schemas.microsoft.com/office/drawing/2016/5/14/chartex" xmlns:mc="http://schemas.openxmlformats.org/markup-compatibility/2006" xmlns:aink="http://schemas.microsoft.com/office/drawing/2016/ink" xmlns:am3d="http://schemas.microsoft.com/office/drawing/2017/model3d" xmlns:o="urn:schemas-microsoft-com:office:office" xmlns:r="http://schemas.openxmlformats.org/officeDocument/2006/relationships" xmlns:m="http://schemas.openxmlformats.org/officeDocument/2006/math" xmlns:v="urn:schemas-microsoft-com:vml" xmlns:wp14="http://schemas.microsoft.com/office/word/2010/wordprocessingDrawing" xmlns:wp="http://schemas.openxmlformats.org/drawingml/2006/wordprocessingDrawing" xmlns:w10="urn:schemas-microsoft-com:office:word" xmlns:w="http://schemas.openxmlformats.org/wordprocessingml/2006/main" xmlns:w14="http://schemas.microsoft.com/office/word/2010/wordml" xmlns:w15="http://schemas.microsoft.com/office/word/2012/wordml" xmlns:w16cex="http://schemas.microsoft.com/office/word/2018/wordml/cex" xmlns:w16cid="http://schemas.microsoft.com/office/word/2016/wordml/cid" xmlns:w16="http://schemas.microsoft.com/office/word/2018/wordml" xmlns:w16se="http://schemas.microsoft.com/office/word/2015/wordml/symex" xmlns:wpg="http://schemas.microsoft.com/office/word/2010/wordprocessingGroup" xmlns:wpi="http://schemas.microsoft.com/office/word/2010/wordprocessingInk" xmlns:wne="http://schemas.microsoft.com/office/word/2006/wordml" xmlns:wps="http://schemas.microsoft.com/office/word/2010/wordprocessingShape" mc:Ignorable="w14 w15 w16se w16cid w16 w16cex wp14">
   <w:sdt>
     <w:sdtPr>
       <w:id w:val="-1484463997"/>
@@ -1984,7 +1854,7 @@
 </file>
 
 <file path=word/footnotes.xml><?xml version="1.0" encoding="utf-8"?>
-<w:footnotes xmlns:wpc="http://schemas.microsoft.com/office/word/2010/wordprocessingCanvas" xmlns:cx="http://schemas.microsoft.com/office/drawing/2014/chartex" xmlns:cx1="http://schemas.microsoft.com/office/drawing/2015/9/8/chartex" xmlns:cx2="http://schemas.microsoft.com/office/drawing/2015/10/21/chartex" xmlns:cx3="http://schemas.microsoft.com/office/drawing/2016/5/9/chartex" xmlns:cx4="http://schemas.microsoft.com/office/drawing/2016/5/10/chartex" xmlns:cx5="http://schemas.microsoft.com/office/drawing/2016/5/11/chartex" xmlns:cx6="http://schemas.microsoft.com/office/drawing/2016/5/12/chartex" xmlns:cx7="http://schemas.microsoft.com/office/drawing/2016/5/13/chartex" xmlns:cx8="http://schemas.microsoft.com/office/drawing/2016/5/14/chartex" xmlns:mc="http://schemas.openxmlformats.org/markup-compatibility/2006" xmlns:aink="http://schemas.microsoft.com/office/drawing/2016/ink" xmlns:am3d="http://schemas.microsoft.com/office/drawing/2017/model3d" xmlns:o="urn:schemas-microsoft-com:office:office" xmlns:r="http://schemas.openxmlformats.org/officeDocument/2006/relationships" xmlns:m="http://schemas.openxmlformats.org/officeDocument/2006/math" xmlns:v="urn:schemas-microsoft-com:vml" xmlns:wp14="http://schemas.microsoft.com/office/word/2010/wordprocessingDrawing" xmlns:wp="http://schemas.openxmlformats.org/drawingml/2006/wordprocessingDrawing" xmlns:w10="urn:schemas-microsoft-com:office:word" xmlns:w="http://schemas.openxmlformats.org/wordprocessingml/2006/main" xmlns:w14="http://schemas.microsoft.com/office/word/2010/wordml" xmlns:w15="http://schemas.microsoft.com/office/word/2012/wordml" xmlns:w16cex="http://schemas.microsoft.com/office/word/2018/wordml/cex" xmlns:w16cid="http://schemas.microsoft.com/office/word/2016/wordml/cid" xmlns:w16="http://schemas.microsoft.com/office/word/2018/wordml" xmlns:w16sdtdh="http://schemas.microsoft.com/office/word/2020/wordml/sdtdatahash" xmlns:w16se="http://schemas.microsoft.com/office/word/2015/wordml/symex" xmlns:wpg="http://schemas.microsoft.com/office/word/2010/wordprocessingGroup" xmlns:wpi="http://schemas.microsoft.com/office/word/2010/wordprocessingInk" xmlns:wne="http://schemas.microsoft.com/office/word/2006/wordml" xmlns:wps="http://schemas.microsoft.com/office/word/2010/wordprocessingShape" mc:Ignorable="w14 w15 w16se w16cid w16 w16cex w16sdtdh wp14">
+<w:footnotes xmlns:wpc="http://schemas.microsoft.com/office/word/2010/wordprocessingCanvas" xmlns:cx="http://schemas.microsoft.com/office/drawing/2014/chartex" xmlns:cx1="http://schemas.microsoft.com/office/drawing/2015/9/8/chartex" xmlns:cx2="http://schemas.microsoft.com/office/drawing/2015/10/21/chartex" xmlns:cx3="http://schemas.microsoft.com/office/drawing/2016/5/9/chartex" xmlns:cx4="http://schemas.microsoft.com/office/drawing/2016/5/10/chartex" xmlns:cx5="http://schemas.microsoft.com/office/drawing/2016/5/11/chartex" xmlns:cx6="http://schemas.microsoft.com/office/drawing/2016/5/12/chartex" xmlns:cx7="http://schemas.microsoft.com/office/drawing/2016/5/13/chartex" xmlns:cx8="http://schemas.microsoft.com/office/drawing/2016/5/14/chartex" xmlns:mc="http://schemas.openxmlformats.org/markup-compatibility/2006" xmlns:aink="http://schemas.microsoft.com/office/drawing/2016/ink" xmlns:am3d="http://schemas.microsoft.com/office/drawing/2017/model3d" xmlns:o="urn:schemas-microsoft-com:office:office" xmlns:r="http://schemas.openxmlformats.org/officeDocument/2006/relationships" xmlns:m="http://schemas.openxmlformats.org/officeDocument/2006/math" xmlns:v="urn:schemas-microsoft-com:vml" xmlns:wp14="http://schemas.microsoft.com/office/word/2010/wordprocessingDrawing" xmlns:wp="http://schemas.openxmlformats.org/drawingml/2006/wordprocessingDrawing" xmlns:w10="urn:schemas-microsoft-com:office:word" xmlns:w="http://schemas.openxmlformats.org/wordprocessingml/2006/main" xmlns:w14="http://schemas.microsoft.com/office/word/2010/wordml" xmlns:w15="http://schemas.microsoft.com/office/word/2012/wordml" xmlns:w16cex="http://schemas.microsoft.com/office/word/2018/wordml/cex" xmlns:w16cid="http://schemas.microsoft.com/office/word/2016/wordml/cid" xmlns:w16="http://schemas.microsoft.com/office/word/2018/wordml" xmlns:w16se="http://schemas.microsoft.com/office/word/2015/wordml/symex" xmlns:wpg="http://schemas.microsoft.com/office/word/2010/wordprocessingGroup" xmlns:wpi="http://schemas.microsoft.com/office/word/2010/wordprocessingInk" xmlns:wne="http://schemas.microsoft.com/office/word/2006/wordml" xmlns:wps="http://schemas.microsoft.com/office/word/2010/wordprocessingShape" mc:Ignorable="w14 w15 w16se w16cid w16 w16cex wp14">
   <w:footnote w:type="separator" w:id="-1">
     <w:p>
       <w:r>
@@ -2013,21 +1883,8 @@
       <w:r>
         <w:t xml:space="preserve"> </w:t>
       </w:r>
-      <w:proofErr w:type="spellStart"/>
-      <w:r>
-        <w:t>Amet</w:t>
-      </w:r>
-      <w:proofErr w:type="spellEnd"/>
-      <w:r>
-        <w:t xml:space="preserve"> </w:t>
-      </w:r>
-      <w:proofErr w:type="spellStart"/>
-      <w:r>
-        <w:t>dolor</w:t>
-      </w:r>
-      <w:proofErr w:type="spellEnd"/>
-      <w:r>
-        <w:t xml:space="preserve"> sit ipsum lorem</w:t>
+      <w:r>
+        <w:t>Amet dolor sit ipsum lorem</w:t>
       </w:r>
     </w:p>
   </w:footnote>
@@ -2046,160 +1903,15 @@
         <w:t xml:space="preserve"> </w:t>
       </w:r>
       <w:r>
-        <w:t xml:space="preserve">Lorem ipsum sit </w:t>
-      </w:r>
-      <w:proofErr w:type="spellStart"/>
-      <w:r>
-        <w:t>dolor</w:t>
-      </w:r>
-      <w:proofErr w:type="spellEnd"/>
-      <w:r>
-        <w:t xml:space="preserve"> </w:t>
-      </w:r>
-      <w:proofErr w:type="spellStart"/>
-      <w:r>
-        <w:t>amet</w:t>
-      </w:r>
-      <w:proofErr w:type="spellEnd"/>
+        <w:t>Lorem ipsum sit dolor amet</w:t>
+      </w:r>
     </w:p>
   </w:footnote>
 </w:footnotes>
 </file>
 
-<file path=word/header1.xml><?xml version="1.0" encoding="utf-8"?>
-<w:hdr xmlns:wpc="http://schemas.microsoft.com/office/word/2010/wordprocessingCanvas" xmlns:cx="http://schemas.microsoft.com/office/drawing/2014/chartex" xmlns:cx1="http://schemas.microsoft.com/office/drawing/2015/9/8/chartex" xmlns:cx2="http://schemas.microsoft.com/office/drawing/2015/10/21/chartex" xmlns:cx3="http://schemas.microsoft.com/office/drawing/2016/5/9/chartex" xmlns:cx4="http://schemas.microsoft.com/office/drawing/2016/5/10/chartex" xmlns:cx5="http://schemas.microsoft.com/office/drawing/2016/5/11/chartex" xmlns:cx6="http://schemas.microsoft.com/office/drawing/2016/5/12/chartex" xmlns:cx7="http://schemas.microsoft.com/office/drawing/2016/5/13/chartex" xmlns:cx8="http://schemas.microsoft.com/office/drawing/2016/5/14/chartex" xmlns:mc="http://schemas.openxmlformats.org/markup-compatibility/2006" xmlns:aink="http://schemas.microsoft.com/office/drawing/2016/ink" xmlns:am3d="http://schemas.microsoft.com/office/drawing/2017/model3d" xmlns:o="urn:schemas-microsoft-com:office:office" xmlns:r="http://schemas.openxmlformats.org/officeDocument/2006/relationships" xmlns:m="http://schemas.openxmlformats.org/officeDocument/2006/math" xmlns:v="urn:schemas-microsoft-com:vml" xmlns:wp14="http://schemas.microsoft.com/office/word/2010/wordprocessingDrawing" xmlns:wp="http://schemas.openxmlformats.org/drawingml/2006/wordprocessingDrawing" xmlns:w10="urn:schemas-microsoft-com:office:word" xmlns:w="http://schemas.openxmlformats.org/wordprocessingml/2006/main" xmlns:w14="http://schemas.microsoft.com/office/word/2010/wordml" xmlns:w15="http://schemas.microsoft.com/office/word/2012/wordml" xmlns:w16cex="http://schemas.microsoft.com/office/word/2018/wordml/cex" xmlns:w16cid="http://schemas.microsoft.com/office/word/2016/wordml/cid" xmlns:w16="http://schemas.microsoft.com/office/word/2018/wordml" xmlns:w16sdtdh="http://schemas.microsoft.com/office/word/2020/wordml/sdtdatahash" xmlns:w16se="http://schemas.microsoft.com/office/word/2015/wordml/symex" xmlns:wpg="http://schemas.microsoft.com/office/word/2010/wordprocessingGroup" xmlns:wpi="http://schemas.microsoft.com/office/word/2010/wordprocessingInk" xmlns:wne="http://schemas.microsoft.com/office/word/2006/wordml" xmlns:wps="http://schemas.microsoft.com/office/word/2010/wordprocessingShape" mc:Ignorable="w14 w15 w16se w16cid w16 w16cex w16sdtdh wp14">
-  <w:p>
-    <w:pPr>
-      <w:pStyle w:val="Documentreference"/>
-    </w:pPr>
-    <w:r>
-      <w:t>IOTC-20</w:t>
-    </w:r>
-    <w:r>
-      <w:t>2</w:t>
-    </w:r>
-    <w:r>
-      <w:t>2</w:t>
-    </w:r>
-    <w:r>
-      <w:t>-W</w:t>
-    </w:r>
-    <w:r>
-      <w:t>PT</w:t>
-    </w:r>
-    <w:r>
-      <w:t>m</w:t>
-    </w:r>
-    <w:r>
-      <w:t>T</w:t>
-    </w:r>
-    <w:r>
-      <w:t>08</w:t>
-    </w:r>
-    <w:r>
-      <w:t>-</w:t>
-    </w:r>
-    <w:r>
-      <w:t>0</w:t>
-    </w:r>
-    <w:r>
-      <w:t>7</w:t>
-    </w:r>
-  </w:p>
-</w:hdr>
-</file>
-
-<file path=word/header2.xml><?xml version="1.0" encoding="utf-8"?>
-<w:hdr xmlns:wpc="http://schemas.microsoft.com/office/word/2010/wordprocessingCanvas" xmlns:cx="http://schemas.microsoft.com/office/drawing/2014/chartex" xmlns:cx1="http://schemas.microsoft.com/office/drawing/2015/9/8/chartex" xmlns:cx2="http://schemas.microsoft.com/office/drawing/2015/10/21/chartex" xmlns:cx3="http://schemas.microsoft.com/office/drawing/2016/5/9/chartex" xmlns:cx4="http://schemas.microsoft.com/office/drawing/2016/5/10/chartex" xmlns:cx5="http://schemas.microsoft.com/office/drawing/2016/5/11/chartex" xmlns:cx6="http://schemas.microsoft.com/office/drawing/2016/5/12/chartex" xmlns:cx7="http://schemas.microsoft.com/office/drawing/2016/5/13/chartex" xmlns:cx8="http://schemas.microsoft.com/office/drawing/2016/5/14/chartex" xmlns:mc="http://schemas.openxmlformats.org/markup-compatibility/2006" xmlns:aink="http://schemas.microsoft.com/office/drawing/2016/ink" xmlns:am3d="http://schemas.microsoft.com/office/drawing/2017/model3d" xmlns:o="urn:schemas-microsoft-com:office:office" xmlns:r="http://schemas.openxmlformats.org/officeDocument/2006/relationships" xmlns:m="http://schemas.openxmlformats.org/officeDocument/2006/math" xmlns:v="urn:schemas-microsoft-com:vml" xmlns:wp14="http://schemas.microsoft.com/office/word/2010/wordprocessingDrawing" xmlns:wp="http://schemas.openxmlformats.org/drawingml/2006/wordprocessingDrawing" xmlns:w10="urn:schemas-microsoft-com:office:word" xmlns:w="http://schemas.openxmlformats.org/wordprocessingml/2006/main" xmlns:w14="http://schemas.microsoft.com/office/word/2010/wordml" xmlns:w15="http://schemas.microsoft.com/office/word/2012/wordml" xmlns:w16cex="http://schemas.microsoft.com/office/word/2018/wordml/cex" xmlns:w16cid="http://schemas.microsoft.com/office/word/2016/wordml/cid" xmlns:w16="http://schemas.microsoft.com/office/word/2018/wordml" xmlns:w16sdtdh="http://schemas.microsoft.com/office/word/2020/wordml/sdtdatahash" xmlns:w16se="http://schemas.microsoft.com/office/word/2015/wordml/symex" xmlns:wpg="http://schemas.microsoft.com/office/word/2010/wordprocessingGroup" xmlns:wpi="http://schemas.microsoft.com/office/word/2010/wordprocessingInk" xmlns:wne="http://schemas.microsoft.com/office/word/2006/wordml" xmlns:wps="http://schemas.microsoft.com/office/word/2010/wordprocessingShape" mc:Ignorable="w14 w15 w16se w16cid w16 w16cex w16sdtdh wp14">
-  <w:p>
-    <w:pPr>
-      <w:pStyle w:val="Documentreference"/>
-    </w:pPr>
-    <w:r>
-      <w:drawing>
-        <wp:inline distT="0" distB="0" distL="0" distR="0" wp14:anchorId="580A28D5" wp14:editId="18CD4833">
-          <wp:extent cx="6569534" cy="647700"/>
-          <wp:effectExtent l="0" t="0" r="3175" b="0"/>
-          <wp:docPr id="15" name="Picture 15"/>
-          <wp:cNvGraphicFramePr>
-            <a:graphicFrameLocks xmlns:a="http://schemas.openxmlformats.org/drawingml/2006/main" noChangeAspect="1"/>
-          </wp:cNvGraphicFramePr>
-          <a:graphic xmlns:a="http://schemas.openxmlformats.org/drawingml/2006/main">
-            <a:graphicData uri="http://schemas.openxmlformats.org/drawingml/2006/picture">
-              <pic:pic xmlns:pic="http://schemas.openxmlformats.org/drawingml/2006/picture">
-                <pic:nvPicPr>
-                  <pic:cNvPr id="5" name="IOTC Letterhead.png"/>
-                  <pic:cNvPicPr/>
-                </pic:nvPicPr>
-                <pic:blipFill>
-                  <a:blip r:embed="rId1">
-                    <a:extLst>
-                      <a:ext uri="{28A0092B-C50C-407E-A947-70E740481C1C}">
-                        <a14:useLocalDpi xmlns:a14="http://schemas.microsoft.com/office/drawing/2010/main" val="0"/>
-                      </a:ext>
-                    </a:extLst>
-                  </a:blip>
-                  <a:stretch>
-                    <a:fillRect/>
-                  </a:stretch>
-                </pic:blipFill>
-                <pic:spPr>
-                  <a:xfrm>
-                    <a:off x="0" y="0"/>
-                    <a:ext cx="6569534" cy="647700"/>
-                  </a:xfrm>
-                  <a:prstGeom prst="rect">
-                    <a:avLst/>
-                  </a:prstGeom>
-                </pic:spPr>
-              </pic:pic>
-            </a:graphicData>
-          </a:graphic>
-        </wp:inline>
-      </w:drawing>
-    </w:r>
-    <w:r>
-      <w:t xml:space="preserve"> IOTC-20</w:t>
-    </w:r>
-    <w:r>
-      <w:t>2</w:t>
-    </w:r>
-    <w:r>
-      <w:t>2</w:t>
-    </w:r>
-    <w:r>
-      <w:t>-W</w:t>
-    </w:r>
-    <w:r>
-      <w:t>PT</w:t>
-    </w:r>
-    <w:r>
-      <w:t>m</w:t>
-    </w:r>
-    <w:r>
-      <w:t>T</w:t>
-    </w:r>
-    <w:r>
-      <w:t>08</w:t>
-    </w:r>
-    <w:r>
-      <w:t>(DP)</w:t>
-    </w:r>
-    <w:r>
-      <w:t>-</w:t>
-    </w:r>
-    <w:r>
-      <w:t>0</w:t>
-    </w:r>
-    <w:r>
-      <w:t>7</w:t>
-    </w:r>
-  </w:p>
-</w:hdr>
-</file>
-
 <file path=word/numbering.xml><?xml version="1.0" encoding="utf-8"?>
-<w:numbering xmlns:wpc="http://schemas.microsoft.com/office/word/2010/wordprocessingCanvas" xmlns:cx="http://schemas.microsoft.com/office/drawing/2014/chartex" xmlns:cx1="http://schemas.microsoft.com/office/drawing/2015/9/8/chartex" xmlns:cx2="http://schemas.microsoft.com/office/drawing/2015/10/21/chartex" xmlns:cx3="http://schemas.microsoft.com/office/drawing/2016/5/9/chartex" xmlns:cx4="http://schemas.microsoft.com/office/drawing/2016/5/10/chartex" xmlns:cx5="http://schemas.microsoft.com/office/drawing/2016/5/11/chartex" xmlns:cx6="http://schemas.microsoft.com/office/drawing/2016/5/12/chartex" xmlns:cx7="http://schemas.microsoft.com/office/drawing/2016/5/13/chartex" xmlns:cx8="http://schemas.microsoft.com/office/drawing/2016/5/14/chartex" xmlns:mc="http://schemas.openxmlformats.org/markup-compatibility/2006" xmlns:aink="http://schemas.microsoft.com/office/drawing/2016/ink" xmlns:am3d="http://schemas.microsoft.com/office/drawing/2017/model3d" xmlns:o="urn:schemas-microsoft-com:office:office" xmlns:r="http://schemas.openxmlformats.org/officeDocument/2006/relationships" xmlns:m="http://schemas.openxmlformats.org/officeDocument/2006/math" xmlns:v="urn:schemas-microsoft-com:vml" xmlns:wp14="http://schemas.microsoft.com/office/word/2010/wordprocessingDrawing" xmlns:wp="http://schemas.openxmlformats.org/drawingml/2006/wordprocessingDrawing" xmlns:w10="urn:schemas-microsoft-com:office:word" xmlns:w="http://schemas.openxmlformats.org/wordprocessingml/2006/main" xmlns:w14="http://schemas.microsoft.com/office/word/2010/wordml" xmlns:w15="http://schemas.microsoft.com/office/word/2012/wordml" xmlns:w16cex="http://schemas.microsoft.com/office/word/2018/wordml/cex" xmlns:w16cid="http://schemas.microsoft.com/office/word/2016/wordml/cid" xmlns:w16="http://schemas.microsoft.com/office/word/2018/wordml" xmlns:w16sdtdh="http://schemas.microsoft.com/office/word/2020/wordml/sdtdatahash" xmlns:w16se="http://schemas.microsoft.com/office/word/2015/wordml/symex" xmlns:wpg="http://schemas.microsoft.com/office/word/2010/wordprocessingGroup" xmlns:wpi="http://schemas.microsoft.com/office/word/2010/wordprocessingInk" xmlns:wne="http://schemas.microsoft.com/office/word/2006/wordml" xmlns:wps="http://schemas.microsoft.com/office/word/2010/wordprocessingShape" mc:Ignorable="w14 w15 w16se w16cid w16 w16cex w16sdtdh wp14">
+<w:numbering xmlns:wpc="http://schemas.microsoft.com/office/word/2010/wordprocessingCanvas" xmlns:cx="http://schemas.microsoft.com/office/drawing/2014/chartex" xmlns:cx1="http://schemas.microsoft.com/office/drawing/2015/9/8/chartex" xmlns:cx2="http://schemas.microsoft.com/office/drawing/2015/10/21/chartex" xmlns:cx3="http://schemas.microsoft.com/office/drawing/2016/5/9/chartex" xmlns:cx4="http://schemas.microsoft.com/office/drawing/2016/5/10/chartex" xmlns:cx5="http://schemas.microsoft.com/office/drawing/2016/5/11/chartex" xmlns:cx6="http://schemas.microsoft.com/office/drawing/2016/5/12/chartex" xmlns:cx7="http://schemas.microsoft.com/office/drawing/2016/5/13/chartex" xmlns:cx8="http://schemas.microsoft.com/office/drawing/2016/5/14/chartex" xmlns:mc="http://schemas.openxmlformats.org/markup-compatibility/2006" xmlns:aink="http://schemas.microsoft.com/office/drawing/2016/ink" xmlns:am3d="http://schemas.microsoft.com/office/drawing/2017/model3d" xmlns:o="urn:schemas-microsoft-com:office:office" xmlns:r="http://schemas.openxmlformats.org/officeDocument/2006/relationships" xmlns:m="http://schemas.openxmlformats.org/officeDocument/2006/math" xmlns:v="urn:schemas-microsoft-com:vml" xmlns:wp14="http://schemas.microsoft.com/office/word/2010/wordprocessingDrawing" xmlns:wp="http://schemas.openxmlformats.org/drawingml/2006/wordprocessingDrawing" xmlns:w10="urn:schemas-microsoft-com:office:word" xmlns:w="http://schemas.openxmlformats.org/wordprocessingml/2006/main" xmlns:w14="http://schemas.microsoft.com/office/word/2010/wordml" xmlns:w15="http://schemas.microsoft.com/office/word/2012/wordml" xmlns:w16cex="http://schemas.microsoft.com/office/word/2018/wordml/cex" xmlns:w16cid="http://schemas.microsoft.com/office/word/2016/wordml/cid" xmlns:w16="http://schemas.microsoft.com/office/word/2018/wordml" xmlns:w16se="http://schemas.microsoft.com/office/word/2015/wordml/symex" xmlns:wpg="http://schemas.microsoft.com/office/word/2010/wordprocessingGroup" xmlns:wpi="http://schemas.microsoft.com/office/word/2010/wordprocessingInk" xmlns:wne="http://schemas.microsoft.com/office/word/2006/wordml" xmlns:wps="http://schemas.microsoft.com/office/word/2010/wordprocessingShape" mc:Ignorable="w14 w15 w16se w16cid w16 w16cex wp14">
   <w:abstractNum w:abstractNumId="0" w15:restartNumberingAfterBreak="0">
     <w:nsid w:val="FFFFFF7C"/>
     <w:multiLevelType w:val="singleLevel"/>
@@ -2535,7 +2247,7 @@
 </file>
 
 <file path=word/styles.xml><?xml version="1.0" encoding="utf-8"?>
-<w:styles xmlns:mc="http://schemas.openxmlformats.org/markup-compatibility/2006" xmlns:r="http://schemas.openxmlformats.org/officeDocument/2006/relationships" xmlns:w="http://schemas.openxmlformats.org/wordprocessingml/2006/main" xmlns:w14="http://schemas.microsoft.com/office/word/2010/wordml" xmlns:w15="http://schemas.microsoft.com/office/word/2012/wordml" xmlns:w16cex="http://schemas.microsoft.com/office/word/2018/wordml/cex" xmlns:w16cid="http://schemas.microsoft.com/office/word/2016/wordml/cid" xmlns:w16="http://schemas.microsoft.com/office/word/2018/wordml" xmlns:w16sdtdh="http://schemas.microsoft.com/office/word/2020/wordml/sdtdatahash" xmlns:w16se="http://schemas.microsoft.com/office/word/2015/wordml/symex" mc:Ignorable="w14 w15 w16se w16cid w16 w16cex w16sdtdh">
+<w:styles xmlns:mc="http://schemas.openxmlformats.org/markup-compatibility/2006" xmlns:r="http://schemas.openxmlformats.org/officeDocument/2006/relationships" xmlns:w="http://schemas.openxmlformats.org/wordprocessingml/2006/main" xmlns:w14="http://schemas.microsoft.com/office/word/2010/wordml" xmlns:w15="http://schemas.microsoft.com/office/word/2012/wordml" xmlns:w16cex="http://schemas.microsoft.com/office/word/2018/wordml/cex" xmlns:w16cid="http://schemas.microsoft.com/office/word/2016/wordml/cid" xmlns:w16="http://schemas.microsoft.com/office/word/2018/wordml" xmlns:w16se="http://schemas.microsoft.com/office/word/2015/wordml/symex" mc:Ignorable="w14 w15 w16se w16cid w16 w16cex">
   <w:docDefaults>
     <w:rPrDefault>
       <w:rPr>
@@ -2933,8 +2645,9 @@
     <w:name w:val="Normal"/>
     <w:uiPriority w:val="1"/>
     <w:qFormat/>
-    <w:rsid w:val="00181BA0"/>
+    <w:rsid w:val="00804F04"/>
     <w:pPr>
+      <w:spacing w:before="120" w:after="280" w:line="480" w:lineRule="auto"/>
       <w:jc w:val="both"/>
     </w:pPr>
     <w:rPr>
@@ -2973,7 +2686,7 @@
     <w:pPr>
       <w:keepNext/>
       <w:keepLines/>
-      <w:spacing w:before="120" w:after="60"/>
+      <w:spacing w:after="60"/>
       <w:outlineLvl w:val="1"/>
     </w:pPr>
     <w:rPr>
@@ -3187,7 +2900,7 @@
     <w:next w:val="Normal"/>
     <w:link w:val="TitleChar"/>
     <w:qFormat/>
-    <w:rsid w:val="00D232B6"/>
+    <w:rsid w:val="00A842FC"/>
     <w:pPr>
       <w:spacing w:before="240" w:after="240" w:line="240" w:lineRule="auto"/>
       <w:jc w:val="center"/>
@@ -3195,7 +2908,6 @@
     <w:rPr>
       <w:rFonts w:eastAsiaTheme="majorEastAsia" w:cstheme="majorBidi"/>
       <w:b/>
-      <w:caps/>
       <w:spacing w:val="-10"/>
       <w:kern w:val="28"/>
       <w:sz w:val="36"/>
@@ -3206,11 +2918,10 @@
     <w:name w:val="Title Char"/>
     <w:basedOn w:val="DefaultParagraphFont"/>
     <w:link w:val="Title"/>
-    <w:rsid w:val="00064D53"/>
+    <w:rsid w:val="00A842FC"/>
     <w:rPr>
       <w:rFonts w:ascii="Calibri" w:eastAsiaTheme="majorEastAsia" w:hAnsi="Calibri" w:cstheme="majorBidi"/>
       <w:b/>
-      <w:caps/>
       <w:spacing w:val="-10"/>
       <w:kern w:val="28"/>
       <w:sz w:val="36"/>
@@ -3584,6 +3295,14 @@
     <w:rPr>
       <w:i w:val="0"/>
     </w:rPr>
+  </w:style>
+  <w:style w:type="character" w:styleId="LineNumber">
+    <w:name w:val="line number"/>
+    <w:basedOn w:val="DefaultParagraphFont"/>
+    <w:uiPriority w:val="99"/>
+    <w:semiHidden/>
+    <w:unhideWhenUsed/>
+    <w:rsid w:val="00804F04"/>
   </w:style>
 </w:styles>
 </file>

</xml_diff>

<commit_message>
progress in M&M writing
</commit_message>
<xml_diff>
--- a/templates/doc_template.docx
+++ b/templates/doc_template.docx
@@ -1,6 +1,6 @@
 
 <file path=word/document.xml><?xml version="1.0" encoding="utf-8"?>
-<w:document xmlns:wpc="http://schemas.microsoft.com/office/word/2010/wordprocessingCanvas" xmlns:cx="http://schemas.microsoft.com/office/drawing/2014/chartex" xmlns:cx1="http://schemas.microsoft.com/office/drawing/2015/9/8/chartex" xmlns:cx2="http://schemas.microsoft.com/office/drawing/2015/10/21/chartex" xmlns:cx3="http://schemas.microsoft.com/office/drawing/2016/5/9/chartex" xmlns:cx4="http://schemas.microsoft.com/office/drawing/2016/5/10/chartex" xmlns:cx5="http://schemas.microsoft.com/office/drawing/2016/5/11/chartex" xmlns:cx6="http://schemas.microsoft.com/office/drawing/2016/5/12/chartex" xmlns:cx7="http://schemas.microsoft.com/office/drawing/2016/5/13/chartex" xmlns:cx8="http://schemas.microsoft.com/office/drawing/2016/5/14/chartex" xmlns:mc="http://schemas.openxmlformats.org/markup-compatibility/2006" xmlns:aink="http://schemas.microsoft.com/office/drawing/2016/ink" xmlns:am3d="http://schemas.microsoft.com/office/drawing/2017/model3d" xmlns:o="urn:schemas-microsoft-com:office:office" xmlns:r="http://schemas.openxmlformats.org/officeDocument/2006/relationships" xmlns:m="http://schemas.openxmlformats.org/officeDocument/2006/math" xmlns:v="urn:schemas-microsoft-com:vml" xmlns:wp14="http://schemas.microsoft.com/office/word/2010/wordprocessingDrawing" xmlns:wp="http://schemas.openxmlformats.org/drawingml/2006/wordprocessingDrawing" xmlns:w10="urn:schemas-microsoft-com:office:word" xmlns:w="http://schemas.openxmlformats.org/wordprocessingml/2006/main" xmlns:w14="http://schemas.microsoft.com/office/word/2010/wordml" xmlns:w15="http://schemas.microsoft.com/office/word/2012/wordml" xmlns:w16cex="http://schemas.microsoft.com/office/word/2018/wordml/cex" xmlns:w16cid="http://schemas.microsoft.com/office/word/2016/wordml/cid" xmlns:w16="http://schemas.microsoft.com/office/word/2018/wordml" xmlns:w16se="http://schemas.microsoft.com/office/word/2015/wordml/symex" xmlns:wpg="http://schemas.microsoft.com/office/word/2010/wordprocessingGroup" xmlns:wpi="http://schemas.microsoft.com/office/word/2010/wordprocessingInk" xmlns:wne="http://schemas.microsoft.com/office/word/2006/wordml" xmlns:wps="http://schemas.microsoft.com/office/word/2010/wordprocessingShape" mc:Ignorable="w14 w15 w16se w16cid w16 w16cex wp14">
+<w:document xmlns:wpc="http://schemas.microsoft.com/office/word/2010/wordprocessingCanvas" xmlns:cx="http://schemas.microsoft.com/office/drawing/2014/chartex" xmlns:cx1="http://schemas.microsoft.com/office/drawing/2015/9/8/chartex" xmlns:cx2="http://schemas.microsoft.com/office/drawing/2015/10/21/chartex" xmlns:cx3="http://schemas.microsoft.com/office/drawing/2016/5/9/chartex" xmlns:cx4="http://schemas.microsoft.com/office/drawing/2016/5/10/chartex" xmlns:cx5="http://schemas.microsoft.com/office/drawing/2016/5/11/chartex" xmlns:cx6="http://schemas.microsoft.com/office/drawing/2016/5/12/chartex" xmlns:cx7="http://schemas.microsoft.com/office/drawing/2016/5/13/chartex" xmlns:cx8="http://schemas.microsoft.com/office/drawing/2016/5/14/chartex" xmlns:mc="http://schemas.openxmlformats.org/markup-compatibility/2006" xmlns:aink="http://schemas.microsoft.com/office/drawing/2016/ink" xmlns:am3d="http://schemas.microsoft.com/office/drawing/2017/model3d" xmlns:o="urn:schemas-microsoft-com:office:office" xmlns:r="http://schemas.openxmlformats.org/officeDocument/2006/relationships" xmlns:m="http://schemas.openxmlformats.org/officeDocument/2006/math" xmlns:v="urn:schemas-microsoft-com:vml" xmlns:wp14="http://schemas.microsoft.com/office/word/2010/wordprocessingDrawing" xmlns:wp="http://schemas.openxmlformats.org/drawingml/2006/wordprocessingDrawing" xmlns:w10="urn:schemas-microsoft-com:office:word" xmlns:w="http://schemas.openxmlformats.org/wordprocessingml/2006/main" xmlns:w14="http://schemas.microsoft.com/office/word/2010/wordml" xmlns:w15="http://schemas.microsoft.com/office/word/2012/wordml" xmlns:w16cex="http://schemas.microsoft.com/office/word/2018/wordml/cex" xmlns:w16cid="http://schemas.microsoft.com/office/word/2016/wordml/cid" xmlns:w16="http://schemas.microsoft.com/office/word/2018/wordml" xmlns:w16sdtdh="http://schemas.microsoft.com/office/word/2020/wordml/sdtdatahash" xmlns:w16se="http://schemas.microsoft.com/office/word/2015/wordml/symex" xmlns:wpg="http://schemas.microsoft.com/office/word/2010/wordprocessingGroup" xmlns:wpi="http://schemas.microsoft.com/office/word/2010/wordprocessingInk" xmlns:wne="http://schemas.microsoft.com/office/word/2006/wordml" xmlns:wps="http://schemas.microsoft.com/office/word/2010/wordprocessingShape" mc:Ignorable="w14 w15 w16se w16cid w16 w16cex w16sdtdh wp14">
   <w:body>
     <w:p>
       <w:pPr>
@@ -45,8 +45,21 @@
     </w:p>
     <w:p>
       <w:r>
-        <w:t>Lorem ipsum sit dolor amet</w:t>
-      </w:r>
+        <w:t xml:space="preserve">Lorem ipsum sit </w:t>
+      </w:r>
+      <w:proofErr w:type="spellStart"/>
+      <w:r>
+        <w:t>dolor</w:t>
+      </w:r>
+      <w:proofErr w:type="spellEnd"/>
+      <w:r>
+        <w:t xml:space="preserve"> </w:t>
+      </w:r>
+      <w:proofErr w:type="spellStart"/>
+      <w:r>
+        <w:t>amet</w:t>
+      </w:r>
+      <w:proofErr w:type="spellEnd"/>
     </w:p>
     <w:p>
       <w:pPr>
@@ -92,9 +105,11 @@
           <w:numId w:val="1"/>
         </w:numPr>
       </w:pPr>
+      <w:proofErr w:type="spellStart"/>
       <w:r>
         <w:t>Dolor</w:t>
       </w:r>
+      <w:proofErr w:type="spellEnd"/>
     </w:p>
     <w:p>
       <w:pPr>
@@ -104,9 +119,11 @@
           <w:numId w:val="1"/>
         </w:numPr>
       </w:pPr>
+      <w:proofErr w:type="spellStart"/>
       <w:r>
         <w:t>Amet</w:t>
       </w:r>
+      <w:proofErr w:type="spellEnd"/>
     </w:p>
     <w:p>
       <w:pPr>
@@ -127,8 +144,30 @@
           <w:rPr>
             <w:rStyle w:val="Hyperlink"/>
           </w:rPr>
-          <w:t>Lorem ipsum sit dolor amet</w:t>
-        </w:r>
+          <w:t xml:space="preserve">Lorem ipsum sit </w:t>
+        </w:r>
+        <w:proofErr w:type="spellStart"/>
+        <w:r>
+          <w:rPr>
+            <w:rStyle w:val="Hyperlink"/>
+          </w:rPr>
+          <w:t>dolor</w:t>
+        </w:r>
+        <w:proofErr w:type="spellEnd"/>
+        <w:r>
+          <w:rPr>
+            <w:rStyle w:val="Hyperlink"/>
+          </w:rPr>
+          <w:t xml:space="preserve"> </w:t>
+        </w:r>
+        <w:proofErr w:type="spellStart"/>
+        <w:r>
+          <w:rPr>
+            <w:rStyle w:val="Hyperlink"/>
+          </w:rPr>
+          <w:t>amet</w:t>
+        </w:r>
+        <w:proofErr w:type="spellEnd"/>
       </w:hyperlink>
       <w:r>
         <w:rPr>
@@ -337,36 +376,25 @@
       <w:r>
         <w:t xml:space="preserve">Figure </w:t>
       </w:r>
-      <w:r>
-        <w:fldChar w:fldCharType="begin"/>
-      </w:r>
-      <w:r>
-        <w:instrText xml:space="preserve"> SEQ Figure \* ARABIC </w:instrText>
-      </w:r>
-      <w:r>
-        <w:fldChar w:fldCharType="separate"/>
-      </w:r>
-      <w:r>
-        <w:rPr>
-          <w:noProof/>
-        </w:rPr>
-        <w:t>2</w:t>
-      </w:r>
-      <w:r>
-        <w:rPr>
-          <w:noProof/>
-        </w:rPr>
-        <w:fldChar w:fldCharType="end"/>
-      </w:r>
+      <w:fldSimple w:instr=" SEQ Figure \* ARABIC ">
+        <w:r>
+          <w:rPr>
+            <w:noProof/>
+          </w:rPr>
+          <w:t>2</w:t>
+        </w:r>
+      </w:fldSimple>
       <w:r>
         <w:t xml:space="preserve"> </w:t>
       </w:r>
+      <w:proofErr w:type="spellStart"/>
       <w:r>
         <w:rPr>
           <w:color w:val="FF0000"/>
         </w:rPr>
         <w:t>Foobar</w:t>
       </w:r>
+      <w:proofErr w:type="spellEnd"/>
     </w:p>
     <w:p>
       <w:pPr>
@@ -515,8 +543,21 @@
     </w:p>
     <w:p>
       <w:r>
-        <w:t>Lorem ipsum sit dolor amet</w:t>
-      </w:r>
+        <w:t xml:space="preserve">Lorem ipsum sit </w:t>
+      </w:r>
+      <w:proofErr w:type="spellStart"/>
+      <w:r>
+        <w:t>dolor</w:t>
+      </w:r>
+      <w:proofErr w:type="spellEnd"/>
+      <w:r>
+        <w:t xml:space="preserve"> </w:t>
+      </w:r>
+      <w:proofErr w:type="spellStart"/>
+      <w:r>
+        <w:t>amet</w:t>
+      </w:r>
+      <w:proofErr w:type="spellEnd"/>
       <w:r>
         <w:rPr>
           <w:rStyle w:val="FootnoteReference"/>
@@ -694,8 +735,21 @@
     </w:p>
     <w:p>
       <w:r>
-        <w:t>Lorem ipsum sit dolor amet</w:t>
-      </w:r>
+        <w:t xml:space="preserve">Lorem ipsum sit </w:t>
+      </w:r>
+      <w:proofErr w:type="spellStart"/>
+      <w:r>
+        <w:t>dolor</w:t>
+      </w:r>
+      <w:proofErr w:type="spellEnd"/>
+      <w:r>
+        <w:t xml:space="preserve"> </w:t>
+      </w:r>
+      <w:proofErr w:type="spellStart"/>
+      <w:r>
+        <w:t>amet</w:t>
+      </w:r>
+      <w:proofErr w:type="spellEnd"/>
       <w:r>
         <w:rPr>
           <w:rStyle w:val="FootnoteReference"/>
@@ -1525,8 +1579,21 @@
     </w:p>
     <w:p>
       <w:r>
-        <w:t>Lorem ipsum sit dolor amet</w:t>
-      </w:r>
+        <w:t xml:space="preserve">Lorem ipsum sit </w:t>
+      </w:r>
+      <w:proofErr w:type="spellStart"/>
+      <w:r>
+        <w:t>dolor</w:t>
+      </w:r>
+      <w:proofErr w:type="spellEnd"/>
+      <w:r>
+        <w:t xml:space="preserve"> </w:t>
+      </w:r>
+      <w:proofErr w:type="spellStart"/>
+      <w:r>
+        <w:t>amet</w:t>
+      </w:r>
+      <w:proofErr w:type="spellEnd"/>
     </w:p>
     <w:p>
       <w:pPr>
@@ -1540,8 +1607,21 @@
     </w:p>
     <w:p>
       <w:r>
-        <w:t>Lorem ipsum sit dolor amet</w:t>
-      </w:r>
+        <w:t xml:space="preserve">Lorem ipsum sit </w:t>
+      </w:r>
+      <w:proofErr w:type="spellStart"/>
+      <w:r>
+        <w:t>dolor</w:t>
+      </w:r>
+      <w:proofErr w:type="spellEnd"/>
+      <w:r>
+        <w:t xml:space="preserve"> </w:t>
+      </w:r>
+      <w:proofErr w:type="spellStart"/>
+      <w:r>
+        <w:t>amet</w:t>
+      </w:r>
+      <w:proofErr w:type="spellEnd"/>
     </w:p>
     <w:p>
       <w:pPr>
@@ -1555,8 +1635,21 @@
     </w:p>
     <w:p>
       <w:r>
-        <w:t>Lorem ipsum sit dolor amet</w:t>
-      </w:r>
+        <w:t xml:space="preserve">Lorem ipsum sit </w:t>
+      </w:r>
+      <w:proofErr w:type="spellStart"/>
+      <w:r>
+        <w:t>dolor</w:t>
+      </w:r>
+      <w:proofErr w:type="spellEnd"/>
+      <w:r>
+        <w:t xml:space="preserve"> </w:t>
+      </w:r>
+      <w:proofErr w:type="spellStart"/>
+      <w:r>
+        <w:t>amet</w:t>
+      </w:r>
+      <w:proofErr w:type="spellEnd"/>
     </w:p>
     <w:p>
       <w:pPr>
@@ -1568,15 +1661,27 @@
     </w:p>
     <w:p>
       <w:r>
-        <w:t>Lorem ipsum sit dolor amet</w:t>
-      </w:r>
+        <w:t xml:space="preserve">Lorem ipsum sit </w:t>
+      </w:r>
+      <w:proofErr w:type="spellStart"/>
+      <w:r>
+        <w:t>dolor</w:t>
+      </w:r>
+      <w:proofErr w:type="spellEnd"/>
+      <w:r>
+        <w:t xml:space="preserve"> </w:t>
+      </w:r>
+      <w:proofErr w:type="spellStart"/>
+      <w:r>
+        <w:t>amet</w:t>
+      </w:r>
+      <w:proofErr w:type="spellEnd"/>
     </w:p>
     <w:sectPr>
       <w:footerReference w:type="default" r:id="rId12"/>
       <w:footerReference w:type="first" r:id="rId13"/>
       <w:pgSz w:w="11906" w:h="16838"/>
       <w:pgMar w:top="1440" w:right="1440" w:bottom="1440" w:left="1440" w:header="283" w:footer="567" w:gutter="0"/>
-      <w:lnNumType w:countBy="1" w:restart="continuous"/>
       <w:cols w:space="708"/>
       <w:titlePg/>
       <w:docGrid w:linePitch="360"/>
@@ -1586,7 +1691,7 @@
 </file>
 
 <file path=word/endnotes.xml><?xml version="1.0" encoding="utf-8"?>
-<w:endnotes xmlns:wpc="http://schemas.microsoft.com/office/word/2010/wordprocessingCanvas" xmlns:cx="http://schemas.microsoft.com/office/drawing/2014/chartex" xmlns:cx1="http://schemas.microsoft.com/office/drawing/2015/9/8/chartex" xmlns:cx2="http://schemas.microsoft.com/office/drawing/2015/10/21/chartex" xmlns:cx3="http://schemas.microsoft.com/office/drawing/2016/5/9/chartex" xmlns:cx4="http://schemas.microsoft.com/office/drawing/2016/5/10/chartex" xmlns:cx5="http://schemas.microsoft.com/office/drawing/2016/5/11/chartex" xmlns:cx6="http://schemas.microsoft.com/office/drawing/2016/5/12/chartex" xmlns:cx7="http://schemas.microsoft.com/office/drawing/2016/5/13/chartex" xmlns:cx8="http://schemas.microsoft.com/office/drawing/2016/5/14/chartex" xmlns:mc="http://schemas.openxmlformats.org/markup-compatibility/2006" xmlns:aink="http://schemas.microsoft.com/office/drawing/2016/ink" xmlns:am3d="http://schemas.microsoft.com/office/drawing/2017/model3d" xmlns:o="urn:schemas-microsoft-com:office:office" xmlns:r="http://schemas.openxmlformats.org/officeDocument/2006/relationships" xmlns:m="http://schemas.openxmlformats.org/officeDocument/2006/math" xmlns:v="urn:schemas-microsoft-com:vml" xmlns:wp14="http://schemas.microsoft.com/office/word/2010/wordprocessingDrawing" xmlns:wp="http://schemas.openxmlformats.org/drawingml/2006/wordprocessingDrawing" xmlns:w10="urn:schemas-microsoft-com:office:word" xmlns:w="http://schemas.openxmlformats.org/wordprocessingml/2006/main" xmlns:w14="http://schemas.microsoft.com/office/word/2010/wordml" xmlns:w15="http://schemas.microsoft.com/office/word/2012/wordml" xmlns:w16cex="http://schemas.microsoft.com/office/word/2018/wordml/cex" xmlns:w16cid="http://schemas.microsoft.com/office/word/2016/wordml/cid" xmlns:w16="http://schemas.microsoft.com/office/word/2018/wordml" xmlns:w16se="http://schemas.microsoft.com/office/word/2015/wordml/symex" xmlns:wpg="http://schemas.microsoft.com/office/word/2010/wordprocessingGroup" xmlns:wpi="http://schemas.microsoft.com/office/word/2010/wordprocessingInk" xmlns:wne="http://schemas.microsoft.com/office/word/2006/wordml" xmlns:wps="http://schemas.microsoft.com/office/word/2010/wordprocessingShape" mc:Ignorable="w14 w15 w16se w16cid w16 w16cex wp14">
+<w:endnotes xmlns:wpc="http://schemas.microsoft.com/office/word/2010/wordprocessingCanvas" xmlns:cx="http://schemas.microsoft.com/office/drawing/2014/chartex" xmlns:cx1="http://schemas.microsoft.com/office/drawing/2015/9/8/chartex" xmlns:cx2="http://schemas.microsoft.com/office/drawing/2015/10/21/chartex" xmlns:cx3="http://schemas.microsoft.com/office/drawing/2016/5/9/chartex" xmlns:cx4="http://schemas.microsoft.com/office/drawing/2016/5/10/chartex" xmlns:cx5="http://schemas.microsoft.com/office/drawing/2016/5/11/chartex" xmlns:cx6="http://schemas.microsoft.com/office/drawing/2016/5/12/chartex" xmlns:cx7="http://schemas.microsoft.com/office/drawing/2016/5/13/chartex" xmlns:cx8="http://schemas.microsoft.com/office/drawing/2016/5/14/chartex" xmlns:mc="http://schemas.openxmlformats.org/markup-compatibility/2006" xmlns:aink="http://schemas.microsoft.com/office/drawing/2016/ink" xmlns:am3d="http://schemas.microsoft.com/office/drawing/2017/model3d" xmlns:o="urn:schemas-microsoft-com:office:office" xmlns:r="http://schemas.openxmlformats.org/officeDocument/2006/relationships" xmlns:m="http://schemas.openxmlformats.org/officeDocument/2006/math" xmlns:v="urn:schemas-microsoft-com:vml" xmlns:wp14="http://schemas.microsoft.com/office/word/2010/wordprocessingDrawing" xmlns:wp="http://schemas.openxmlformats.org/drawingml/2006/wordprocessingDrawing" xmlns:w10="urn:schemas-microsoft-com:office:word" xmlns:w="http://schemas.openxmlformats.org/wordprocessingml/2006/main" xmlns:w14="http://schemas.microsoft.com/office/word/2010/wordml" xmlns:w15="http://schemas.microsoft.com/office/word/2012/wordml" xmlns:w16cex="http://schemas.microsoft.com/office/word/2018/wordml/cex" xmlns:w16cid="http://schemas.microsoft.com/office/word/2016/wordml/cid" xmlns:w16="http://schemas.microsoft.com/office/word/2018/wordml" xmlns:w16sdtdh="http://schemas.microsoft.com/office/word/2020/wordml/sdtdatahash" xmlns:w16se="http://schemas.microsoft.com/office/word/2015/wordml/symex" xmlns:wpg="http://schemas.microsoft.com/office/word/2010/wordprocessingGroup" xmlns:wpi="http://schemas.microsoft.com/office/word/2010/wordprocessingInk" xmlns:wne="http://schemas.microsoft.com/office/word/2006/wordml" xmlns:wps="http://schemas.microsoft.com/office/word/2010/wordprocessingShape" mc:Ignorable="w14 w15 w16se w16cid w16 w16cex w16sdtdh wp14">
   <w:endnote w:type="separator" w:id="-1">
     <w:p>
       <w:r>
@@ -1605,7 +1710,7 @@
 </file>
 
 <file path=word/footer1.xml><?xml version="1.0" encoding="utf-8"?>
-<w:ftr xmlns:wpc="http://schemas.microsoft.com/office/word/2010/wordprocessingCanvas" xmlns:cx="http://schemas.microsoft.com/office/drawing/2014/chartex" xmlns:cx1="http://schemas.microsoft.com/office/drawing/2015/9/8/chartex" xmlns:cx2="http://schemas.microsoft.com/office/drawing/2015/10/21/chartex" xmlns:cx3="http://schemas.microsoft.com/office/drawing/2016/5/9/chartex" xmlns:cx4="http://schemas.microsoft.com/office/drawing/2016/5/10/chartex" xmlns:cx5="http://schemas.microsoft.com/office/drawing/2016/5/11/chartex" xmlns:cx6="http://schemas.microsoft.com/office/drawing/2016/5/12/chartex" xmlns:cx7="http://schemas.microsoft.com/office/drawing/2016/5/13/chartex" xmlns:cx8="http://schemas.microsoft.com/office/drawing/2016/5/14/chartex" xmlns:mc="http://schemas.openxmlformats.org/markup-compatibility/2006" xmlns:aink="http://schemas.microsoft.com/office/drawing/2016/ink" xmlns:am3d="http://schemas.microsoft.com/office/drawing/2017/model3d" xmlns:o="urn:schemas-microsoft-com:office:office" xmlns:r="http://schemas.openxmlformats.org/officeDocument/2006/relationships" xmlns:m="http://schemas.openxmlformats.org/officeDocument/2006/math" xmlns:v="urn:schemas-microsoft-com:vml" xmlns:wp14="http://schemas.microsoft.com/office/word/2010/wordprocessingDrawing" xmlns:wp="http://schemas.openxmlformats.org/drawingml/2006/wordprocessingDrawing" xmlns:w10="urn:schemas-microsoft-com:office:word" xmlns:w="http://schemas.openxmlformats.org/wordprocessingml/2006/main" xmlns:w14="http://schemas.microsoft.com/office/word/2010/wordml" xmlns:w15="http://schemas.microsoft.com/office/word/2012/wordml" xmlns:w16cex="http://schemas.microsoft.com/office/word/2018/wordml/cex" xmlns:w16cid="http://schemas.microsoft.com/office/word/2016/wordml/cid" xmlns:w16="http://schemas.microsoft.com/office/word/2018/wordml" xmlns:w16se="http://schemas.microsoft.com/office/word/2015/wordml/symex" xmlns:wpg="http://schemas.microsoft.com/office/word/2010/wordprocessingGroup" xmlns:wpi="http://schemas.microsoft.com/office/word/2010/wordprocessingInk" xmlns:wne="http://schemas.microsoft.com/office/word/2006/wordml" xmlns:wps="http://schemas.microsoft.com/office/word/2010/wordprocessingShape" mc:Ignorable="w14 w15 w16se w16cid w16 w16cex wp14">
+<w:ftr xmlns:wpc="http://schemas.microsoft.com/office/word/2010/wordprocessingCanvas" xmlns:cx="http://schemas.microsoft.com/office/drawing/2014/chartex" xmlns:cx1="http://schemas.microsoft.com/office/drawing/2015/9/8/chartex" xmlns:cx2="http://schemas.microsoft.com/office/drawing/2015/10/21/chartex" xmlns:cx3="http://schemas.microsoft.com/office/drawing/2016/5/9/chartex" xmlns:cx4="http://schemas.microsoft.com/office/drawing/2016/5/10/chartex" xmlns:cx5="http://schemas.microsoft.com/office/drawing/2016/5/11/chartex" xmlns:cx6="http://schemas.microsoft.com/office/drawing/2016/5/12/chartex" xmlns:cx7="http://schemas.microsoft.com/office/drawing/2016/5/13/chartex" xmlns:cx8="http://schemas.microsoft.com/office/drawing/2016/5/14/chartex" xmlns:mc="http://schemas.openxmlformats.org/markup-compatibility/2006" xmlns:aink="http://schemas.microsoft.com/office/drawing/2016/ink" xmlns:am3d="http://schemas.microsoft.com/office/drawing/2017/model3d" xmlns:o="urn:schemas-microsoft-com:office:office" xmlns:r="http://schemas.openxmlformats.org/officeDocument/2006/relationships" xmlns:m="http://schemas.openxmlformats.org/officeDocument/2006/math" xmlns:v="urn:schemas-microsoft-com:vml" xmlns:wp14="http://schemas.microsoft.com/office/word/2010/wordprocessingDrawing" xmlns:wp="http://schemas.openxmlformats.org/drawingml/2006/wordprocessingDrawing" xmlns:w10="urn:schemas-microsoft-com:office:word" xmlns:w="http://schemas.openxmlformats.org/wordprocessingml/2006/main" xmlns:w14="http://schemas.microsoft.com/office/word/2010/wordml" xmlns:w15="http://schemas.microsoft.com/office/word/2012/wordml" xmlns:w16cex="http://schemas.microsoft.com/office/word/2018/wordml/cex" xmlns:w16cid="http://schemas.microsoft.com/office/word/2016/wordml/cid" xmlns:w16="http://schemas.microsoft.com/office/word/2018/wordml" xmlns:w16sdtdh="http://schemas.microsoft.com/office/word/2020/wordml/sdtdatahash" xmlns:w16se="http://schemas.microsoft.com/office/word/2015/wordml/symex" xmlns:wpg="http://schemas.microsoft.com/office/word/2010/wordprocessingGroup" xmlns:wpi="http://schemas.microsoft.com/office/word/2010/wordprocessingInk" xmlns:wne="http://schemas.microsoft.com/office/word/2006/wordml" xmlns:wps="http://schemas.microsoft.com/office/word/2010/wordprocessingShape" mc:Ignorable="w14 w15 w16se w16cid w16 w16cex w16sdtdh wp14">
   <w:sdt>
     <w:sdtPr>
       <w:id w:val="-499813249"/>
@@ -1730,7 +1835,7 @@
 </file>
 
 <file path=word/footer2.xml><?xml version="1.0" encoding="utf-8"?>
-<w:ftr xmlns:wpc="http://schemas.microsoft.com/office/word/2010/wordprocessingCanvas" xmlns:cx="http://schemas.microsoft.com/office/drawing/2014/chartex" xmlns:cx1="http://schemas.microsoft.com/office/drawing/2015/9/8/chartex" xmlns:cx2="http://schemas.microsoft.com/office/drawing/2015/10/21/chartex" xmlns:cx3="http://schemas.microsoft.com/office/drawing/2016/5/9/chartex" xmlns:cx4="http://schemas.microsoft.com/office/drawing/2016/5/10/chartex" xmlns:cx5="http://schemas.microsoft.com/office/drawing/2016/5/11/chartex" xmlns:cx6="http://schemas.microsoft.com/office/drawing/2016/5/12/chartex" xmlns:cx7="http://schemas.microsoft.com/office/drawing/2016/5/13/chartex" xmlns:cx8="http://schemas.microsoft.com/office/drawing/2016/5/14/chartex" xmlns:mc="http://schemas.openxmlformats.org/markup-compatibility/2006" xmlns:aink="http://schemas.microsoft.com/office/drawing/2016/ink" xmlns:am3d="http://schemas.microsoft.com/office/drawing/2017/model3d" xmlns:o="urn:schemas-microsoft-com:office:office" xmlns:r="http://schemas.openxmlformats.org/officeDocument/2006/relationships" xmlns:m="http://schemas.openxmlformats.org/officeDocument/2006/math" xmlns:v="urn:schemas-microsoft-com:vml" xmlns:wp14="http://schemas.microsoft.com/office/word/2010/wordprocessingDrawing" xmlns:wp="http://schemas.openxmlformats.org/drawingml/2006/wordprocessingDrawing" xmlns:w10="urn:schemas-microsoft-com:office:word" xmlns:w="http://schemas.openxmlformats.org/wordprocessingml/2006/main" xmlns:w14="http://schemas.microsoft.com/office/word/2010/wordml" xmlns:w15="http://schemas.microsoft.com/office/word/2012/wordml" xmlns:w16cex="http://schemas.microsoft.com/office/word/2018/wordml/cex" xmlns:w16cid="http://schemas.microsoft.com/office/word/2016/wordml/cid" xmlns:w16="http://schemas.microsoft.com/office/word/2018/wordml" xmlns:w16se="http://schemas.microsoft.com/office/word/2015/wordml/symex" xmlns:wpg="http://schemas.microsoft.com/office/word/2010/wordprocessingGroup" xmlns:wpi="http://schemas.microsoft.com/office/word/2010/wordprocessingInk" xmlns:wne="http://schemas.microsoft.com/office/word/2006/wordml" xmlns:wps="http://schemas.microsoft.com/office/word/2010/wordprocessingShape" mc:Ignorable="w14 w15 w16se w16cid w16 w16cex wp14">
+<w:ftr xmlns:wpc="http://schemas.microsoft.com/office/word/2010/wordprocessingCanvas" xmlns:cx="http://schemas.microsoft.com/office/drawing/2014/chartex" xmlns:cx1="http://schemas.microsoft.com/office/drawing/2015/9/8/chartex" xmlns:cx2="http://schemas.microsoft.com/office/drawing/2015/10/21/chartex" xmlns:cx3="http://schemas.microsoft.com/office/drawing/2016/5/9/chartex" xmlns:cx4="http://schemas.microsoft.com/office/drawing/2016/5/10/chartex" xmlns:cx5="http://schemas.microsoft.com/office/drawing/2016/5/11/chartex" xmlns:cx6="http://schemas.microsoft.com/office/drawing/2016/5/12/chartex" xmlns:cx7="http://schemas.microsoft.com/office/drawing/2016/5/13/chartex" xmlns:cx8="http://schemas.microsoft.com/office/drawing/2016/5/14/chartex" xmlns:mc="http://schemas.openxmlformats.org/markup-compatibility/2006" xmlns:aink="http://schemas.microsoft.com/office/drawing/2016/ink" xmlns:am3d="http://schemas.microsoft.com/office/drawing/2017/model3d" xmlns:o="urn:schemas-microsoft-com:office:office" xmlns:r="http://schemas.openxmlformats.org/officeDocument/2006/relationships" xmlns:m="http://schemas.openxmlformats.org/officeDocument/2006/math" xmlns:v="urn:schemas-microsoft-com:vml" xmlns:wp14="http://schemas.microsoft.com/office/word/2010/wordprocessingDrawing" xmlns:wp="http://schemas.openxmlformats.org/drawingml/2006/wordprocessingDrawing" xmlns:w10="urn:schemas-microsoft-com:office:word" xmlns:w="http://schemas.openxmlformats.org/wordprocessingml/2006/main" xmlns:w14="http://schemas.microsoft.com/office/word/2010/wordml" xmlns:w15="http://schemas.microsoft.com/office/word/2012/wordml" xmlns:w16cex="http://schemas.microsoft.com/office/word/2018/wordml/cex" xmlns:w16cid="http://schemas.microsoft.com/office/word/2016/wordml/cid" xmlns:w16="http://schemas.microsoft.com/office/word/2018/wordml" xmlns:w16sdtdh="http://schemas.microsoft.com/office/word/2020/wordml/sdtdatahash" xmlns:w16se="http://schemas.microsoft.com/office/word/2015/wordml/symex" xmlns:wpg="http://schemas.microsoft.com/office/word/2010/wordprocessingGroup" xmlns:wpi="http://schemas.microsoft.com/office/word/2010/wordprocessingInk" xmlns:wne="http://schemas.microsoft.com/office/word/2006/wordml" xmlns:wps="http://schemas.microsoft.com/office/word/2010/wordprocessingShape" mc:Ignorable="w14 w15 w16se w16cid w16 w16cex w16sdtdh wp14">
   <w:sdt>
     <w:sdtPr>
       <w:id w:val="-1484463997"/>
@@ -1854,7 +1959,7 @@
 </file>
 
 <file path=word/footnotes.xml><?xml version="1.0" encoding="utf-8"?>
-<w:footnotes xmlns:wpc="http://schemas.microsoft.com/office/word/2010/wordprocessingCanvas" xmlns:cx="http://schemas.microsoft.com/office/drawing/2014/chartex" xmlns:cx1="http://schemas.microsoft.com/office/drawing/2015/9/8/chartex" xmlns:cx2="http://schemas.microsoft.com/office/drawing/2015/10/21/chartex" xmlns:cx3="http://schemas.microsoft.com/office/drawing/2016/5/9/chartex" xmlns:cx4="http://schemas.microsoft.com/office/drawing/2016/5/10/chartex" xmlns:cx5="http://schemas.microsoft.com/office/drawing/2016/5/11/chartex" xmlns:cx6="http://schemas.microsoft.com/office/drawing/2016/5/12/chartex" xmlns:cx7="http://schemas.microsoft.com/office/drawing/2016/5/13/chartex" xmlns:cx8="http://schemas.microsoft.com/office/drawing/2016/5/14/chartex" xmlns:mc="http://schemas.openxmlformats.org/markup-compatibility/2006" xmlns:aink="http://schemas.microsoft.com/office/drawing/2016/ink" xmlns:am3d="http://schemas.microsoft.com/office/drawing/2017/model3d" xmlns:o="urn:schemas-microsoft-com:office:office" xmlns:r="http://schemas.openxmlformats.org/officeDocument/2006/relationships" xmlns:m="http://schemas.openxmlformats.org/officeDocument/2006/math" xmlns:v="urn:schemas-microsoft-com:vml" xmlns:wp14="http://schemas.microsoft.com/office/word/2010/wordprocessingDrawing" xmlns:wp="http://schemas.openxmlformats.org/drawingml/2006/wordprocessingDrawing" xmlns:w10="urn:schemas-microsoft-com:office:word" xmlns:w="http://schemas.openxmlformats.org/wordprocessingml/2006/main" xmlns:w14="http://schemas.microsoft.com/office/word/2010/wordml" xmlns:w15="http://schemas.microsoft.com/office/word/2012/wordml" xmlns:w16cex="http://schemas.microsoft.com/office/word/2018/wordml/cex" xmlns:w16cid="http://schemas.microsoft.com/office/word/2016/wordml/cid" xmlns:w16="http://schemas.microsoft.com/office/word/2018/wordml" xmlns:w16se="http://schemas.microsoft.com/office/word/2015/wordml/symex" xmlns:wpg="http://schemas.microsoft.com/office/word/2010/wordprocessingGroup" xmlns:wpi="http://schemas.microsoft.com/office/word/2010/wordprocessingInk" xmlns:wne="http://schemas.microsoft.com/office/word/2006/wordml" xmlns:wps="http://schemas.microsoft.com/office/word/2010/wordprocessingShape" mc:Ignorable="w14 w15 w16se w16cid w16 w16cex wp14">
+<w:footnotes xmlns:wpc="http://schemas.microsoft.com/office/word/2010/wordprocessingCanvas" xmlns:cx="http://schemas.microsoft.com/office/drawing/2014/chartex" xmlns:cx1="http://schemas.microsoft.com/office/drawing/2015/9/8/chartex" xmlns:cx2="http://schemas.microsoft.com/office/drawing/2015/10/21/chartex" xmlns:cx3="http://schemas.microsoft.com/office/drawing/2016/5/9/chartex" xmlns:cx4="http://schemas.microsoft.com/office/drawing/2016/5/10/chartex" xmlns:cx5="http://schemas.microsoft.com/office/drawing/2016/5/11/chartex" xmlns:cx6="http://schemas.microsoft.com/office/drawing/2016/5/12/chartex" xmlns:cx7="http://schemas.microsoft.com/office/drawing/2016/5/13/chartex" xmlns:cx8="http://schemas.microsoft.com/office/drawing/2016/5/14/chartex" xmlns:mc="http://schemas.openxmlformats.org/markup-compatibility/2006" xmlns:aink="http://schemas.microsoft.com/office/drawing/2016/ink" xmlns:am3d="http://schemas.microsoft.com/office/drawing/2017/model3d" xmlns:o="urn:schemas-microsoft-com:office:office" xmlns:r="http://schemas.openxmlformats.org/officeDocument/2006/relationships" xmlns:m="http://schemas.openxmlformats.org/officeDocument/2006/math" xmlns:v="urn:schemas-microsoft-com:vml" xmlns:wp14="http://schemas.microsoft.com/office/word/2010/wordprocessingDrawing" xmlns:wp="http://schemas.openxmlformats.org/drawingml/2006/wordprocessingDrawing" xmlns:w10="urn:schemas-microsoft-com:office:word" xmlns:w="http://schemas.openxmlformats.org/wordprocessingml/2006/main" xmlns:w14="http://schemas.microsoft.com/office/word/2010/wordml" xmlns:w15="http://schemas.microsoft.com/office/word/2012/wordml" xmlns:w16cex="http://schemas.microsoft.com/office/word/2018/wordml/cex" xmlns:w16cid="http://schemas.microsoft.com/office/word/2016/wordml/cid" xmlns:w16="http://schemas.microsoft.com/office/word/2018/wordml" xmlns:w16sdtdh="http://schemas.microsoft.com/office/word/2020/wordml/sdtdatahash" xmlns:w16se="http://schemas.microsoft.com/office/word/2015/wordml/symex" xmlns:wpg="http://schemas.microsoft.com/office/word/2010/wordprocessingGroup" xmlns:wpi="http://schemas.microsoft.com/office/word/2010/wordprocessingInk" xmlns:wne="http://schemas.microsoft.com/office/word/2006/wordml" xmlns:wps="http://schemas.microsoft.com/office/word/2010/wordprocessingShape" mc:Ignorable="w14 w15 w16se w16cid w16 w16cex w16sdtdh wp14">
   <w:footnote w:type="separator" w:id="-1">
     <w:p>
       <w:r>
@@ -1883,8 +1988,21 @@
       <w:r>
         <w:t xml:space="preserve"> </w:t>
       </w:r>
-      <w:r>
-        <w:t>Amet dolor sit ipsum lorem</w:t>
+      <w:proofErr w:type="spellStart"/>
+      <w:r>
+        <w:t>Amet</w:t>
+      </w:r>
+      <w:proofErr w:type="spellEnd"/>
+      <w:r>
+        <w:t xml:space="preserve"> </w:t>
+      </w:r>
+      <w:proofErr w:type="spellStart"/>
+      <w:r>
+        <w:t>dolor</w:t>
+      </w:r>
+      <w:proofErr w:type="spellEnd"/>
+      <w:r>
+        <w:t xml:space="preserve"> sit ipsum lorem</w:t>
       </w:r>
     </w:p>
   </w:footnote>
@@ -1903,15 +2021,28 @@
         <w:t xml:space="preserve"> </w:t>
       </w:r>
       <w:r>
-        <w:t>Lorem ipsum sit dolor amet</w:t>
-      </w:r>
+        <w:t xml:space="preserve">Lorem ipsum sit </w:t>
+      </w:r>
+      <w:proofErr w:type="spellStart"/>
+      <w:r>
+        <w:t>dolor</w:t>
+      </w:r>
+      <w:proofErr w:type="spellEnd"/>
+      <w:r>
+        <w:t xml:space="preserve"> </w:t>
+      </w:r>
+      <w:proofErr w:type="spellStart"/>
+      <w:r>
+        <w:t>amet</w:t>
+      </w:r>
+      <w:proofErr w:type="spellEnd"/>
     </w:p>
   </w:footnote>
 </w:footnotes>
 </file>
 
 <file path=word/numbering.xml><?xml version="1.0" encoding="utf-8"?>
-<w:numbering xmlns:wpc="http://schemas.microsoft.com/office/word/2010/wordprocessingCanvas" xmlns:cx="http://schemas.microsoft.com/office/drawing/2014/chartex" xmlns:cx1="http://schemas.microsoft.com/office/drawing/2015/9/8/chartex" xmlns:cx2="http://schemas.microsoft.com/office/drawing/2015/10/21/chartex" xmlns:cx3="http://schemas.microsoft.com/office/drawing/2016/5/9/chartex" xmlns:cx4="http://schemas.microsoft.com/office/drawing/2016/5/10/chartex" xmlns:cx5="http://schemas.microsoft.com/office/drawing/2016/5/11/chartex" xmlns:cx6="http://schemas.microsoft.com/office/drawing/2016/5/12/chartex" xmlns:cx7="http://schemas.microsoft.com/office/drawing/2016/5/13/chartex" xmlns:cx8="http://schemas.microsoft.com/office/drawing/2016/5/14/chartex" xmlns:mc="http://schemas.openxmlformats.org/markup-compatibility/2006" xmlns:aink="http://schemas.microsoft.com/office/drawing/2016/ink" xmlns:am3d="http://schemas.microsoft.com/office/drawing/2017/model3d" xmlns:o="urn:schemas-microsoft-com:office:office" xmlns:r="http://schemas.openxmlformats.org/officeDocument/2006/relationships" xmlns:m="http://schemas.openxmlformats.org/officeDocument/2006/math" xmlns:v="urn:schemas-microsoft-com:vml" xmlns:wp14="http://schemas.microsoft.com/office/word/2010/wordprocessingDrawing" xmlns:wp="http://schemas.openxmlformats.org/drawingml/2006/wordprocessingDrawing" xmlns:w10="urn:schemas-microsoft-com:office:word" xmlns:w="http://schemas.openxmlformats.org/wordprocessingml/2006/main" xmlns:w14="http://schemas.microsoft.com/office/word/2010/wordml" xmlns:w15="http://schemas.microsoft.com/office/word/2012/wordml" xmlns:w16cex="http://schemas.microsoft.com/office/word/2018/wordml/cex" xmlns:w16cid="http://schemas.microsoft.com/office/word/2016/wordml/cid" xmlns:w16="http://schemas.microsoft.com/office/word/2018/wordml" xmlns:w16se="http://schemas.microsoft.com/office/word/2015/wordml/symex" xmlns:wpg="http://schemas.microsoft.com/office/word/2010/wordprocessingGroup" xmlns:wpi="http://schemas.microsoft.com/office/word/2010/wordprocessingInk" xmlns:wne="http://schemas.microsoft.com/office/word/2006/wordml" xmlns:wps="http://schemas.microsoft.com/office/word/2010/wordprocessingShape" mc:Ignorable="w14 w15 w16se w16cid w16 w16cex wp14">
+<w:numbering xmlns:wpc="http://schemas.microsoft.com/office/word/2010/wordprocessingCanvas" xmlns:cx="http://schemas.microsoft.com/office/drawing/2014/chartex" xmlns:cx1="http://schemas.microsoft.com/office/drawing/2015/9/8/chartex" xmlns:cx2="http://schemas.microsoft.com/office/drawing/2015/10/21/chartex" xmlns:cx3="http://schemas.microsoft.com/office/drawing/2016/5/9/chartex" xmlns:cx4="http://schemas.microsoft.com/office/drawing/2016/5/10/chartex" xmlns:cx5="http://schemas.microsoft.com/office/drawing/2016/5/11/chartex" xmlns:cx6="http://schemas.microsoft.com/office/drawing/2016/5/12/chartex" xmlns:cx7="http://schemas.microsoft.com/office/drawing/2016/5/13/chartex" xmlns:cx8="http://schemas.microsoft.com/office/drawing/2016/5/14/chartex" xmlns:mc="http://schemas.openxmlformats.org/markup-compatibility/2006" xmlns:aink="http://schemas.microsoft.com/office/drawing/2016/ink" xmlns:am3d="http://schemas.microsoft.com/office/drawing/2017/model3d" xmlns:o="urn:schemas-microsoft-com:office:office" xmlns:r="http://schemas.openxmlformats.org/officeDocument/2006/relationships" xmlns:m="http://schemas.openxmlformats.org/officeDocument/2006/math" xmlns:v="urn:schemas-microsoft-com:vml" xmlns:wp14="http://schemas.microsoft.com/office/word/2010/wordprocessingDrawing" xmlns:wp="http://schemas.openxmlformats.org/drawingml/2006/wordprocessingDrawing" xmlns:w10="urn:schemas-microsoft-com:office:word" xmlns:w="http://schemas.openxmlformats.org/wordprocessingml/2006/main" xmlns:w14="http://schemas.microsoft.com/office/word/2010/wordml" xmlns:w15="http://schemas.microsoft.com/office/word/2012/wordml" xmlns:w16cex="http://schemas.microsoft.com/office/word/2018/wordml/cex" xmlns:w16cid="http://schemas.microsoft.com/office/word/2016/wordml/cid" xmlns:w16="http://schemas.microsoft.com/office/word/2018/wordml" xmlns:w16sdtdh="http://schemas.microsoft.com/office/word/2020/wordml/sdtdatahash" xmlns:w16se="http://schemas.microsoft.com/office/word/2015/wordml/symex" xmlns:wpg="http://schemas.microsoft.com/office/word/2010/wordprocessingGroup" xmlns:wpi="http://schemas.microsoft.com/office/word/2010/wordprocessingInk" xmlns:wne="http://schemas.microsoft.com/office/word/2006/wordml" xmlns:wps="http://schemas.microsoft.com/office/word/2010/wordprocessingShape" mc:Ignorable="w14 w15 w16se w16cid w16 w16cex w16sdtdh wp14">
   <w:abstractNum w:abstractNumId="0" w15:restartNumberingAfterBreak="0">
     <w:nsid w:val="FFFFFF7C"/>
     <w:multiLevelType w:val="singleLevel"/>
@@ -2210,44 +2341,44 @@
       </w:rPr>
     </w:lvl>
   </w:abstractNum>
-  <w:num w:numId="1">
+  <w:num w:numId="1" w16cid:durableId="1508867578">
     <w:abstractNumId w:val="10"/>
   </w:num>
-  <w:num w:numId="2">
+  <w:num w:numId="2" w16cid:durableId="214894931">
     <w:abstractNumId w:val="9"/>
   </w:num>
-  <w:num w:numId="3">
+  <w:num w:numId="3" w16cid:durableId="318727305">
     <w:abstractNumId w:val="7"/>
   </w:num>
-  <w:num w:numId="4">
+  <w:num w:numId="4" w16cid:durableId="2012104369">
     <w:abstractNumId w:val="6"/>
   </w:num>
-  <w:num w:numId="5">
+  <w:num w:numId="5" w16cid:durableId="1218543377">
     <w:abstractNumId w:val="5"/>
   </w:num>
-  <w:num w:numId="6">
+  <w:num w:numId="6" w16cid:durableId="466237623">
     <w:abstractNumId w:val="4"/>
   </w:num>
-  <w:num w:numId="7">
+  <w:num w:numId="7" w16cid:durableId="929697765">
     <w:abstractNumId w:val="8"/>
   </w:num>
-  <w:num w:numId="8">
+  <w:num w:numId="8" w16cid:durableId="1312096961">
     <w:abstractNumId w:val="3"/>
   </w:num>
-  <w:num w:numId="9">
+  <w:num w:numId="9" w16cid:durableId="1973897513">
     <w:abstractNumId w:val="2"/>
   </w:num>
-  <w:num w:numId="10">
+  <w:num w:numId="10" w16cid:durableId="765539080">
     <w:abstractNumId w:val="1"/>
   </w:num>
-  <w:num w:numId="11">
+  <w:num w:numId="11" w16cid:durableId="1741900725">
     <w:abstractNumId w:val="0"/>
   </w:num>
 </w:numbering>
 </file>
 
 <file path=word/styles.xml><?xml version="1.0" encoding="utf-8"?>
-<w:styles xmlns:mc="http://schemas.openxmlformats.org/markup-compatibility/2006" xmlns:r="http://schemas.openxmlformats.org/officeDocument/2006/relationships" xmlns:w="http://schemas.openxmlformats.org/wordprocessingml/2006/main" xmlns:w14="http://schemas.microsoft.com/office/word/2010/wordml" xmlns:w15="http://schemas.microsoft.com/office/word/2012/wordml" xmlns:w16cex="http://schemas.microsoft.com/office/word/2018/wordml/cex" xmlns:w16cid="http://schemas.microsoft.com/office/word/2016/wordml/cid" xmlns:w16="http://schemas.microsoft.com/office/word/2018/wordml" xmlns:w16se="http://schemas.microsoft.com/office/word/2015/wordml/symex" mc:Ignorable="w14 w15 w16se w16cid w16 w16cex">
+<w:styles xmlns:mc="http://schemas.openxmlformats.org/markup-compatibility/2006" xmlns:r="http://schemas.openxmlformats.org/officeDocument/2006/relationships" xmlns:w="http://schemas.openxmlformats.org/wordprocessingml/2006/main" xmlns:w14="http://schemas.microsoft.com/office/word/2010/wordml" xmlns:w15="http://schemas.microsoft.com/office/word/2012/wordml" xmlns:w16cex="http://schemas.microsoft.com/office/word/2018/wordml/cex" xmlns:w16cid="http://schemas.microsoft.com/office/word/2016/wordml/cid" xmlns:w16="http://schemas.microsoft.com/office/word/2018/wordml" xmlns:w16sdtdh="http://schemas.microsoft.com/office/word/2020/wordml/sdtdatahash" xmlns:w16se="http://schemas.microsoft.com/office/word/2015/wordml/symex" mc:Ignorable="w14 w15 w16se w16cid w16 w16cex w16sdtdh">
   <w:docDefaults>
     <w:rPrDefault>
       <w:rPr>

</xml_diff>

<commit_message>
Finalisation of Introduction and Materials sections
</commit_message>
<xml_diff>
--- a/templates/doc_template.docx
+++ b/templates/doc_template.docx
@@ -1,6 +1,6 @@
 
 <file path=word/document.xml><?xml version="1.0" encoding="utf-8"?>
-<w:document xmlns:wpc="http://schemas.microsoft.com/office/word/2010/wordprocessingCanvas" xmlns:cx="http://schemas.microsoft.com/office/drawing/2014/chartex" xmlns:cx1="http://schemas.microsoft.com/office/drawing/2015/9/8/chartex" xmlns:cx2="http://schemas.microsoft.com/office/drawing/2015/10/21/chartex" xmlns:cx3="http://schemas.microsoft.com/office/drawing/2016/5/9/chartex" xmlns:cx4="http://schemas.microsoft.com/office/drawing/2016/5/10/chartex" xmlns:cx5="http://schemas.microsoft.com/office/drawing/2016/5/11/chartex" xmlns:cx6="http://schemas.microsoft.com/office/drawing/2016/5/12/chartex" xmlns:cx7="http://schemas.microsoft.com/office/drawing/2016/5/13/chartex" xmlns:cx8="http://schemas.microsoft.com/office/drawing/2016/5/14/chartex" xmlns:mc="http://schemas.openxmlformats.org/markup-compatibility/2006" xmlns:aink="http://schemas.microsoft.com/office/drawing/2016/ink" xmlns:am3d="http://schemas.microsoft.com/office/drawing/2017/model3d" xmlns:o="urn:schemas-microsoft-com:office:office" xmlns:r="http://schemas.openxmlformats.org/officeDocument/2006/relationships" xmlns:m="http://schemas.openxmlformats.org/officeDocument/2006/math" xmlns:v="urn:schemas-microsoft-com:vml" xmlns:wp14="http://schemas.microsoft.com/office/word/2010/wordprocessingDrawing" xmlns:wp="http://schemas.openxmlformats.org/drawingml/2006/wordprocessingDrawing" xmlns:w10="urn:schemas-microsoft-com:office:word" xmlns:w="http://schemas.openxmlformats.org/wordprocessingml/2006/main" xmlns:w14="http://schemas.microsoft.com/office/word/2010/wordml" xmlns:w15="http://schemas.microsoft.com/office/word/2012/wordml" xmlns:w16cex="http://schemas.microsoft.com/office/word/2018/wordml/cex" xmlns:w16cid="http://schemas.microsoft.com/office/word/2016/wordml/cid" xmlns:w16="http://schemas.microsoft.com/office/word/2018/wordml" xmlns:w16sdtdh="http://schemas.microsoft.com/office/word/2020/wordml/sdtdatahash" xmlns:w16se="http://schemas.microsoft.com/office/word/2015/wordml/symex" xmlns:wpg="http://schemas.microsoft.com/office/word/2010/wordprocessingGroup" xmlns:wpi="http://schemas.microsoft.com/office/word/2010/wordprocessingInk" xmlns:wne="http://schemas.microsoft.com/office/word/2006/wordml" xmlns:wps="http://schemas.microsoft.com/office/word/2010/wordprocessingShape" mc:Ignorable="w14 w15 w16se w16cid w16 w16cex w16sdtdh wp14">
+<w:document xmlns:wpc="http://schemas.microsoft.com/office/word/2010/wordprocessingCanvas" xmlns:cx="http://schemas.microsoft.com/office/drawing/2014/chartex" xmlns:cx1="http://schemas.microsoft.com/office/drawing/2015/9/8/chartex" xmlns:cx2="http://schemas.microsoft.com/office/drawing/2015/10/21/chartex" xmlns:cx3="http://schemas.microsoft.com/office/drawing/2016/5/9/chartex" xmlns:cx4="http://schemas.microsoft.com/office/drawing/2016/5/10/chartex" xmlns:cx5="http://schemas.microsoft.com/office/drawing/2016/5/11/chartex" xmlns:cx6="http://schemas.microsoft.com/office/drawing/2016/5/12/chartex" xmlns:cx7="http://schemas.microsoft.com/office/drawing/2016/5/13/chartex" xmlns:cx8="http://schemas.microsoft.com/office/drawing/2016/5/14/chartex" xmlns:mc="http://schemas.openxmlformats.org/markup-compatibility/2006" xmlns:aink="http://schemas.microsoft.com/office/drawing/2016/ink" xmlns:am3d="http://schemas.microsoft.com/office/drawing/2017/model3d" xmlns:o="urn:schemas-microsoft-com:office:office" xmlns:oel="http://schemas.microsoft.com/office/2019/extlst" xmlns:r="http://schemas.openxmlformats.org/officeDocument/2006/relationships" xmlns:m="http://schemas.openxmlformats.org/officeDocument/2006/math" xmlns:v="urn:schemas-microsoft-com:vml" xmlns:wp14="http://schemas.microsoft.com/office/word/2010/wordprocessingDrawing" xmlns:wp="http://schemas.openxmlformats.org/drawingml/2006/wordprocessingDrawing" xmlns:w10="urn:schemas-microsoft-com:office:word" xmlns:w="http://schemas.openxmlformats.org/wordprocessingml/2006/main" xmlns:w14="http://schemas.microsoft.com/office/word/2010/wordml" xmlns:w15="http://schemas.microsoft.com/office/word/2012/wordml" xmlns:w16cex="http://schemas.microsoft.com/office/word/2018/wordml/cex" xmlns:w16cid="http://schemas.microsoft.com/office/word/2016/wordml/cid" xmlns:w16="http://schemas.microsoft.com/office/word/2018/wordml" xmlns:w16sdtdh="http://schemas.microsoft.com/office/word/2020/wordml/sdtdatahash" xmlns:w16se="http://schemas.microsoft.com/office/word/2015/wordml/symex" xmlns:wpg="http://schemas.microsoft.com/office/word/2010/wordprocessingGroup" xmlns:wpi="http://schemas.microsoft.com/office/word/2010/wordprocessingInk" xmlns:wne="http://schemas.microsoft.com/office/word/2006/wordml" xmlns:wps="http://schemas.microsoft.com/office/word/2010/wordprocessingShape" mc:Ignorable="w14 w15 w16se w16cid w16 w16cex w16sdtdh wp14">
   <w:body>
     <w:p>
       <w:pPr>
@@ -21,13 +21,24 @@
     <w:p>
       <w:pPr>
         <w:pStyle w:val="Authorandrevision"/>
-        <w:jc w:val="center"/>
       </w:pPr>
       <w:r>
         <w:t xml:space="preserve">Prepared by: </w:t>
       </w:r>
       <w:r>
         <w:t xml:space="preserve">&lt; author </w:t>
+      </w:r>
+      <w:r>
+        <w:t xml:space="preserve">&gt;, </w:t>
+      </w:r>
+      <w:r>
+        <w:t xml:space="preserve">Last updated: </w:t>
+      </w:r>
+      <w:r>
+        <w:t>&lt;</w:t>
+      </w:r>
+      <w:r>
+        <w:t xml:space="preserve"> Date of last update </w:t>
       </w:r>
       <w:r>
         <w:t>&gt;</w:t>
@@ -322,7 +333,6 @@
           <w:b/>
           <w:noProof/>
         </w:rPr>
-        <w:lastRenderedPageBreak/>
         <w:drawing>
           <wp:inline distT="0" distB="0" distL="0" distR="0" wp14:anchorId="38225C70" wp14:editId="6846CD5E">
             <wp:extent cx="1494430" cy="1494430"/>
@@ -404,6 +414,7 @@
         <w:rPr>
           <w:noProof/>
         </w:rPr>
+        <w:lastRenderedPageBreak/>
         <w:drawing>
           <wp:inline distT="0" distB="0" distL="0" distR="0" wp14:anchorId="2D20B7FC" wp14:editId="5B3F1696">
             <wp:extent cx="6333744" cy="2895600"/>
@@ -625,9 +636,9 @@
         <w:tblLook w:val="04A0" w:firstRow="1" w:lastRow="0" w:firstColumn="1" w:lastColumn="0" w:noHBand="0" w:noVBand="1"/>
       </w:tblPr>
       <w:tblGrid>
-        <w:gridCol w:w="3032"/>
-        <w:gridCol w:w="3022"/>
-        <w:gridCol w:w="2962"/>
+        <w:gridCol w:w="3493"/>
+        <w:gridCol w:w="3493"/>
+        <w:gridCol w:w="3494"/>
       </w:tblGrid>
       <w:tr>
         <w:tc>
@@ -698,7 +709,6 @@
           </w:tcPr>
           <w:p>
             <w:r>
-              <w:lastRenderedPageBreak/>
               <w:t>Lorem</w:t>
             </w:r>
           </w:p>
@@ -1678,10 +1688,12 @@
       <w:proofErr w:type="spellEnd"/>
     </w:p>
     <w:sectPr>
-      <w:footerReference w:type="default" r:id="rId12"/>
-      <w:footerReference w:type="first" r:id="rId13"/>
+      <w:headerReference w:type="default" r:id="rId12"/>
+      <w:footerReference w:type="default" r:id="rId13"/>
+      <w:headerReference w:type="first" r:id="rId14"/>
+      <w:footerReference w:type="first" r:id="rId15"/>
       <w:pgSz w:w="11906" w:h="16838"/>
-      <w:pgMar w:top="1440" w:right="1440" w:bottom="1440" w:left="1440" w:header="283" w:footer="567" w:gutter="0"/>
+      <w:pgMar w:top="206" w:right="707" w:bottom="709" w:left="709" w:header="283" w:footer="567" w:gutter="0"/>
       <w:cols w:space="708"/>
       <w:titlePg/>
       <w:docGrid w:linePitch="360"/>
@@ -1691,7 +1703,7 @@
 </file>
 
 <file path=word/endnotes.xml><?xml version="1.0" encoding="utf-8"?>
-<w:endnotes xmlns:wpc="http://schemas.microsoft.com/office/word/2010/wordprocessingCanvas" xmlns:cx="http://schemas.microsoft.com/office/drawing/2014/chartex" xmlns:cx1="http://schemas.microsoft.com/office/drawing/2015/9/8/chartex" xmlns:cx2="http://schemas.microsoft.com/office/drawing/2015/10/21/chartex" xmlns:cx3="http://schemas.microsoft.com/office/drawing/2016/5/9/chartex" xmlns:cx4="http://schemas.microsoft.com/office/drawing/2016/5/10/chartex" xmlns:cx5="http://schemas.microsoft.com/office/drawing/2016/5/11/chartex" xmlns:cx6="http://schemas.microsoft.com/office/drawing/2016/5/12/chartex" xmlns:cx7="http://schemas.microsoft.com/office/drawing/2016/5/13/chartex" xmlns:cx8="http://schemas.microsoft.com/office/drawing/2016/5/14/chartex" xmlns:mc="http://schemas.openxmlformats.org/markup-compatibility/2006" xmlns:aink="http://schemas.microsoft.com/office/drawing/2016/ink" xmlns:am3d="http://schemas.microsoft.com/office/drawing/2017/model3d" xmlns:o="urn:schemas-microsoft-com:office:office" xmlns:r="http://schemas.openxmlformats.org/officeDocument/2006/relationships" xmlns:m="http://schemas.openxmlformats.org/officeDocument/2006/math" xmlns:v="urn:schemas-microsoft-com:vml" xmlns:wp14="http://schemas.microsoft.com/office/word/2010/wordprocessingDrawing" xmlns:wp="http://schemas.openxmlformats.org/drawingml/2006/wordprocessingDrawing" xmlns:w10="urn:schemas-microsoft-com:office:word" xmlns:w="http://schemas.openxmlformats.org/wordprocessingml/2006/main" xmlns:w14="http://schemas.microsoft.com/office/word/2010/wordml" xmlns:w15="http://schemas.microsoft.com/office/word/2012/wordml" xmlns:w16cex="http://schemas.microsoft.com/office/word/2018/wordml/cex" xmlns:w16cid="http://schemas.microsoft.com/office/word/2016/wordml/cid" xmlns:w16="http://schemas.microsoft.com/office/word/2018/wordml" xmlns:w16sdtdh="http://schemas.microsoft.com/office/word/2020/wordml/sdtdatahash" xmlns:w16se="http://schemas.microsoft.com/office/word/2015/wordml/symex" xmlns:wpg="http://schemas.microsoft.com/office/word/2010/wordprocessingGroup" xmlns:wpi="http://schemas.microsoft.com/office/word/2010/wordprocessingInk" xmlns:wne="http://schemas.microsoft.com/office/word/2006/wordml" xmlns:wps="http://schemas.microsoft.com/office/word/2010/wordprocessingShape" mc:Ignorable="w14 w15 w16se w16cid w16 w16cex w16sdtdh wp14">
+<w:endnotes xmlns:wpc="http://schemas.microsoft.com/office/word/2010/wordprocessingCanvas" xmlns:cx="http://schemas.microsoft.com/office/drawing/2014/chartex" xmlns:cx1="http://schemas.microsoft.com/office/drawing/2015/9/8/chartex" xmlns:cx2="http://schemas.microsoft.com/office/drawing/2015/10/21/chartex" xmlns:cx3="http://schemas.microsoft.com/office/drawing/2016/5/9/chartex" xmlns:cx4="http://schemas.microsoft.com/office/drawing/2016/5/10/chartex" xmlns:cx5="http://schemas.microsoft.com/office/drawing/2016/5/11/chartex" xmlns:cx6="http://schemas.microsoft.com/office/drawing/2016/5/12/chartex" xmlns:cx7="http://schemas.microsoft.com/office/drawing/2016/5/13/chartex" xmlns:cx8="http://schemas.microsoft.com/office/drawing/2016/5/14/chartex" xmlns:mc="http://schemas.openxmlformats.org/markup-compatibility/2006" xmlns:aink="http://schemas.microsoft.com/office/drawing/2016/ink" xmlns:am3d="http://schemas.microsoft.com/office/drawing/2017/model3d" xmlns:o="urn:schemas-microsoft-com:office:office" xmlns:oel="http://schemas.microsoft.com/office/2019/extlst" xmlns:r="http://schemas.openxmlformats.org/officeDocument/2006/relationships" xmlns:m="http://schemas.openxmlformats.org/officeDocument/2006/math" xmlns:v="urn:schemas-microsoft-com:vml" xmlns:wp14="http://schemas.microsoft.com/office/word/2010/wordprocessingDrawing" xmlns:wp="http://schemas.openxmlformats.org/drawingml/2006/wordprocessingDrawing" xmlns:w10="urn:schemas-microsoft-com:office:word" xmlns:w="http://schemas.openxmlformats.org/wordprocessingml/2006/main" xmlns:w14="http://schemas.microsoft.com/office/word/2010/wordml" xmlns:w15="http://schemas.microsoft.com/office/word/2012/wordml" xmlns:w16cex="http://schemas.microsoft.com/office/word/2018/wordml/cex" xmlns:w16cid="http://schemas.microsoft.com/office/word/2016/wordml/cid" xmlns:w16="http://schemas.microsoft.com/office/word/2018/wordml" xmlns:w16sdtdh="http://schemas.microsoft.com/office/word/2020/wordml/sdtdatahash" xmlns:w16se="http://schemas.microsoft.com/office/word/2015/wordml/symex" xmlns:wpg="http://schemas.microsoft.com/office/word/2010/wordprocessingGroup" xmlns:wpi="http://schemas.microsoft.com/office/word/2010/wordprocessingInk" xmlns:wne="http://schemas.microsoft.com/office/word/2006/wordml" xmlns:wps="http://schemas.microsoft.com/office/word/2010/wordprocessingShape" mc:Ignorable="w14 w15 w16se w16cid w16 w16cex w16sdtdh wp14">
   <w:endnote w:type="separator" w:id="-1">
     <w:p>
       <w:r>
@@ -1710,7 +1722,7 @@
 </file>
 
 <file path=word/footer1.xml><?xml version="1.0" encoding="utf-8"?>
-<w:ftr xmlns:wpc="http://schemas.microsoft.com/office/word/2010/wordprocessingCanvas" xmlns:cx="http://schemas.microsoft.com/office/drawing/2014/chartex" xmlns:cx1="http://schemas.microsoft.com/office/drawing/2015/9/8/chartex" xmlns:cx2="http://schemas.microsoft.com/office/drawing/2015/10/21/chartex" xmlns:cx3="http://schemas.microsoft.com/office/drawing/2016/5/9/chartex" xmlns:cx4="http://schemas.microsoft.com/office/drawing/2016/5/10/chartex" xmlns:cx5="http://schemas.microsoft.com/office/drawing/2016/5/11/chartex" xmlns:cx6="http://schemas.microsoft.com/office/drawing/2016/5/12/chartex" xmlns:cx7="http://schemas.microsoft.com/office/drawing/2016/5/13/chartex" xmlns:cx8="http://schemas.microsoft.com/office/drawing/2016/5/14/chartex" xmlns:mc="http://schemas.openxmlformats.org/markup-compatibility/2006" xmlns:aink="http://schemas.microsoft.com/office/drawing/2016/ink" xmlns:am3d="http://schemas.microsoft.com/office/drawing/2017/model3d" xmlns:o="urn:schemas-microsoft-com:office:office" xmlns:r="http://schemas.openxmlformats.org/officeDocument/2006/relationships" xmlns:m="http://schemas.openxmlformats.org/officeDocument/2006/math" xmlns:v="urn:schemas-microsoft-com:vml" xmlns:wp14="http://schemas.microsoft.com/office/word/2010/wordprocessingDrawing" xmlns:wp="http://schemas.openxmlformats.org/drawingml/2006/wordprocessingDrawing" xmlns:w10="urn:schemas-microsoft-com:office:word" xmlns:w="http://schemas.openxmlformats.org/wordprocessingml/2006/main" xmlns:w14="http://schemas.microsoft.com/office/word/2010/wordml" xmlns:w15="http://schemas.microsoft.com/office/word/2012/wordml" xmlns:w16cex="http://schemas.microsoft.com/office/word/2018/wordml/cex" xmlns:w16cid="http://schemas.microsoft.com/office/word/2016/wordml/cid" xmlns:w16="http://schemas.microsoft.com/office/word/2018/wordml" xmlns:w16sdtdh="http://schemas.microsoft.com/office/word/2020/wordml/sdtdatahash" xmlns:w16se="http://schemas.microsoft.com/office/word/2015/wordml/symex" xmlns:wpg="http://schemas.microsoft.com/office/word/2010/wordprocessingGroup" xmlns:wpi="http://schemas.microsoft.com/office/word/2010/wordprocessingInk" xmlns:wne="http://schemas.microsoft.com/office/word/2006/wordml" xmlns:wps="http://schemas.microsoft.com/office/word/2010/wordprocessingShape" mc:Ignorable="w14 w15 w16se w16cid w16 w16cex w16sdtdh wp14">
+<w:ftr xmlns:wpc="http://schemas.microsoft.com/office/word/2010/wordprocessingCanvas" xmlns:cx="http://schemas.microsoft.com/office/drawing/2014/chartex" xmlns:cx1="http://schemas.microsoft.com/office/drawing/2015/9/8/chartex" xmlns:cx2="http://schemas.microsoft.com/office/drawing/2015/10/21/chartex" xmlns:cx3="http://schemas.microsoft.com/office/drawing/2016/5/9/chartex" xmlns:cx4="http://schemas.microsoft.com/office/drawing/2016/5/10/chartex" xmlns:cx5="http://schemas.microsoft.com/office/drawing/2016/5/11/chartex" xmlns:cx6="http://schemas.microsoft.com/office/drawing/2016/5/12/chartex" xmlns:cx7="http://schemas.microsoft.com/office/drawing/2016/5/13/chartex" xmlns:cx8="http://schemas.microsoft.com/office/drawing/2016/5/14/chartex" xmlns:mc="http://schemas.openxmlformats.org/markup-compatibility/2006" xmlns:aink="http://schemas.microsoft.com/office/drawing/2016/ink" xmlns:am3d="http://schemas.microsoft.com/office/drawing/2017/model3d" xmlns:o="urn:schemas-microsoft-com:office:office" xmlns:oel="http://schemas.microsoft.com/office/2019/extlst" xmlns:r="http://schemas.openxmlformats.org/officeDocument/2006/relationships" xmlns:m="http://schemas.openxmlformats.org/officeDocument/2006/math" xmlns:v="urn:schemas-microsoft-com:vml" xmlns:wp14="http://schemas.microsoft.com/office/word/2010/wordprocessingDrawing" xmlns:wp="http://schemas.openxmlformats.org/drawingml/2006/wordprocessingDrawing" xmlns:w10="urn:schemas-microsoft-com:office:word" xmlns:w="http://schemas.openxmlformats.org/wordprocessingml/2006/main" xmlns:w14="http://schemas.microsoft.com/office/word/2010/wordml" xmlns:w15="http://schemas.microsoft.com/office/word/2012/wordml" xmlns:w16cex="http://schemas.microsoft.com/office/word/2018/wordml/cex" xmlns:w16cid="http://schemas.microsoft.com/office/word/2016/wordml/cid" xmlns:w16="http://schemas.microsoft.com/office/word/2018/wordml" xmlns:w16sdtdh="http://schemas.microsoft.com/office/word/2020/wordml/sdtdatahash" xmlns:w16se="http://schemas.microsoft.com/office/word/2015/wordml/symex" xmlns:wpg="http://schemas.microsoft.com/office/word/2010/wordprocessingGroup" xmlns:wpi="http://schemas.microsoft.com/office/word/2010/wordprocessingInk" xmlns:wne="http://schemas.microsoft.com/office/word/2006/wordml" xmlns:wps="http://schemas.microsoft.com/office/word/2010/wordprocessingShape" mc:Ignorable="w14 w15 w16se w16cid w16 w16cex w16sdtdh wp14">
   <w:sdt>
     <w:sdtPr>
       <w:id w:val="-499813249"/>
@@ -1835,7 +1847,7 @@
 </file>
 
 <file path=word/footer2.xml><?xml version="1.0" encoding="utf-8"?>
-<w:ftr xmlns:wpc="http://schemas.microsoft.com/office/word/2010/wordprocessingCanvas" xmlns:cx="http://schemas.microsoft.com/office/drawing/2014/chartex" xmlns:cx1="http://schemas.microsoft.com/office/drawing/2015/9/8/chartex" xmlns:cx2="http://schemas.microsoft.com/office/drawing/2015/10/21/chartex" xmlns:cx3="http://schemas.microsoft.com/office/drawing/2016/5/9/chartex" xmlns:cx4="http://schemas.microsoft.com/office/drawing/2016/5/10/chartex" xmlns:cx5="http://schemas.microsoft.com/office/drawing/2016/5/11/chartex" xmlns:cx6="http://schemas.microsoft.com/office/drawing/2016/5/12/chartex" xmlns:cx7="http://schemas.microsoft.com/office/drawing/2016/5/13/chartex" xmlns:cx8="http://schemas.microsoft.com/office/drawing/2016/5/14/chartex" xmlns:mc="http://schemas.openxmlformats.org/markup-compatibility/2006" xmlns:aink="http://schemas.microsoft.com/office/drawing/2016/ink" xmlns:am3d="http://schemas.microsoft.com/office/drawing/2017/model3d" xmlns:o="urn:schemas-microsoft-com:office:office" xmlns:r="http://schemas.openxmlformats.org/officeDocument/2006/relationships" xmlns:m="http://schemas.openxmlformats.org/officeDocument/2006/math" xmlns:v="urn:schemas-microsoft-com:vml" xmlns:wp14="http://schemas.microsoft.com/office/word/2010/wordprocessingDrawing" xmlns:wp="http://schemas.openxmlformats.org/drawingml/2006/wordprocessingDrawing" xmlns:w10="urn:schemas-microsoft-com:office:word" xmlns:w="http://schemas.openxmlformats.org/wordprocessingml/2006/main" xmlns:w14="http://schemas.microsoft.com/office/word/2010/wordml" xmlns:w15="http://schemas.microsoft.com/office/word/2012/wordml" xmlns:w16cex="http://schemas.microsoft.com/office/word/2018/wordml/cex" xmlns:w16cid="http://schemas.microsoft.com/office/word/2016/wordml/cid" xmlns:w16="http://schemas.microsoft.com/office/word/2018/wordml" xmlns:w16sdtdh="http://schemas.microsoft.com/office/word/2020/wordml/sdtdatahash" xmlns:w16se="http://schemas.microsoft.com/office/word/2015/wordml/symex" xmlns:wpg="http://schemas.microsoft.com/office/word/2010/wordprocessingGroup" xmlns:wpi="http://schemas.microsoft.com/office/word/2010/wordprocessingInk" xmlns:wne="http://schemas.microsoft.com/office/word/2006/wordml" xmlns:wps="http://schemas.microsoft.com/office/word/2010/wordprocessingShape" mc:Ignorable="w14 w15 w16se w16cid w16 w16cex w16sdtdh wp14">
+<w:ftr xmlns:wpc="http://schemas.microsoft.com/office/word/2010/wordprocessingCanvas" xmlns:cx="http://schemas.microsoft.com/office/drawing/2014/chartex" xmlns:cx1="http://schemas.microsoft.com/office/drawing/2015/9/8/chartex" xmlns:cx2="http://schemas.microsoft.com/office/drawing/2015/10/21/chartex" xmlns:cx3="http://schemas.microsoft.com/office/drawing/2016/5/9/chartex" xmlns:cx4="http://schemas.microsoft.com/office/drawing/2016/5/10/chartex" xmlns:cx5="http://schemas.microsoft.com/office/drawing/2016/5/11/chartex" xmlns:cx6="http://schemas.microsoft.com/office/drawing/2016/5/12/chartex" xmlns:cx7="http://schemas.microsoft.com/office/drawing/2016/5/13/chartex" xmlns:cx8="http://schemas.microsoft.com/office/drawing/2016/5/14/chartex" xmlns:mc="http://schemas.openxmlformats.org/markup-compatibility/2006" xmlns:aink="http://schemas.microsoft.com/office/drawing/2016/ink" xmlns:am3d="http://schemas.microsoft.com/office/drawing/2017/model3d" xmlns:o="urn:schemas-microsoft-com:office:office" xmlns:oel="http://schemas.microsoft.com/office/2019/extlst" xmlns:r="http://schemas.openxmlformats.org/officeDocument/2006/relationships" xmlns:m="http://schemas.openxmlformats.org/officeDocument/2006/math" xmlns:v="urn:schemas-microsoft-com:vml" xmlns:wp14="http://schemas.microsoft.com/office/word/2010/wordprocessingDrawing" xmlns:wp="http://schemas.openxmlformats.org/drawingml/2006/wordprocessingDrawing" xmlns:w10="urn:schemas-microsoft-com:office:word" xmlns:w="http://schemas.openxmlformats.org/wordprocessingml/2006/main" xmlns:w14="http://schemas.microsoft.com/office/word/2010/wordml" xmlns:w15="http://schemas.microsoft.com/office/word/2012/wordml" xmlns:w16cex="http://schemas.microsoft.com/office/word/2018/wordml/cex" xmlns:w16cid="http://schemas.microsoft.com/office/word/2016/wordml/cid" xmlns:w16="http://schemas.microsoft.com/office/word/2018/wordml" xmlns:w16sdtdh="http://schemas.microsoft.com/office/word/2020/wordml/sdtdatahash" xmlns:w16se="http://schemas.microsoft.com/office/word/2015/wordml/symex" xmlns:wpg="http://schemas.microsoft.com/office/word/2010/wordprocessingGroup" xmlns:wpi="http://schemas.microsoft.com/office/word/2010/wordprocessingInk" xmlns:wne="http://schemas.microsoft.com/office/word/2006/wordml" xmlns:wps="http://schemas.microsoft.com/office/word/2010/wordprocessingShape" mc:Ignorable="w14 w15 w16se w16cid w16 w16cex w16sdtdh wp14">
   <w:sdt>
     <w:sdtPr>
       <w:id w:val="-1484463997"/>
@@ -1959,7 +1971,7 @@
 </file>
 
 <file path=word/footnotes.xml><?xml version="1.0" encoding="utf-8"?>
-<w:footnotes xmlns:wpc="http://schemas.microsoft.com/office/word/2010/wordprocessingCanvas" xmlns:cx="http://schemas.microsoft.com/office/drawing/2014/chartex" xmlns:cx1="http://schemas.microsoft.com/office/drawing/2015/9/8/chartex" xmlns:cx2="http://schemas.microsoft.com/office/drawing/2015/10/21/chartex" xmlns:cx3="http://schemas.microsoft.com/office/drawing/2016/5/9/chartex" xmlns:cx4="http://schemas.microsoft.com/office/drawing/2016/5/10/chartex" xmlns:cx5="http://schemas.microsoft.com/office/drawing/2016/5/11/chartex" xmlns:cx6="http://schemas.microsoft.com/office/drawing/2016/5/12/chartex" xmlns:cx7="http://schemas.microsoft.com/office/drawing/2016/5/13/chartex" xmlns:cx8="http://schemas.microsoft.com/office/drawing/2016/5/14/chartex" xmlns:mc="http://schemas.openxmlformats.org/markup-compatibility/2006" xmlns:aink="http://schemas.microsoft.com/office/drawing/2016/ink" xmlns:am3d="http://schemas.microsoft.com/office/drawing/2017/model3d" xmlns:o="urn:schemas-microsoft-com:office:office" xmlns:r="http://schemas.openxmlformats.org/officeDocument/2006/relationships" xmlns:m="http://schemas.openxmlformats.org/officeDocument/2006/math" xmlns:v="urn:schemas-microsoft-com:vml" xmlns:wp14="http://schemas.microsoft.com/office/word/2010/wordprocessingDrawing" xmlns:wp="http://schemas.openxmlformats.org/drawingml/2006/wordprocessingDrawing" xmlns:w10="urn:schemas-microsoft-com:office:word" xmlns:w="http://schemas.openxmlformats.org/wordprocessingml/2006/main" xmlns:w14="http://schemas.microsoft.com/office/word/2010/wordml" xmlns:w15="http://schemas.microsoft.com/office/word/2012/wordml" xmlns:w16cex="http://schemas.microsoft.com/office/word/2018/wordml/cex" xmlns:w16cid="http://schemas.microsoft.com/office/word/2016/wordml/cid" xmlns:w16="http://schemas.microsoft.com/office/word/2018/wordml" xmlns:w16sdtdh="http://schemas.microsoft.com/office/word/2020/wordml/sdtdatahash" xmlns:w16se="http://schemas.microsoft.com/office/word/2015/wordml/symex" xmlns:wpg="http://schemas.microsoft.com/office/word/2010/wordprocessingGroup" xmlns:wpi="http://schemas.microsoft.com/office/word/2010/wordprocessingInk" xmlns:wne="http://schemas.microsoft.com/office/word/2006/wordml" xmlns:wps="http://schemas.microsoft.com/office/word/2010/wordprocessingShape" mc:Ignorable="w14 w15 w16se w16cid w16 w16cex w16sdtdh wp14">
+<w:footnotes xmlns:wpc="http://schemas.microsoft.com/office/word/2010/wordprocessingCanvas" xmlns:cx="http://schemas.microsoft.com/office/drawing/2014/chartex" xmlns:cx1="http://schemas.microsoft.com/office/drawing/2015/9/8/chartex" xmlns:cx2="http://schemas.microsoft.com/office/drawing/2015/10/21/chartex" xmlns:cx3="http://schemas.microsoft.com/office/drawing/2016/5/9/chartex" xmlns:cx4="http://schemas.microsoft.com/office/drawing/2016/5/10/chartex" xmlns:cx5="http://schemas.microsoft.com/office/drawing/2016/5/11/chartex" xmlns:cx6="http://schemas.microsoft.com/office/drawing/2016/5/12/chartex" xmlns:cx7="http://schemas.microsoft.com/office/drawing/2016/5/13/chartex" xmlns:cx8="http://schemas.microsoft.com/office/drawing/2016/5/14/chartex" xmlns:mc="http://schemas.openxmlformats.org/markup-compatibility/2006" xmlns:aink="http://schemas.microsoft.com/office/drawing/2016/ink" xmlns:am3d="http://schemas.microsoft.com/office/drawing/2017/model3d" xmlns:o="urn:schemas-microsoft-com:office:office" xmlns:oel="http://schemas.microsoft.com/office/2019/extlst" xmlns:r="http://schemas.openxmlformats.org/officeDocument/2006/relationships" xmlns:m="http://schemas.openxmlformats.org/officeDocument/2006/math" xmlns:v="urn:schemas-microsoft-com:vml" xmlns:wp14="http://schemas.microsoft.com/office/word/2010/wordprocessingDrawing" xmlns:wp="http://schemas.openxmlformats.org/drawingml/2006/wordprocessingDrawing" xmlns:w10="urn:schemas-microsoft-com:office:word" xmlns:w="http://schemas.openxmlformats.org/wordprocessingml/2006/main" xmlns:w14="http://schemas.microsoft.com/office/word/2010/wordml" xmlns:w15="http://schemas.microsoft.com/office/word/2012/wordml" xmlns:w16cex="http://schemas.microsoft.com/office/word/2018/wordml/cex" xmlns:w16cid="http://schemas.microsoft.com/office/word/2016/wordml/cid" xmlns:w16="http://schemas.microsoft.com/office/word/2018/wordml" xmlns:w16sdtdh="http://schemas.microsoft.com/office/word/2020/wordml/sdtdatahash" xmlns:w16se="http://schemas.microsoft.com/office/word/2015/wordml/symex" xmlns:wpg="http://schemas.microsoft.com/office/word/2010/wordprocessingGroup" xmlns:wpi="http://schemas.microsoft.com/office/word/2010/wordprocessingInk" xmlns:wne="http://schemas.microsoft.com/office/word/2006/wordml" xmlns:wps="http://schemas.microsoft.com/office/word/2010/wordprocessingShape" mc:Ignorable="w14 w15 w16se w16cid w16 w16cex w16sdtdh wp14">
   <w:footnote w:type="separator" w:id="-1">
     <w:p>
       <w:r>
@@ -2041,8 +2053,149 @@
 </w:footnotes>
 </file>
 
+<file path=word/header1.xml><?xml version="1.0" encoding="utf-8"?>
+<w:hdr xmlns:wpc="http://schemas.microsoft.com/office/word/2010/wordprocessingCanvas" xmlns:cx="http://schemas.microsoft.com/office/drawing/2014/chartex" xmlns:cx1="http://schemas.microsoft.com/office/drawing/2015/9/8/chartex" xmlns:cx2="http://schemas.microsoft.com/office/drawing/2015/10/21/chartex" xmlns:cx3="http://schemas.microsoft.com/office/drawing/2016/5/9/chartex" xmlns:cx4="http://schemas.microsoft.com/office/drawing/2016/5/10/chartex" xmlns:cx5="http://schemas.microsoft.com/office/drawing/2016/5/11/chartex" xmlns:cx6="http://schemas.microsoft.com/office/drawing/2016/5/12/chartex" xmlns:cx7="http://schemas.microsoft.com/office/drawing/2016/5/13/chartex" xmlns:cx8="http://schemas.microsoft.com/office/drawing/2016/5/14/chartex" xmlns:mc="http://schemas.openxmlformats.org/markup-compatibility/2006" xmlns:aink="http://schemas.microsoft.com/office/drawing/2016/ink" xmlns:am3d="http://schemas.microsoft.com/office/drawing/2017/model3d" xmlns:o="urn:schemas-microsoft-com:office:office" xmlns:oel="http://schemas.microsoft.com/office/2019/extlst" xmlns:r="http://schemas.openxmlformats.org/officeDocument/2006/relationships" xmlns:m="http://schemas.openxmlformats.org/officeDocument/2006/math" xmlns:v="urn:schemas-microsoft-com:vml" xmlns:wp14="http://schemas.microsoft.com/office/word/2010/wordprocessingDrawing" xmlns:wp="http://schemas.openxmlformats.org/drawingml/2006/wordprocessingDrawing" xmlns:w10="urn:schemas-microsoft-com:office:word" xmlns:w="http://schemas.openxmlformats.org/wordprocessingml/2006/main" xmlns:w14="http://schemas.microsoft.com/office/word/2010/wordml" xmlns:w15="http://schemas.microsoft.com/office/word/2012/wordml" xmlns:w16cex="http://schemas.microsoft.com/office/word/2018/wordml/cex" xmlns:w16cid="http://schemas.microsoft.com/office/word/2016/wordml/cid" xmlns:w16="http://schemas.microsoft.com/office/word/2018/wordml" xmlns:w16sdtdh="http://schemas.microsoft.com/office/word/2020/wordml/sdtdatahash" xmlns:w16se="http://schemas.microsoft.com/office/word/2015/wordml/symex" xmlns:wpg="http://schemas.microsoft.com/office/word/2010/wordprocessingGroup" xmlns:wpi="http://schemas.microsoft.com/office/word/2010/wordprocessingInk" xmlns:wne="http://schemas.microsoft.com/office/word/2006/wordml" xmlns:wps="http://schemas.microsoft.com/office/word/2010/wordprocessingShape" mc:Ignorable="w14 w15 w16se w16cid w16 w16cex w16sdtdh wp14">
+  <w:p>
+    <w:pPr>
+      <w:pStyle w:val="Documentreference"/>
+    </w:pPr>
+    <w:r>
+      <w:t>IOTC-20</w:t>
+    </w:r>
+    <w:r>
+      <w:t>2</w:t>
+    </w:r>
+    <w:r>
+      <w:t>2</w:t>
+    </w:r>
+    <w:r>
+      <w:t>-W</w:t>
+    </w:r>
+    <w:r>
+      <w:t>PT</w:t>
+    </w:r>
+    <w:r>
+      <w:t>m</w:t>
+    </w:r>
+    <w:r>
+      <w:t>T</w:t>
+    </w:r>
+    <w:r>
+      <w:t>08</w:t>
+    </w:r>
+    <w:r>
+      <w:t>(AS)</w:t>
+    </w:r>
+    <w:r>
+      <w:t>-</w:t>
+    </w:r>
+    <w:r>
+      <w:t>0</w:t>
+    </w:r>
+    <w:r>
+      <w:t>6</w:t>
+    </w:r>
+  </w:p>
+</w:hdr>
+</file>
+
+<file path=word/header2.xml><?xml version="1.0" encoding="utf-8"?>
+<w:hdr xmlns:wpc="http://schemas.microsoft.com/office/word/2010/wordprocessingCanvas" xmlns:cx="http://schemas.microsoft.com/office/drawing/2014/chartex" xmlns:cx1="http://schemas.microsoft.com/office/drawing/2015/9/8/chartex" xmlns:cx2="http://schemas.microsoft.com/office/drawing/2015/10/21/chartex" xmlns:cx3="http://schemas.microsoft.com/office/drawing/2016/5/9/chartex" xmlns:cx4="http://schemas.microsoft.com/office/drawing/2016/5/10/chartex" xmlns:cx5="http://schemas.microsoft.com/office/drawing/2016/5/11/chartex" xmlns:cx6="http://schemas.microsoft.com/office/drawing/2016/5/12/chartex" xmlns:cx7="http://schemas.microsoft.com/office/drawing/2016/5/13/chartex" xmlns:cx8="http://schemas.microsoft.com/office/drawing/2016/5/14/chartex" xmlns:mc="http://schemas.openxmlformats.org/markup-compatibility/2006" xmlns:aink="http://schemas.microsoft.com/office/drawing/2016/ink" xmlns:am3d="http://schemas.microsoft.com/office/drawing/2017/model3d" xmlns:o="urn:schemas-microsoft-com:office:office" xmlns:oel="http://schemas.microsoft.com/office/2019/extlst" xmlns:r="http://schemas.openxmlformats.org/officeDocument/2006/relationships" xmlns:m="http://schemas.openxmlformats.org/officeDocument/2006/math" xmlns:v="urn:schemas-microsoft-com:vml" xmlns:wp14="http://schemas.microsoft.com/office/word/2010/wordprocessingDrawing" xmlns:wp="http://schemas.openxmlformats.org/drawingml/2006/wordprocessingDrawing" xmlns:w10="urn:schemas-microsoft-com:office:word" xmlns:w="http://schemas.openxmlformats.org/wordprocessingml/2006/main" xmlns:w14="http://schemas.microsoft.com/office/word/2010/wordml" xmlns:w15="http://schemas.microsoft.com/office/word/2012/wordml" xmlns:w16cex="http://schemas.microsoft.com/office/word/2018/wordml/cex" xmlns:w16cid="http://schemas.microsoft.com/office/word/2016/wordml/cid" xmlns:w16="http://schemas.microsoft.com/office/word/2018/wordml" xmlns:w16sdtdh="http://schemas.microsoft.com/office/word/2020/wordml/sdtdatahash" xmlns:w16se="http://schemas.microsoft.com/office/word/2015/wordml/symex" xmlns:wpg="http://schemas.microsoft.com/office/word/2010/wordprocessingGroup" xmlns:wpi="http://schemas.microsoft.com/office/word/2010/wordprocessingInk" xmlns:wne="http://schemas.microsoft.com/office/word/2006/wordml" xmlns:wps="http://schemas.microsoft.com/office/word/2010/wordprocessingShape" mc:Ignorable="w14 w15 w16se w16cid w16 w16cex w16sdtdh wp14">
+  <w:p>
+    <w:pPr>
+      <w:pStyle w:val="Documentreference"/>
+    </w:pPr>
+    <w:r>
+      <w:drawing>
+        <wp:inline distT="0" distB="0" distL="0" distR="0" wp14:anchorId="580A28D5" wp14:editId="18CD4833">
+          <wp:extent cx="6569534" cy="647700"/>
+          <wp:effectExtent l="0" t="0" r="3175" b="0"/>
+          <wp:docPr id="15" name="Picture 15"/>
+          <wp:cNvGraphicFramePr>
+            <a:graphicFrameLocks xmlns:a="http://schemas.openxmlformats.org/drawingml/2006/main" noChangeAspect="1"/>
+          </wp:cNvGraphicFramePr>
+          <a:graphic xmlns:a="http://schemas.openxmlformats.org/drawingml/2006/main">
+            <a:graphicData uri="http://schemas.openxmlformats.org/drawingml/2006/picture">
+              <pic:pic xmlns:pic="http://schemas.openxmlformats.org/drawingml/2006/picture">
+                <pic:nvPicPr>
+                  <pic:cNvPr id="5" name="IOTC Letterhead.png"/>
+                  <pic:cNvPicPr/>
+                </pic:nvPicPr>
+                <pic:blipFill>
+                  <a:blip r:embed="rId1">
+                    <a:extLst>
+                      <a:ext uri="{28A0092B-C50C-407E-A947-70E740481C1C}">
+                        <a14:useLocalDpi xmlns:a14="http://schemas.microsoft.com/office/drawing/2010/main" val="0"/>
+                      </a:ext>
+                    </a:extLst>
+                  </a:blip>
+                  <a:stretch>
+                    <a:fillRect/>
+                  </a:stretch>
+                </pic:blipFill>
+                <pic:spPr>
+                  <a:xfrm>
+                    <a:off x="0" y="0"/>
+                    <a:ext cx="6569534" cy="647700"/>
+                  </a:xfrm>
+                  <a:prstGeom prst="rect">
+                    <a:avLst/>
+                  </a:prstGeom>
+                </pic:spPr>
+              </pic:pic>
+            </a:graphicData>
+          </a:graphic>
+        </wp:inline>
+      </w:drawing>
+    </w:r>
+    <w:r>
+      <w:t xml:space="preserve"> IOTC-20</w:t>
+    </w:r>
+    <w:r>
+      <w:t>2</w:t>
+    </w:r>
+    <w:r>
+      <w:t>2</w:t>
+    </w:r>
+    <w:r>
+      <w:t>-W</w:t>
+    </w:r>
+    <w:r>
+      <w:t>PT</w:t>
+    </w:r>
+    <w:r>
+      <w:t>m</w:t>
+    </w:r>
+    <w:r>
+      <w:t>T</w:t>
+    </w:r>
+    <w:r>
+      <w:t>08</w:t>
+    </w:r>
+    <w:r>
+      <w:t>(</w:t>
+    </w:r>
+    <w:r>
+      <w:t>AS</w:t>
+    </w:r>
+    <w:r>
+      <w:t>)</w:t>
+    </w:r>
+    <w:r>
+      <w:t>-</w:t>
+    </w:r>
+    <w:r>
+      <w:t>0</w:t>
+    </w:r>
+    <w:r>
+      <w:t>6</w:t>
+    </w:r>
+  </w:p>
+</w:hdr>
+</file>
+
 <file path=word/numbering.xml><?xml version="1.0" encoding="utf-8"?>
-<w:numbering xmlns:wpc="http://schemas.microsoft.com/office/word/2010/wordprocessingCanvas" xmlns:cx="http://schemas.microsoft.com/office/drawing/2014/chartex" xmlns:cx1="http://schemas.microsoft.com/office/drawing/2015/9/8/chartex" xmlns:cx2="http://schemas.microsoft.com/office/drawing/2015/10/21/chartex" xmlns:cx3="http://schemas.microsoft.com/office/drawing/2016/5/9/chartex" xmlns:cx4="http://schemas.microsoft.com/office/drawing/2016/5/10/chartex" xmlns:cx5="http://schemas.microsoft.com/office/drawing/2016/5/11/chartex" xmlns:cx6="http://schemas.microsoft.com/office/drawing/2016/5/12/chartex" xmlns:cx7="http://schemas.microsoft.com/office/drawing/2016/5/13/chartex" xmlns:cx8="http://schemas.microsoft.com/office/drawing/2016/5/14/chartex" xmlns:mc="http://schemas.openxmlformats.org/markup-compatibility/2006" xmlns:aink="http://schemas.microsoft.com/office/drawing/2016/ink" xmlns:am3d="http://schemas.microsoft.com/office/drawing/2017/model3d" xmlns:o="urn:schemas-microsoft-com:office:office" xmlns:r="http://schemas.openxmlformats.org/officeDocument/2006/relationships" xmlns:m="http://schemas.openxmlformats.org/officeDocument/2006/math" xmlns:v="urn:schemas-microsoft-com:vml" xmlns:wp14="http://schemas.microsoft.com/office/word/2010/wordprocessingDrawing" xmlns:wp="http://schemas.openxmlformats.org/drawingml/2006/wordprocessingDrawing" xmlns:w10="urn:schemas-microsoft-com:office:word" xmlns:w="http://schemas.openxmlformats.org/wordprocessingml/2006/main" xmlns:w14="http://schemas.microsoft.com/office/word/2010/wordml" xmlns:w15="http://schemas.microsoft.com/office/word/2012/wordml" xmlns:w16cex="http://schemas.microsoft.com/office/word/2018/wordml/cex" xmlns:w16cid="http://schemas.microsoft.com/office/word/2016/wordml/cid" xmlns:w16="http://schemas.microsoft.com/office/word/2018/wordml" xmlns:w16sdtdh="http://schemas.microsoft.com/office/word/2020/wordml/sdtdatahash" xmlns:w16se="http://schemas.microsoft.com/office/word/2015/wordml/symex" xmlns:wpg="http://schemas.microsoft.com/office/word/2010/wordprocessingGroup" xmlns:wpi="http://schemas.microsoft.com/office/word/2010/wordprocessingInk" xmlns:wne="http://schemas.microsoft.com/office/word/2006/wordml" xmlns:wps="http://schemas.microsoft.com/office/word/2010/wordprocessingShape" mc:Ignorable="w14 w15 w16se w16cid w16 w16cex w16sdtdh wp14">
+<w:numbering xmlns:wpc="http://schemas.microsoft.com/office/word/2010/wordprocessingCanvas" xmlns:cx="http://schemas.microsoft.com/office/drawing/2014/chartex" xmlns:cx1="http://schemas.microsoft.com/office/drawing/2015/9/8/chartex" xmlns:cx2="http://schemas.microsoft.com/office/drawing/2015/10/21/chartex" xmlns:cx3="http://schemas.microsoft.com/office/drawing/2016/5/9/chartex" xmlns:cx4="http://schemas.microsoft.com/office/drawing/2016/5/10/chartex" xmlns:cx5="http://schemas.microsoft.com/office/drawing/2016/5/11/chartex" xmlns:cx6="http://schemas.microsoft.com/office/drawing/2016/5/12/chartex" xmlns:cx7="http://schemas.microsoft.com/office/drawing/2016/5/13/chartex" xmlns:cx8="http://schemas.microsoft.com/office/drawing/2016/5/14/chartex" xmlns:mc="http://schemas.openxmlformats.org/markup-compatibility/2006" xmlns:aink="http://schemas.microsoft.com/office/drawing/2016/ink" xmlns:am3d="http://schemas.microsoft.com/office/drawing/2017/model3d" xmlns:o="urn:schemas-microsoft-com:office:office" xmlns:oel="http://schemas.microsoft.com/office/2019/extlst" xmlns:r="http://schemas.openxmlformats.org/officeDocument/2006/relationships" xmlns:m="http://schemas.openxmlformats.org/officeDocument/2006/math" xmlns:v="urn:schemas-microsoft-com:vml" xmlns:wp14="http://schemas.microsoft.com/office/word/2010/wordprocessingDrawing" xmlns:wp="http://schemas.openxmlformats.org/drawingml/2006/wordprocessingDrawing" xmlns:w10="urn:schemas-microsoft-com:office:word" xmlns:w="http://schemas.openxmlformats.org/wordprocessingml/2006/main" xmlns:w14="http://schemas.microsoft.com/office/word/2010/wordml" xmlns:w15="http://schemas.microsoft.com/office/word/2012/wordml" xmlns:w16cex="http://schemas.microsoft.com/office/word/2018/wordml/cex" xmlns:w16cid="http://schemas.microsoft.com/office/word/2016/wordml/cid" xmlns:w16="http://schemas.microsoft.com/office/word/2018/wordml" xmlns:w16sdtdh="http://schemas.microsoft.com/office/word/2020/wordml/sdtdatahash" xmlns:w16se="http://schemas.microsoft.com/office/word/2015/wordml/symex" xmlns:wpg="http://schemas.microsoft.com/office/word/2010/wordprocessingGroup" xmlns:wpi="http://schemas.microsoft.com/office/word/2010/wordprocessingInk" xmlns:wne="http://schemas.microsoft.com/office/word/2006/wordml" xmlns:wps="http://schemas.microsoft.com/office/word/2010/wordprocessingShape" mc:Ignorable="w14 w15 w16se w16cid w16 w16cex w16sdtdh wp14">
   <w:abstractNum w:abstractNumId="0" w15:restartNumberingAfterBreak="0">
     <w:nsid w:val="FFFFFF7C"/>
     <w:multiLevelType w:val="singleLevel"/>
@@ -2341,37 +2494,37 @@
       </w:rPr>
     </w:lvl>
   </w:abstractNum>
-  <w:num w:numId="1" w16cid:durableId="1508867578">
+  <w:num w:numId="1" w16cid:durableId="1599680475">
     <w:abstractNumId w:val="10"/>
   </w:num>
-  <w:num w:numId="2" w16cid:durableId="214894931">
+  <w:num w:numId="2" w16cid:durableId="974872541">
     <w:abstractNumId w:val="9"/>
   </w:num>
-  <w:num w:numId="3" w16cid:durableId="318727305">
+  <w:num w:numId="3" w16cid:durableId="831221589">
     <w:abstractNumId w:val="7"/>
   </w:num>
-  <w:num w:numId="4" w16cid:durableId="2012104369">
+  <w:num w:numId="4" w16cid:durableId="269171014">
     <w:abstractNumId w:val="6"/>
   </w:num>
-  <w:num w:numId="5" w16cid:durableId="1218543377">
+  <w:num w:numId="5" w16cid:durableId="364211833">
     <w:abstractNumId w:val="5"/>
   </w:num>
-  <w:num w:numId="6" w16cid:durableId="466237623">
+  <w:num w:numId="6" w16cid:durableId="808790541">
     <w:abstractNumId w:val="4"/>
   </w:num>
-  <w:num w:numId="7" w16cid:durableId="929697765">
+  <w:num w:numId="7" w16cid:durableId="1626616401">
     <w:abstractNumId w:val="8"/>
   </w:num>
-  <w:num w:numId="8" w16cid:durableId="1312096961">
+  <w:num w:numId="8" w16cid:durableId="2024552404">
     <w:abstractNumId w:val="3"/>
   </w:num>
-  <w:num w:numId="9" w16cid:durableId="1973897513">
+  <w:num w:numId="9" w16cid:durableId="374087372">
     <w:abstractNumId w:val="2"/>
   </w:num>
-  <w:num w:numId="10" w16cid:durableId="765539080">
+  <w:num w:numId="10" w16cid:durableId="432097558">
     <w:abstractNumId w:val="1"/>
   </w:num>
-  <w:num w:numId="11" w16cid:durableId="1741900725">
+  <w:num w:numId="11" w16cid:durableId="748818395">
     <w:abstractNumId w:val="0"/>
   </w:num>
 </w:numbering>
@@ -2776,9 +2929,8 @@
     <w:name w:val="Normal"/>
     <w:uiPriority w:val="1"/>
     <w:qFormat/>
-    <w:rsid w:val="00804F04"/>
+    <w:rsid w:val="00181BA0"/>
     <w:pPr>
-      <w:spacing w:before="120" w:after="280" w:line="480" w:lineRule="auto"/>
       <w:jc w:val="both"/>
     </w:pPr>
     <w:rPr>
@@ -2817,7 +2969,7 @@
     <w:pPr>
       <w:keepNext/>
       <w:keepLines/>
-      <w:spacing w:after="60"/>
+      <w:spacing w:before="120" w:after="60"/>
       <w:outlineLvl w:val="1"/>
     </w:pPr>
     <w:rPr>
@@ -3031,7 +3183,7 @@
     <w:next w:val="Normal"/>
     <w:link w:val="TitleChar"/>
     <w:qFormat/>
-    <w:rsid w:val="00A842FC"/>
+    <w:rsid w:val="00D232B6"/>
     <w:pPr>
       <w:spacing w:before="240" w:after="240" w:line="240" w:lineRule="auto"/>
       <w:jc w:val="center"/>
@@ -3039,6 +3191,7 @@
     <w:rPr>
       <w:rFonts w:eastAsiaTheme="majorEastAsia" w:cstheme="majorBidi"/>
       <w:b/>
+      <w:caps/>
       <w:spacing w:val="-10"/>
       <w:kern w:val="28"/>
       <w:sz w:val="36"/>
@@ -3049,10 +3202,11 @@
     <w:name w:val="Title Char"/>
     <w:basedOn w:val="DefaultParagraphFont"/>
     <w:link w:val="Title"/>
-    <w:rsid w:val="00A842FC"/>
+    <w:rsid w:val="00064D53"/>
     <w:rPr>
       <w:rFonts w:ascii="Calibri" w:eastAsiaTheme="majorEastAsia" w:hAnsi="Calibri" w:cstheme="majorBidi"/>
       <w:b/>
+      <w:caps/>
       <w:spacing w:val="-10"/>
       <w:kern w:val="28"/>
       <w:sz w:val="36"/>
@@ -3426,14 +3580,6 @@
     <w:rPr>
       <w:i w:val="0"/>
     </w:rPr>
-  </w:style>
-  <w:style w:type="character" w:styleId="LineNumber">
-    <w:name w:val="line number"/>
-    <w:basedOn w:val="DefaultParagraphFont"/>
-    <w:uiPriority w:val="99"/>
-    <w:semiHidden/>
-    <w:unhideWhenUsed/>
-    <w:rsid w:val="00804F04"/>
   </w:style>
 </w:styles>
 </file>

</xml_diff>

<commit_message>
Progress in revision 1
</commit_message>
<xml_diff>
--- a/templates/doc_template.docx
+++ b/templates/doc_template.docx
@@ -386,14 +386,27 @@
       <w:r>
         <w:t xml:space="preserve">Figure </w:t>
       </w:r>
-      <w:fldSimple w:instr=" SEQ Figure \* ARABIC ">
-        <w:r>
-          <w:rPr>
-            <w:noProof/>
-          </w:rPr>
-          <w:t>2</w:t>
-        </w:r>
-      </w:fldSimple>
+      <w:r>
+        <w:fldChar w:fldCharType="begin"/>
+      </w:r>
+      <w:r>
+        <w:instrText xml:space="preserve"> SEQ Figure \* ARABIC </w:instrText>
+      </w:r>
+      <w:r>
+        <w:fldChar w:fldCharType="separate"/>
+      </w:r>
+      <w:r>
+        <w:rPr>
+          <w:noProof/>
+        </w:rPr>
+        <w:t>2</w:t>
+      </w:r>
+      <w:r>
+        <w:rPr>
+          <w:noProof/>
+        </w:rPr>
+        <w:fldChar w:fldCharType="end"/>
+      </w:r>
       <w:r>
         <w:t xml:space="preserve"> </w:t>
       </w:r>
@@ -2094,6 +2107,9 @@
     </w:r>
     <w:r>
       <w:t>6</w:t>
+    </w:r>
+    <w:r>
+      <w:t>_Rev1</w:t>
     </w:r>
   </w:p>
 </w:hdr>
@@ -2189,6 +2205,9 @@
     </w:r>
     <w:r>
       <w:t>6</w:t>
+    </w:r>
+    <w:r>
+      <w:t>_Rev1</w:t>
     </w:r>
   </w:p>
 </w:hdr>

</xml_diff>

<commit_message>
Updated number in template
</commit_message>
<xml_diff>
--- a/templates/doc_template.docx
+++ b/templates/doc_template.docx
@@ -386,27 +386,14 @@
       <w:r>
         <w:t xml:space="preserve">Figure </w:t>
       </w:r>
-      <w:r>
-        <w:fldChar w:fldCharType="begin"/>
-      </w:r>
-      <w:r>
-        <w:instrText xml:space="preserve"> SEQ Figure \* ARABIC </w:instrText>
-      </w:r>
-      <w:r>
-        <w:fldChar w:fldCharType="separate"/>
-      </w:r>
-      <w:r>
-        <w:rPr>
-          <w:noProof/>
-        </w:rPr>
-        <w:t>2</w:t>
-      </w:r>
-      <w:r>
-        <w:rPr>
-          <w:noProof/>
-        </w:rPr>
-        <w:fldChar w:fldCharType="end"/>
-      </w:r>
+      <w:fldSimple w:instr=" SEQ Figure \* ARABIC ">
+        <w:r>
+          <w:rPr>
+            <w:noProof/>
+          </w:rPr>
+          <w:t>2</w:t>
+        </w:r>
+      </w:fldSimple>
       <w:r>
         <w:t xml:space="preserve"> </w:t>
       </w:r>
@@ -2109,7 +2096,10 @@
       <w:t>6</w:t>
     </w:r>
     <w:r>
-      <w:t>_Rev1</w:t>
+      <w:t>_Rev</w:t>
+    </w:r>
+    <w:r>
+      <w:t>2</w:t>
     </w:r>
   </w:p>
 </w:hdr>
@@ -2207,7 +2197,10 @@
       <w:t>6</w:t>
     </w:r>
     <w:r>
-      <w:t>_Rev1</w:t>
+      <w:t>_Rev</w:t>
+    </w:r>
+    <w:r>
+      <w:t>2</w:t>
     </w:r>
   </w:p>
 </w:hdr>

</xml_diff>